<commit_message>
updated the C file
</commit_message>
<xml_diff>
--- a/Project_1/__report__/C_Program_part.docx
+++ b/Project_1/__report__/C_Program_part.docx
@@ -1,6 +1,6 @@
 
 <file path=word/document.xml><?xml version="1.0" encoding="utf-8"?>
-<w:document xmlns:wpc="http://schemas.microsoft.com/office/word/2010/wordprocessingCanvas" xmlns:cx="http://schemas.microsoft.com/office/drawing/2014/chartex" xmlns:cx1="http://schemas.microsoft.com/office/drawing/2015/9/8/chartex" xmlns:mc="http://schemas.openxmlformats.org/markup-compatibility/2006" xmlns:o="urn:schemas-microsoft-com:office:office" xmlns:r="http://schemas.openxmlformats.org/officeDocument/2006/relationships" xmlns:m="http://schemas.openxmlformats.org/officeDocument/2006/math" xmlns:v="urn:schemas-microsoft-com:vml" xmlns:wp14="http://schemas.microsoft.com/office/word/2010/wordprocessingDrawing" xmlns:wp="http://schemas.openxmlformats.org/drawingml/2006/wordprocessingDrawing" xmlns:w10="urn:schemas-microsoft-com:office:word" xmlns:w="http://schemas.openxmlformats.org/wordprocessingml/2006/main" xmlns:w14="http://schemas.microsoft.com/office/word/2010/wordml" xmlns:w15="http://schemas.microsoft.com/office/word/2012/wordml" xmlns:w16se="http://schemas.microsoft.com/office/word/2015/wordml/symex" xmlns:wpg="http://schemas.microsoft.com/office/word/2010/wordprocessingGroup" xmlns:wpi="http://schemas.microsoft.com/office/word/2010/wordprocessingInk" xmlns:wne="http://schemas.microsoft.com/office/word/2006/wordml" xmlns:wps="http://schemas.microsoft.com/office/word/2010/wordprocessingShape" mc:Ignorable="w14 w15 w16se wp14">
+<w:document xmlns:wpc="http://schemas.microsoft.com/office/word/2010/wordprocessingCanvas" xmlns:mo="http://schemas.microsoft.com/office/mac/office/2008/main" xmlns:mc="http://schemas.openxmlformats.org/markup-compatibility/2006" xmlns:mv="urn:schemas-microsoft-com:mac:vml" xmlns:o="urn:schemas-microsoft-com:office:office" xmlns:r="http://schemas.openxmlformats.org/officeDocument/2006/relationships" xmlns:m="http://schemas.openxmlformats.org/officeDocument/2006/math" xmlns:v="urn:schemas-microsoft-com:vml" xmlns:wp14="http://schemas.microsoft.com/office/word/2010/wordprocessingDrawing" xmlns:wp="http://schemas.openxmlformats.org/drawingml/2006/wordprocessingDrawing" xmlns:w10="urn:schemas-microsoft-com:office:word" xmlns:w="http://schemas.openxmlformats.org/wordprocessingml/2006/main" xmlns:w14="http://schemas.microsoft.com/office/word/2010/wordml" xmlns:wpg="http://schemas.microsoft.com/office/word/2010/wordprocessingGroup" xmlns:wpi="http://schemas.microsoft.com/office/word/2010/wordprocessingInk" xmlns:wne="http://schemas.microsoft.com/office/word/2006/wordml" xmlns:wps="http://schemas.microsoft.com/office/word/2010/wordprocessingShape" mc:Ignorable="w14 wp14">
   <w:body>
     <w:p>
       <w:pPr>
@@ -351,13 +351,31 @@
                 <w:szCs w:val="28"/>
               </w:rPr>
             </w:pPr>
+            <w:proofErr w:type="spellStart"/>
             <w:r>
               <w:rPr>
                 <w:sz w:val="28"/>
                 <w:szCs w:val="28"/>
               </w:rPr>
-              <w:t>Minhhue H. Khuu</w:t>
+              <w:t>Minhhue</w:t>
             </w:r>
+            <w:proofErr w:type="spellEnd"/>
+            <w:r>
+              <w:rPr>
+                <w:sz w:val="28"/>
+                <w:szCs w:val="28"/>
+              </w:rPr>
+              <w:t xml:space="preserve"> H. </w:t>
+            </w:r>
+            <w:proofErr w:type="spellStart"/>
+            <w:r>
+              <w:rPr>
+                <w:sz w:val="28"/>
+                <w:szCs w:val="28"/>
+              </w:rPr>
+              <w:t>Khuu</w:t>
+            </w:r>
+            <w:proofErr w:type="spellEnd"/>
           </w:p>
         </w:tc>
         <w:tc>
@@ -458,6 +476,164 @@
         <w:t>Table of Contents:</w:t>
       </w:r>
     </w:p>
+    <w:sdt>
+      <w:sdtPr>
+        <w:rPr>
+          <w:rFonts w:asciiTheme="minorHAnsi" w:eastAsiaTheme="minorEastAsia" w:hAnsiTheme="minorHAnsi" w:cstheme="minorBidi"/>
+          <w:b w:val="0"/>
+          <w:bCs w:val="0"/>
+          <w:color w:val="auto"/>
+          <w:kern w:val="2"/>
+          <w:sz w:val="24"/>
+          <w:szCs w:val="24"/>
+          <w:lang w:eastAsia="ja-JP"/>
+        </w:rPr>
+        <w:id w:val="284017964"/>
+        <w:docPartObj>
+          <w:docPartGallery w:val="Table of Contents"/>
+          <w:docPartUnique/>
+        </w:docPartObj>
+      </w:sdtPr>
+      <w:sdtEndPr>
+        <w:rPr>
+          <w:rFonts w:eastAsia="Times New Roman" w:cs="Times New Roman"/>
+          <w:kern w:val="0"/>
+          <w:sz w:val="22"/>
+          <w:szCs w:val="22"/>
+          <w:lang w:eastAsia="en-US"/>
+        </w:rPr>
+      </w:sdtEndPr>
+      <w:sdtContent>
+        <w:p>
+          <w:pPr>
+            <w:pStyle w:val="TOCHeading"/>
+          </w:pPr>
+          <w:r>
+            <w:t>Table of Contents</w:t>
+          </w:r>
+        </w:p>
+        <w:p>
+          <w:pPr>
+            <w:pStyle w:val="TOC1"/>
+          </w:pPr>
+          <w:r>
+            <w:t>Design Requirements</w:t>
+          </w:r>
+          <w:r>
+            <w:ptab w:relativeTo="margin" w:alignment="right" w:leader="dot"/>
+          </w:r>
+          <w:r>
+            <w:t>1</w:t>
+          </w:r>
+        </w:p>
+        <w:p>
+          <w:pPr>
+            <w:pStyle w:val="TOC2"/>
+          </w:pPr>
+          <w:r>
+            <w:t>Abstract</w:t>
+          </w:r>
+          <w:r>
+            <w:ptab w:relativeTo="margin" w:alignment="right" w:leader="dot"/>
+          </w:r>
+          <w:r>
+            <w:t>2</w:t>
+          </w:r>
+        </w:p>
+        <w:p>
+          <w:pPr>
+            <w:pStyle w:val="TOC3"/>
+          </w:pPr>
+          <w:sdt>
+            <w:sdtPr>
+              <w:id w:val="284017967"/>
+              <w:placeholder>
+                <w:docPart w:val="85972F07F47C944383669E5F0FA4AE4E"/>
+              </w:placeholder>
+              <w:temporary/>
+              <w:showingPlcHdr/>
+            </w:sdtPr>
+            <w:sdtContent>
+              <w:r>
+                <w:t>Type chapter title (level 3)</w:t>
+              </w:r>
+            </w:sdtContent>
+          </w:sdt>
+          <w:r>
+            <w:ptab w:relativeTo="margin" w:alignment="right" w:leader="dot"/>
+          </w:r>
+          <w:r>
+            <w:t>3</w:t>
+          </w:r>
+        </w:p>
+        <w:p>
+          <w:pPr>
+            <w:pStyle w:val="TOC1"/>
+          </w:pPr>
+          <w:r>
+            <w:t>Design Specifications</w:t>
+          </w:r>
+          <w:r>
+            <w:ptab w:relativeTo="margin" w:alignment="right" w:leader="dot"/>
+          </w:r>
+          <w:r>
+            <w:t>4</w:t>
+          </w:r>
+        </w:p>
+        <w:p>
+          <w:pPr>
+            <w:pStyle w:val="TOC2"/>
+          </w:pPr>
+          <w:sdt>
+            <w:sdtPr>
+              <w:id w:val="284017969"/>
+              <w:placeholder>
+                <w:docPart w:val="EE4091247442684FB768BF8C3AE1E564"/>
+              </w:placeholder>
+              <w:temporary/>
+              <w:showingPlcHdr/>
+            </w:sdtPr>
+            <w:sdtContent>
+              <w:r>
+                <w:t>Type chapter level (level 2)</w:t>
+              </w:r>
+            </w:sdtContent>
+          </w:sdt>
+          <w:r>
+            <w:ptab w:relativeTo="margin" w:alignment="right" w:leader="dot"/>
+          </w:r>
+          <w:r>
+            <w:t>5</w:t>
+          </w:r>
+        </w:p>
+        <w:p>
+          <w:pPr>
+            <w:pStyle w:val="TOC3"/>
+          </w:pPr>
+          <w:sdt>
+            <w:sdtPr>
+              <w:id w:val="284017970"/>
+              <w:placeholder>
+                <w:docPart w:val="5A91519041D8D64E99BDC9B332165D84"/>
+              </w:placeholder>
+              <w:temporary/>
+              <w:showingPlcHdr/>
+            </w:sdtPr>
+            <w:sdtContent>
+              <w:r>
+                <w:t>Type chapter title (level 3)</w:t>
+              </w:r>
+            </w:sdtContent>
+          </w:sdt>
+          <w:r>
+            <w:ptab w:relativeTo="margin" w:alignment="right" w:leader="dot"/>
+          </w:r>
+          <w:r>
+            <w:t>6</w:t>
+          </w:r>
+        </w:p>
+      </w:sdtContent>
+    </w:sdt>
     <w:p>
       <w:pPr>
         <w:ind w:firstLine="0"/>
@@ -470,482 +646,800 @@
       <w:pPr>
         <w:pStyle w:val="TOC1"/>
         <w:tabs>
-          <w:tab w:val="left" w:pos="880"/>
+          <w:tab w:val="left" w:pos="822"/>
           <w:tab w:val="right" w:leader="dot" w:pos="9350"/>
         </w:tabs>
         <w:rPr>
-          <w:rFonts w:asciiTheme="minorHAnsi" w:eastAsiaTheme="minorEastAsia" w:hAnsiTheme="minorHAnsi" w:cstheme="minorBidi"/>
-          <w:bCs w:val="0"/>
-          <w:caps w:val="0"/>
-          <w:noProof/>
-          <w:sz w:val="22"/>
-          <w:szCs w:val="22"/>
-        </w:rPr>
-      </w:pPr>
-      <w:r>
-        <w:rPr>
-          <w:sz w:val="24"/>
-          <w:szCs w:val="24"/>
-        </w:rPr>
+          <w:rFonts w:eastAsiaTheme="minorEastAsia" w:cstheme="minorBidi"/>
+          <w:bCs/>
+          <w:caps/>
+          <w:noProof/>
+          <w:lang w:eastAsia="ja-JP"/>
+        </w:rPr>
+      </w:pPr>
+      <w:r>
         <w:fldChar w:fldCharType="begin"/>
       </w:r>
       <w:r>
-        <w:rPr>
-          <w:sz w:val="24"/>
-          <w:szCs w:val="24"/>
-        </w:rPr>
         <w:instrText xml:space="preserve"> TOC \o "1-3" \h \z \u </w:instrText>
       </w:r>
       <w:r>
-        <w:rPr>
-          <w:sz w:val="24"/>
-          <w:szCs w:val="24"/>
-        </w:rPr>
         <w:fldChar w:fldCharType="separate"/>
       </w:r>
-      <w:hyperlink w:anchor="_Toc440130401" w:history="1">
-        <w:r>
-          <w:rPr>
-            <w:rStyle w:val="Hyperlink"/>
-            <w:noProof/>
-          </w:rPr>
-          <w:t>1.</w:t>
-        </w:r>
-        <w:r>
-          <w:rPr>
-            <w:rFonts w:asciiTheme="minorHAnsi" w:eastAsiaTheme="minorEastAsia" w:hAnsiTheme="minorHAnsi" w:cstheme="minorBidi"/>
-            <w:bCs w:val="0"/>
-            <w:caps w:val="0"/>
-            <w:noProof/>
-            <w:sz w:val="22"/>
-            <w:szCs w:val="22"/>
-          </w:rPr>
-          <w:tab/>
-        </w:r>
-        <w:r>
-          <w:rPr>
-            <w:rStyle w:val="Hyperlink"/>
-            <w:noProof/>
-          </w:rPr>
-          <w:t>Abstract</w:t>
-        </w:r>
-        <w:r>
-          <w:rPr>
-            <w:noProof/>
-            <w:webHidden/>
-          </w:rPr>
-          <w:tab/>
-        </w:r>
-        <w:r>
-          <w:rPr>
-            <w:noProof/>
-            <w:webHidden/>
-          </w:rPr>
-          <w:fldChar w:fldCharType="begin"/>
-        </w:r>
-        <w:r>
-          <w:rPr>
-            <w:noProof/>
-            <w:webHidden/>
-          </w:rPr>
-          <w:instrText xml:space="preserve"> PAGEREF _Toc440130401 \h </w:instrText>
-        </w:r>
-        <w:r>
-          <w:rPr>
-            <w:noProof/>
-            <w:webHidden/>
-          </w:rPr>
-        </w:r>
-        <w:r>
-          <w:rPr>
-            <w:noProof/>
-            <w:webHidden/>
-          </w:rPr>
-          <w:fldChar w:fldCharType="separate"/>
-        </w:r>
-        <w:r>
-          <w:rPr>
-            <w:noProof/>
-            <w:webHidden/>
-          </w:rPr>
-          <w:t>3</w:t>
-        </w:r>
-        <w:r>
-          <w:rPr>
-            <w:noProof/>
-            <w:webHidden/>
-          </w:rPr>
-          <w:fldChar w:fldCharType="end"/>
-        </w:r>
-      </w:hyperlink>
+      <w:r>
+        <w:rPr>
+          <w:noProof/>
+        </w:rPr>
+        <w:t>1.</w:t>
+      </w:r>
+      <w:r>
+        <w:rPr>
+          <w:rFonts w:eastAsiaTheme="minorEastAsia" w:cstheme="minorBidi"/>
+          <w:bCs/>
+          <w:caps/>
+          <w:noProof/>
+          <w:lang w:eastAsia="ja-JP"/>
+        </w:rPr>
+        <w:tab/>
+      </w:r>
+      <w:r>
+        <w:rPr>
+          <w:noProof/>
+        </w:rPr>
+        <w:t>Abstract</w:t>
+      </w:r>
+      <w:r>
+        <w:rPr>
+          <w:noProof/>
+        </w:rPr>
+        <w:tab/>
+      </w:r>
+      <w:r>
+        <w:rPr>
+          <w:noProof/>
+        </w:rPr>
+        <w:fldChar w:fldCharType="begin"/>
+      </w:r>
+      <w:r>
+        <w:rPr>
+          <w:noProof/>
+        </w:rPr>
+        <w:instrText xml:space="preserve"> PAGEREF _Toc314434884 \h </w:instrText>
+      </w:r>
+      <w:r>
+        <w:rPr>
+          <w:noProof/>
+        </w:rPr>
+      </w:r>
+      <w:r>
+        <w:rPr>
+          <w:noProof/>
+        </w:rPr>
+        <w:fldChar w:fldCharType="separate"/>
+      </w:r>
+      <w:r>
+        <w:rPr>
+          <w:noProof/>
+        </w:rPr>
+        <w:t>3</w:t>
+      </w:r>
+      <w:r>
+        <w:rPr>
+          <w:noProof/>
+        </w:rPr>
+        <w:fldChar w:fldCharType="end"/>
+      </w:r>
     </w:p>
     <w:p>
       <w:pPr>
         <w:pStyle w:val="TOC1"/>
         <w:tabs>
-          <w:tab w:val="left" w:pos="880"/>
+          <w:tab w:val="left" w:pos="822"/>
           <w:tab w:val="right" w:leader="dot" w:pos="9350"/>
         </w:tabs>
         <w:rPr>
-          <w:rFonts w:asciiTheme="minorHAnsi" w:eastAsiaTheme="minorEastAsia" w:hAnsiTheme="minorHAnsi" w:cstheme="minorBidi"/>
-          <w:bCs w:val="0"/>
-          <w:caps w:val="0"/>
-          <w:noProof/>
-          <w:sz w:val="22"/>
-          <w:szCs w:val="22"/>
-        </w:rPr>
-      </w:pPr>
-      <w:hyperlink w:anchor="_Toc440130402" w:history="1">
-        <w:r>
-          <w:rPr>
-            <w:rStyle w:val="Hyperlink"/>
-            <w:noProof/>
-          </w:rPr>
-          <w:t>2.</w:t>
-        </w:r>
-        <w:r>
-          <w:rPr>
-            <w:rFonts w:asciiTheme="minorHAnsi" w:eastAsiaTheme="minorEastAsia" w:hAnsiTheme="minorHAnsi" w:cstheme="minorBidi"/>
-            <w:bCs w:val="0"/>
-            <w:caps w:val="0"/>
-            <w:noProof/>
-            <w:sz w:val="22"/>
-            <w:szCs w:val="22"/>
-          </w:rPr>
-          <w:tab/>
-        </w:r>
-        <w:r>
-          <w:rPr>
-            <w:rStyle w:val="Hyperlink"/>
-            <w:noProof/>
-          </w:rPr>
-          <w:t>Introduction</w:t>
-        </w:r>
-        <w:r>
-          <w:rPr>
-            <w:noProof/>
-            <w:webHidden/>
-          </w:rPr>
-          <w:tab/>
-        </w:r>
-        <w:r>
-          <w:rPr>
-            <w:noProof/>
-            <w:webHidden/>
-          </w:rPr>
-          <w:fldChar w:fldCharType="begin"/>
-        </w:r>
-        <w:r>
-          <w:rPr>
-            <w:noProof/>
-            <w:webHidden/>
-          </w:rPr>
-          <w:instrText xml:space="preserve"> PAGEREF _Toc440130402 \h </w:instrText>
-        </w:r>
-        <w:r>
-          <w:rPr>
-            <w:noProof/>
-            <w:webHidden/>
-          </w:rPr>
-        </w:r>
-        <w:r>
-          <w:rPr>
-            <w:noProof/>
-            <w:webHidden/>
-          </w:rPr>
-          <w:fldChar w:fldCharType="separate"/>
-        </w:r>
-        <w:r>
-          <w:rPr>
-            <w:noProof/>
-            <w:webHidden/>
-          </w:rPr>
-          <w:t>3</w:t>
-        </w:r>
-        <w:r>
-          <w:rPr>
-            <w:noProof/>
-            <w:webHidden/>
-          </w:rPr>
-          <w:fldChar w:fldCharType="end"/>
-        </w:r>
-      </w:hyperlink>
+          <w:rFonts w:eastAsiaTheme="minorEastAsia" w:cstheme="minorBidi"/>
+          <w:bCs/>
+          <w:caps/>
+          <w:noProof/>
+          <w:lang w:eastAsia="ja-JP"/>
+        </w:rPr>
+      </w:pPr>
+      <w:r>
+        <w:rPr>
+          <w:noProof/>
+        </w:rPr>
+        <w:t>2.</w:t>
+      </w:r>
+      <w:r>
+        <w:rPr>
+          <w:rFonts w:eastAsiaTheme="minorEastAsia" w:cstheme="minorBidi"/>
+          <w:bCs/>
+          <w:caps/>
+          <w:noProof/>
+          <w:lang w:eastAsia="ja-JP"/>
+        </w:rPr>
+        <w:tab/>
+      </w:r>
+      <w:r>
+        <w:rPr>
+          <w:noProof/>
+        </w:rPr>
+        <w:t>Introduction</w:t>
+      </w:r>
+      <w:r>
+        <w:rPr>
+          <w:noProof/>
+        </w:rPr>
+        <w:tab/>
+      </w:r>
+      <w:r>
+        <w:rPr>
+          <w:noProof/>
+        </w:rPr>
+        <w:fldChar w:fldCharType="begin"/>
+      </w:r>
+      <w:r>
+        <w:rPr>
+          <w:noProof/>
+        </w:rPr>
+        <w:instrText xml:space="preserve"> PAGEREF _Toc314434885 \h </w:instrText>
+      </w:r>
+      <w:r>
+        <w:rPr>
+          <w:noProof/>
+        </w:rPr>
+      </w:r>
+      <w:r>
+        <w:rPr>
+          <w:noProof/>
+        </w:rPr>
+        <w:fldChar w:fldCharType="separate"/>
+      </w:r>
+      <w:r>
+        <w:rPr>
+          <w:noProof/>
+        </w:rPr>
+        <w:t>3</w:t>
+      </w:r>
+      <w:r>
+        <w:rPr>
+          <w:noProof/>
+        </w:rPr>
+        <w:fldChar w:fldCharType="end"/>
+      </w:r>
     </w:p>
     <w:p>
       <w:pPr>
         <w:pStyle w:val="TOC1"/>
         <w:tabs>
-          <w:tab w:val="left" w:pos="880"/>
+          <w:tab w:val="left" w:pos="822"/>
           <w:tab w:val="right" w:leader="dot" w:pos="9350"/>
         </w:tabs>
         <w:rPr>
-          <w:rFonts w:asciiTheme="minorHAnsi" w:eastAsiaTheme="minorEastAsia" w:hAnsiTheme="minorHAnsi" w:cstheme="minorBidi"/>
-          <w:bCs w:val="0"/>
-          <w:caps w:val="0"/>
-          <w:noProof/>
-          <w:sz w:val="22"/>
-          <w:szCs w:val="22"/>
-        </w:rPr>
-      </w:pPr>
-      <w:hyperlink w:anchor="_Toc440130403" w:history="1">
-        <w:r>
-          <w:rPr>
-            <w:rStyle w:val="Hyperlink"/>
-            <w:noProof/>
-          </w:rPr>
-          <w:t>3.</w:t>
-        </w:r>
-        <w:r>
-          <w:rPr>
-            <w:rFonts w:asciiTheme="minorHAnsi" w:eastAsiaTheme="minorEastAsia" w:hAnsiTheme="minorHAnsi" w:cstheme="minorBidi"/>
-            <w:bCs w:val="0"/>
-            <w:caps w:val="0"/>
-            <w:noProof/>
-            <w:sz w:val="22"/>
-            <w:szCs w:val="22"/>
-          </w:rPr>
-          <w:tab/>
-        </w:r>
-        <w:r>
-          <w:rPr>
-            <w:rStyle w:val="Hyperlink"/>
-            <w:noProof/>
-          </w:rPr>
-          <w:t>Inputs to Calculator</w:t>
-        </w:r>
-        <w:r>
-          <w:rPr>
-            <w:noProof/>
-            <w:webHidden/>
-          </w:rPr>
-          <w:tab/>
-        </w:r>
-        <w:r>
-          <w:rPr>
-            <w:noProof/>
-            <w:webHidden/>
-          </w:rPr>
-          <w:fldChar w:fldCharType="begin"/>
-        </w:r>
-        <w:r>
-          <w:rPr>
-            <w:noProof/>
-            <w:webHidden/>
-          </w:rPr>
-          <w:instrText xml:space="preserve"> PAGEREF _Toc440130403 \h </w:instrText>
-        </w:r>
-        <w:r>
-          <w:rPr>
-            <w:noProof/>
-            <w:webHidden/>
-          </w:rPr>
-        </w:r>
-        <w:r>
-          <w:rPr>
-            <w:noProof/>
-            <w:webHidden/>
-          </w:rPr>
-          <w:fldChar w:fldCharType="separate"/>
-        </w:r>
-        <w:r>
-          <w:rPr>
-            <w:noProof/>
-            <w:webHidden/>
-          </w:rPr>
-          <w:t>3</w:t>
-        </w:r>
-        <w:r>
-          <w:rPr>
-            <w:noProof/>
-            <w:webHidden/>
-          </w:rPr>
-          <w:fldChar w:fldCharType="end"/>
-        </w:r>
-      </w:hyperlink>
+          <w:rFonts w:eastAsiaTheme="minorEastAsia" w:cstheme="minorBidi"/>
+          <w:bCs/>
+          <w:caps/>
+          <w:noProof/>
+          <w:lang w:eastAsia="ja-JP"/>
+        </w:rPr>
+      </w:pPr>
+      <w:r>
+        <w:rPr>
+          <w:noProof/>
+        </w:rPr>
+        <w:t>3.</w:t>
+      </w:r>
+      <w:r>
+        <w:rPr>
+          <w:rFonts w:eastAsiaTheme="minorEastAsia" w:cstheme="minorBidi"/>
+          <w:bCs/>
+          <w:caps/>
+          <w:noProof/>
+          <w:lang w:eastAsia="ja-JP"/>
+        </w:rPr>
+        <w:tab/>
+      </w:r>
+      <w:r>
+        <w:rPr>
+          <w:noProof/>
+        </w:rPr>
+        <w:t>Inputs to Calculator</w:t>
+      </w:r>
+      <w:r>
+        <w:rPr>
+          <w:noProof/>
+        </w:rPr>
+        <w:tab/>
+      </w:r>
+      <w:r>
+        <w:rPr>
+          <w:noProof/>
+        </w:rPr>
+        <w:fldChar w:fldCharType="begin"/>
+      </w:r>
+      <w:r>
+        <w:rPr>
+          <w:noProof/>
+        </w:rPr>
+        <w:instrText xml:space="preserve"> PAGEREF _Toc314434886 \h </w:instrText>
+      </w:r>
+      <w:r>
+        <w:rPr>
+          <w:noProof/>
+        </w:rPr>
+      </w:r>
+      <w:r>
+        <w:rPr>
+          <w:noProof/>
+        </w:rPr>
+        <w:fldChar w:fldCharType="separate"/>
+      </w:r>
+      <w:r>
+        <w:rPr>
+          <w:noProof/>
+        </w:rPr>
+        <w:t>3</w:t>
+      </w:r>
+      <w:r>
+        <w:rPr>
+          <w:noProof/>
+        </w:rPr>
+        <w:fldChar w:fldCharType="end"/>
+      </w:r>
     </w:p>
     <w:p>
       <w:pPr>
         <w:pStyle w:val="TOC1"/>
         <w:tabs>
-          <w:tab w:val="left" w:pos="880"/>
+          <w:tab w:val="left" w:pos="822"/>
           <w:tab w:val="right" w:leader="dot" w:pos="9350"/>
         </w:tabs>
         <w:rPr>
-          <w:rFonts w:asciiTheme="minorHAnsi" w:eastAsiaTheme="minorEastAsia" w:hAnsiTheme="minorHAnsi" w:cstheme="minorBidi"/>
-          <w:bCs w:val="0"/>
-          <w:caps w:val="0"/>
-          <w:noProof/>
-          <w:sz w:val="22"/>
-          <w:szCs w:val="22"/>
-        </w:rPr>
-      </w:pPr>
-      <w:hyperlink w:anchor="_Toc440130404" w:history="1">
-        <w:r>
-          <w:rPr>
-            <w:rStyle w:val="Hyperlink"/>
-            <w:noProof/>
-          </w:rPr>
-          <w:t>4.</w:t>
-        </w:r>
-        <w:r>
-          <w:rPr>
-            <w:rFonts w:asciiTheme="minorHAnsi" w:eastAsiaTheme="minorEastAsia" w:hAnsiTheme="minorHAnsi" w:cstheme="minorBidi"/>
-            <w:bCs w:val="0"/>
-            <w:caps w:val="0"/>
-            <w:noProof/>
-            <w:sz w:val="22"/>
-            <w:szCs w:val="22"/>
-          </w:rPr>
-          <w:tab/>
-        </w:r>
-        <w:r>
-          <w:rPr>
-            <w:rStyle w:val="Hyperlink"/>
-            <w:noProof/>
-          </w:rPr>
-          <w:t>Outputs from Calculator</w:t>
-        </w:r>
-        <w:r>
-          <w:rPr>
-            <w:noProof/>
-            <w:webHidden/>
-          </w:rPr>
-          <w:tab/>
-        </w:r>
-        <w:r>
-          <w:rPr>
-            <w:noProof/>
-            <w:webHidden/>
-          </w:rPr>
-          <w:fldChar w:fldCharType="begin"/>
-        </w:r>
-        <w:r>
-          <w:rPr>
-            <w:noProof/>
-            <w:webHidden/>
-          </w:rPr>
-          <w:instrText xml:space="preserve"> PAGEREF _Toc440130404 \h </w:instrText>
-        </w:r>
-        <w:r>
-          <w:rPr>
-            <w:noProof/>
-            <w:webHidden/>
-          </w:rPr>
-        </w:r>
-        <w:r>
-          <w:rPr>
-            <w:noProof/>
-            <w:webHidden/>
-          </w:rPr>
-          <w:fldChar w:fldCharType="separate"/>
-        </w:r>
-        <w:r>
-          <w:rPr>
-            <w:noProof/>
-            <w:webHidden/>
-          </w:rPr>
-          <w:t>3</w:t>
-        </w:r>
-        <w:r>
-          <w:rPr>
-            <w:noProof/>
-            <w:webHidden/>
-          </w:rPr>
-          <w:fldChar w:fldCharType="end"/>
-        </w:r>
-      </w:hyperlink>
+          <w:rFonts w:eastAsiaTheme="minorEastAsia" w:cstheme="minorBidi"/>
+          <w:bCs/>
+          <w:caps/>
+          <w:noProof/>
+          <w:lang w:eastAsia="ja-JP"/>
+        </w:rPr>
+      </w:pPr>
+      <w:r>
+        <w:rPr>
+          <w:noProof/>
+        </w:rPr>
+        <w:t>4.</w:t>
+      </w:r>
+      <w:r>
+        <w:rPr>
+          <w:rFonts w:eastAsiaTheme="minorEastAsia" w:cstheme="minorBidi"/>
+          <w:bCs/>
+          <w:caps/>
+          <w:noProof/>
+          <w:lang w:eastAsia="ja-JP"/>
+        </w:rPr>
+        <w:tab/>
+      </w:r>
+      <w:r>
+        <w:rPr>
+          <w:noProof/>
+        </w:rPr>
+        <w:t>Outputs from Calculator</w:t>
+      </w:r>
+      <w:r>
+        <w:rPr>
+          <w:noProof/>
+        </w:rPr>
+        <w:tab/>
+      </w:r>
+      <w:r>
+        <w:rPr>
+          <w:noProof/>
+        </w:rPr>
+        <w:fldChar w:fldCharType="begin"/>
+      </w:r>
+      <w:r>
+        <w:rPr>
+          <w:noProof/>
+        </w:rPr>
+        <w:instrText xml:space="preserve"> PAGEREF _Toc314434887 \h </w:instrText>
+      </w:r>
+      <w:r>
+        <w:rPr>
+          <w:noProof/>
+        </w:rPr>
+      </w:r>
+      <w:r>
+        <w:rPr>
+          <w:noProof/>
+        </w:rPr>
+        <w:fldChar w:fldCharType="separate"/>
+      </w:r>
+      <w:r>
+        <w:rPr>
+          <w:noProof/>
+        </w:rPr>
+        <w:t>3</w:t>
+      </w:r>
+      <w:r>
+        <w:rPr>
+          <w:noProof/>
+        </w:rPr>
+        <w:fldChar w:fldCharType="end"/>
+      </w:r>
     </w:p>
     <w:p>
       <w:pPr>
         <w:pStyle w:val="TOC1"/>
         <w:tabs>
-          <w:tab w:val="left" w:pos="880"/>
+          <w:tab w:val="left" w:pos="822"/>
           <w:tab w:val="right" w:leader="dot" w:pos="9350"/>
         </w:tabs>
         <w:rPr>
-          <w:rFonts w:asciiTheme="minorHAnsi" w:eastAsiaTheme="minorEastAsia" w:hAnsiTheme="minorHAnsi" w:cstheme="minorBidi"/>
-          <w:bCs w:val="0"/>
-          <w:caps w:val="0"/>
-          <w:noProof/>
-          <w:sz w:val="22"/>
-          <w:szCs w:val="22"/>
-        </w:rPr>
-      </w:pPr>
-      <w:hyperlink w:anchor="_Toc440130405" w:history="1">
-        <w:r>
-          <w:rPr>
-            <w:rStyle w:val="Hyperlink"/>
-            <w:noProof/>
-          </w:rPr>
-          <w:t>5.</w:t>
-        </w:r>
-        <w:r>
-          <w:rPr>
-            <w:rFonts w:asciiTheme="minorHAnsi" w:eastAsiaTheme="minorEastAsia" w:hAnsiTheme="minorHAnsi" w:cstheme="minorBidi"/>
-            <w:bCs w:val="0"/>
-            <w:caps w:val="0"/>
-            <w:noProof/>
-            <w:sz w:val="22"/>
-            <w:szCs w:val="22"/>
-          </w:rPr>
-          <w:tab/>
-        </w:r>
-        <w:r>
-          <w:rPr>
-            <w:rStyle w:val="Hyperlink"/>
-            <w:noProof/>
-          </w:rPr>
-          <w:t>Major Functions</w:t>
-        </w:r>
-        <w:r>
-          <w:rPr>
-            <w:noProof/>
-            <w:webHidden/>
-          </w:rPr>
-          <w:tab/>
-        </w:r>
-        <w:r>
-          <w:rPr>
-            <w:noProof/>
-            <w:webHidden/>
-          </w:rPr>
-          <w:fldChar w:fldCharType="begin"/>
-        </w:r>
-        <w:r>
-          <w:rPr>
-            <w:noProof/>
-            <w:webHidden/>
-          </w:rPr>
-          <w:instrText xml:space="preserve"> PAGEREF _Toc440130405 \h </w:instrText>
-        </w:r>
-        <w:r>
-          <w:rPr>
-            <w:noProof/>
-            <w:webHidden/>
-          </w:rPr>
-        </w:r>
-        <w:r>
-          <w:rPr>
-            <w:noProof/>
-            <w:webHidden/>
-          </w:rPr>
-          <w:fldChar w:fldCharType="separate"/>
-        </w:r>
-        <w:r>
-          <w:rPr>
-            <w:noProof/>
-            <w:webHidden/>
-          </w:rPr>
-          <w:t>3</w:t>
-        </w:r>
-        <w:r>
-          <w:rPr>
-            <w:noProof/>
-            <w:webHidden/>
-          </w:rPr>
-          <w:fldChar w:fldCharType="end"/>
-        </w:r>
-      </w:hyperlink>
+          <w:rFonts w:eastAsiaTheme="minorEastAsia" w:cstheme="minorBidi"/>
+          <w:bCs/>
+          <w:caps/>
+          <w:noProof/>
+          <w:lang w:eastAsia="ja-JP"/>
+        </w:rPr>
+      </w:pPr>
+      <w:r>
+        <w:rPr>
+          <w:noProof/>
+        </w:rPr>
+        <w:t>5.</w:t>
+      </w:r>
+      <w:r>
+        <w:rPr>
+          <w:rFonts w:eastAsiaTheme="minorEastAsia" w:cstheme="minorBidi"/>
+          <w:bCs/>
+          <w:caps/>
+          <w:noProof/>
+          <w:lang w:eastAsia="ja-JP"/>
+        </w:rPr>
+        <w:tab/>
+      </w:r>
+      <w:r>
+        <w:rPr>
+          <w:noProof/>
+        </w:rPr>
+        <w:t>Major Functions</w:t>
+      </w:r>
+      <w:r>
+        <w:rPr>
+          <w:noProof/>
+        </w:rPr>
+        <w:tab/>
+      </w:r>
+      <w:r>
+        <w:rPr>
+          <w:noProof/>
+        </w:rPr>
+        <w:fldChar w:fldCharType="begin"/>
+      </w:r>
+      <w:r>
+        <w:rPr>
+          <w:noProof/>
+        </w:rPr>
+        <w:instrText xml:space="preserve"> PAGEREF _Toc314434888 \h </w:instrText>
+      </w:r>
+      <w:r>
+        <w:rPr>
+          <w:noProof/>
+        </w:rPr>
+      </w:r>
+      <w:r>
+        <w:rPr>
+          <w:noProof/>
+        </w:rPr>
+        <w:fldChar w:fldCharType="separate"/>
+      </w:r>
+      <w:r>
+        <w:rPr>
+          <w:noProof/>
+        </w:rPr>
+        <w:t>3</w:t>
+      </w:r>
+      <w:r>
+        <w:rPr>
+          <w:noProof/>
+        </w:rPr>
+        <w:fldChar w:fldCharType="end"/>
+      </w:r>
+    </w:p>
+    <w:p>
+      <w:pPr>
+        <w:pStyle w:val="TOC1"/>
+        <w:tabs>
+          <w:tab w:val="left" w:pos="822"/>
+          <w:tab w:val="right" w:leader="dot" w:pos="9350"/>
+        </w:tabs>
+        <w:rPr>
+          <w:rFonts w:eastAsiaTheme="minorEastAsia" w:cstheme="minorBidi"/>
+          <w:bCs/>
+          <w:caps/>
+          <w:noProof/>
+          <w:lang w:eastAsia="ja-JP"/>
+        </w:rPr>
+      </w:pPr>
+      <w:r>
+        <w:rPr>
+          <w:noProof/>
+        </w:rPr>
+        <w:t>6.</w:t>
+      </w:r>
+      <w:r>
+        <w:rPr>
+          <w:rFonts w:eastAsiaTheme="minorEastAsia" w:cstheme="minorBidi"/>
+          <w:bCs/>
+          <w:caps/>
+          <w:noProof/>
+          <w:lang w:eastAsia="ja-JP"/>
+        </w:rPr>
+        <w:tab/>
+      </w:r>
+      <w:r>
+        <w:rPr>
+          <w:noProof/>
+        </w:rPr>
+        <w:t>Abstract</w:t>
+      </w:r>
+      <w:r>
+        <w:rPr>
+          <w:noProof/>
+        </w:rPr>
+        <w:tab/>
+      </w:r>
+      <w:r>
+        <w:rPr>
+          <w:noProof/>
+        </w:rPr>
+        <w:fldChar w:fldCharType="begin"/>
+      </w:r>
+      <w:r>
+        <w:rPr>
+          <w:noProof/>
+        </w:rPr>
+        <w:instrText xml:space="preserve"> PAGEREF _Toc314434889 \h </w:instrText>
+      </w:r>
+      <w:r>
+        <w:rPr>
+          <w:noProof/>
+        </w:rPr>
+      </w:r>
+      <w:r>
+        <w:rPr>
+          <w:noProof/>
+        </w:rPr>
+        <w:fldChar w:fldCharType="separate"/>
+      </w:r>
+      <w:r>
+        <w:rPr>
+          <w:noProof/>
+        </w:rPr>
+        <w:t>3</w:t>
+      </w:r>
+      <w:r>
+        <w:rPr>
+          <w:noProof/>
+        </w:rPr>
+        <w:fldChar w:fldCharType="end"/>
+      </w:r>
+    </w:p>
+    <w:p>
+      <w:pPr>
+        <w:pStyle w:val="TOC1"/>
+        <w:tabs>
+          <w:tab w:val="left" w:pos="822"/>
+          <w:tab w:val="right" w:leader="dot" w:pos="9350"/>
+        </w:tabs>
+        <w:rPr>
+          <w:rFonts w:eastAsiaTheme="minorEastAsia" w:cstheme="minorBidi"/>
+          <w:bCs/>
+          <w:caps/>
+          <w:noProof/>
+          <w:lang w:eastAsia="ja-JP"/>
+        </w:rPr>
+      </w:pPr>
+      <w:r>
+        <w:rPr>
+          <w:noProof/>
+        </w:rPr>
+        <w:t>7.</w:t>
+      </w:r>
+      <w:r>
+        <w:rPr>
+          <w:rFonts w:eastAsiaTheme="minorEastAsia" w:cstheme="minorBidi"/>
+          <w:bCs/>
+          <w:caps/>
+          <w:noProof/>
+          <w:lang w:eastAsia="ja-JP"/>
+        </w:rPr>
+        <w:tab/>
+      </w:r>
+      <w:r>
+        <w:rPr>
+          <w:noProof/>
+        </w:rPr>
+        <w:t>Introduction</w:t>
+      </w:r>
+      <w:r>
+        <w:rPr>
+          <w:noProof/>
+        </w:rPr>
+        <w:tab/>
+      </w:r>
+      <w:r>
+        <w:rPr>
+          <w:noProof/>
+        </w:rPr>
+        <w:fldChar w:fldCharType="begin"/>
+      </w:r>
+      <w:r>
+        <w:rPr>
+          <w:noProof/>
+        </w:rPr>
+        <w:instrText xml:space="preserve"> PAGEREF _Toc314434890 \h </w:instrText>
+      </w:r>
+      <w:r>
+        <w:rPr>
+          <w:noProof/>
+        </w:rPr>
+      </w:r>
+      <w:r>
+        <w:rPr>
+          <w:noProof/>
+        </w:rPr>
+        <w:fldChar w:fldCharType="separate"/>
+      </w:r>
+      <w:r>
+        <w:rPr>
+          <w:noProof/>
+        </w:rPr>
+        <w:t>3</w:t>
+      </w:r>
+      <w:r>
+        <w:rPr>
+          <w:noProof/>
+        </w:rPr>
+        <w:fldChar w:fldCharType="end"/>
+      </w:r>
+    </w:p>
+    <w:p>
+      <w:pPr>
+        <w:pStyle w:val="TOC1"/>
+        <w:tabs>
+          <w:tab w:val="left" w:pos="822"/>
+          <w:tab w:val="right" w:leader="dot" w:pos="9350"/>
+        </w:tabs>
+        <w:rPr>
+          <w:rFonts w:eastAsiaTheme="minorEastAsia" w:cstheme="minorBidi"/>
+          <w:bCs/>
+          <w:caps/>
+          <w:noProof/>
+          <w:lang w:eastAsia="ja-JP"/>
+        </w:rPr>
+      </w:pPr>
+      <w:r>
+        <w:rPr>
+          <w:noProof/>
+        </w:rPr>
+        <w:t>8.</w:t>
+      </w:r>
+      <w:r>
+        <w:rPr>
+          <w:rFonts w:eastAsiaTheme="minorEastAsia" w:cstheme="minorBidi"/>
+          <w:bCs/>
+          <w:caps/>
+          <w:noProof/>
+          <w:lang w:eastAsia="ja-JP"/>
+        </w:rPr>
+        <w:tab/>
+      </w:r>
+      <w:r>
+        <w:rPr>
+          <w:noProof/>
+        </w:rPr>
+        <w:t>Inputs to Calculator</w:t>
+      </w:r>
+      <w:r>
+        <w:rPr>
+          <w:noProof/>
+        </w:rPr>
+        <w:tab/>
+      </w:r>
+      <w:r>
+        <w:rPr>
+          <w:noProof/>
+        </w:rPr>
+        <w:fldChar w:fldCharType="begin"/>
+      </w:r>
+      <w:r>
+        <w:rPr>
+          <w:noProof/>
+        </w:rPr>
+        <w:instrText xml:space="preserve"> PAGEREF _Toc314434891 \h </w:instrText>
+      </w:r>
+      <w:r>
+        <w:rPr>
+          <w:noProof/>
+        </w:rPr>
+      </w:r>
+      <w:r>
+        <w:rPr>
+          <w:noProof/>
+        </w:rPr>
+        <w:fldChar w:fldCharType="separate"/>
+      </w:r>
+      <w:r>
+        <w:rPr>
+          <w:noProof/>
+        </w:rPr>
+        <w:t>4</w:t>
+      </w:r>
+      <w:r>
+        <w:rPr>
+          <w:noProof/>
+        </w:rPr>
+        <w:fldChar w:fldCharType="end"/>
+      </w:r>
+    </w:p>
+    <w:p>
+      <w:pPr>
+        <w:pStyle w:val="TOC1"/>
+        <w:tabs>
+          <w:tab w:val="left" w:pos="822"/>
+          <w:tab w:val="right" w:leader="dot" w:pos="9350"/>
+        </w:tabs>
+        <w:rPr>
+          <w:rFonts w:eastAsiaTheme="minorEastAsia" w:cstheme="minorBidi"/>
+          <w:bCs/>
+          <w:caps/>
+          <w:noProof/>
+          <w:lang w:eastAsia="ja-JP"/>
+        </w:rPr>
+      </w:pPr>
+      <w:r>
+        <w:rPr>
+          <w:noProof/>
+        </w:rPr>
+        <w:t>9.</w:t>
+      </w:r>
+      <w:r>
+        <w:rPr>
+          <w:rFonts w:eastAsiaTheme="minorEastAsia" w:cstheme="minorBidi"/>
+          <w:bCs/>
+          <w:caps/>
+          <w:noProof/>
+          <w:lang w:eastAsia="ja-JP"/>
+        </w:rPr>
+        <w:tab/>
+      </w:r>
+      <w:r>
+        <w:rPr>
+          <w:noProof/>
+        </w:rPr>
+        <w:t>Outputs from Calculator</w:t>
+      </w:r>
+      <w:r>
+        <w:rPr>
+          <w:noProof/>
+        </w:rPr>
+        <w:tab/>
+      </w:r>
+      <w:r>
+        <w:rPr>
+          <w:noProof/>
+        </w:rPr>
+        <w:fldChar w:fldCharType="begin"/>
+      </w:r>
+      <w:r>
+        <w:rPr>
+          <w:noProof/>
+        </w:rPr>
+        <w:instrText xml:space="preserve"> PAGEREF _Toc314434892 \h </w:instrText>
+      </w:r>
+      <w:r>
+        <w:rPr>
+          <w:noProof/>
+        </w:rPr>
+      </w:r>
+      <w:r>
+        <w:rPr>
+          <w:noProof/>
+        </w:rPr>
+        <w:fldChar w:fldCharType="separate"/>
+      </w:r>
+      <w:r>
+        <w:rPr>
+          <w:noProof/>
+        </w:rPr>
+        <w:t>4</w:t>
+      </w:r>
+      <w:r>
+        <w:rPr>
+          <w:noProof/>
+        </w:rPr>
+        <w:fldChar w:fldCharType="end"/>
+      </w:r>
+    </w:p>
+    <w:p>
+      <w:pPr>
+        <w:pStyle w:val="TOC1"/>
+        <w:tabs>
+          <w:tab w:val="left" w:pos="922"/>
+          <w:tab w:val="right" w:leader="dot" w:pos="9350"/>
+        </w:tabs>
+        <w:rPr>
+          <w:rFonts w:eastAsiaTheme="minorEastAsia" w:cstheme="minorBidi"/>
+          <w:bCs/>
+          <w:caps/>
+          <w:noProof/>
+          <w:lang w:eastAsia="ja-JP"/>
+        </w:rPr>
+      </w:pPr>
+      <w:r>
+        <w:rPr>
+          <w:noProof/>
+        </w:rPr>
+        <w:t>10.</w:t>
+      </w:r>
+      <w:r>
+        <w:rPr>
+          <w:rFonts w:eastAsiaTheme="minorEastAsia" w:cstheme="minorBidi"/>
+          <w:bCs/>
+          <w:caps/>
+          <w:noProof/>
+          <w:lang w:eastAsia="ja-JP"/>
+        </w:rPr>
+        <w:tab/>
+      </w:r>
+      <w:r>
+        <w:rPr>
+          <w:noProof/>
+        </w:rPr>
+        <w:t>Major Functions</w:t>
+      </w:r>
+      <w:r>
+        <w:rPr>
+          <w:noProof/>
+        </w:rPr>
+        <w:tab/>
+      </w:r>
+      <w:r>
+        <w:rPr>
+          <w:noProof/>
+        </w:rPr>
+        <w:fldChar w:fldCharType="begin"/>
+      </w:r>
+      <w:r>
+        <w:rPr>
+          <w:noProof/>
+        </w:rPr>
+        <w:instrText xml:space="preserve"> PAGEREF _Toc314434893 \h </w:instrText>
+      </w:r>
+      <w:r>
+        <w:rPr>
+          <w:noProof/>
+        </w:rPr>
+      </w:r>
+      <w:r>
+        <w:rPr>
+          <w:noProof/>
+        </w:rPr>
+        <w:fldChar w:fldCharType="separate"/>
+      </w:r>
+      <w:r>
+        <w:rPr>
+          <w:noProof/>
+        </w:rPr>
+        <w:t>4</w:t>
+      </w:r>
+      <w:r>
+        <w:rPr>
+          <w:noProof/>
+        </w:rPr>
+        <w:fldChar w:fldCharType="end"/>
+      </w:r>
     </w:p>
     <w:p>
       <w:pPr>
@@ -970,25 +1464,47 @@
         <w:ind w:firstLine="0"/>
         <w:jc w:val="left"/>
         <w:rPr>
+          <w:b/>
+          <w:color w:val="000000"/>
+          <w:sz w:val="32"/>
+          <w:szCs w:val="32"/>
+        </w:rPr>
+      </w:pPr>
+      <w:r>
+        <w:rPr>
+          <w:color w:val="000000"/>
+        </w:rPr>
+        <w:br w:type="page"/>
+      </w:r>
+    </w:p>
+    <w:p>
+      <w:pPr>
+        <w:ind w:firstLine="0"/>
+        <w:jc w:val="left"/>
+        <w:rPr>
+          <w:b/>
           <w:bCs/>
           <w:caps/>
           <w:color w:val="000000"/>
-          <w:sz w:val="20"/>
-          <w:szCs w:val="20"/>
-        </w:rPr>
-      </w:pPr>
-      <w:r>
-        <w:rPr>
+          <w:sz w:val="32"/>
+          <w:szCs w:val="32"/>
+        </w:rPr>
+      </w:pPr>
+      <w:r>
+        <w:rPr>
+          <w:b/>
           <w:color w:val="000000"/>
-        </w:rPr>
-        <w:br w:type="page"/>
+          <w:sz w:val="32"/>
+          <w:szCs w:val="32"/>
+        </w:rPr>
+        <w:t>Design Requirements:</w:t>
       </w:r>
     </w:p>
     <w:p>
       <w:pPr>
         <w:pStyle w:val="Heading1"/>
       </w:pPr>
-      <w:bookmarkStart w:id="0" w:name="_Toc440130401"/>
+      <w:bookmarkStart w:id="0" w:name="_Toc314434884"/>
       <w:r>
         <w:lastRenderedPageBreak/>
         <w:t>Abstract</w:t>
@@ -997,14 +1513,22 @@
     </w:p>
     <w:p>
       <w:r>
-        <w:t>In this part of the lab, we were introduced to the CodeBlocks learning environment for developing C code. We created a C program that functions as a currency exchange calculator.</w:t>
+        <w:t xml:space="preserve">In this part of the lab, we were introduced to the </w:t>
+      </w:r>
+      <w:proofErr w:type="spellStart"/>
+      <w:r>
+        <w:t>CodeBlocks</w:t>
+      </w:r>
+      <w:proofErr w:type="spellEnd"/>
+      <w:r>
+        <w:t xml:space="preserve"> learning environment for developing C code. We created a C program that functions as a currency exchange calculator.</w:t>
       </w:r>
     </w:p>
     <w:p>
       <w:pPr>
         <w:pStyle w:val="Heading1"/>
       </w:pPr>
-      <w:bookmarkStart w:id="1" w:name="_Toc440130402"/>
+      <w:bookmarkStart w:id="1" w:name="_Toc314434885"/>
       <w:r>
         <w:t>Introduction</w:t>
       </w:r>
@@ -1015,7 +1539,21 @@
         <w:t>A currency conversion calculator is an important tool to have at hand with the increasing global economy coupled with lower airfare. To approach this probl</w:t>
       </w:r>
       <w:r>
-        <w:t>em, we created a C program with a simple user interface that allows to convert currency from US dollars to the desired foreign currency. In addition to that, it also lets the user know the price of a good old bottle of corona in the foreign currency.</w:t>
+        <w:t>em, we created a C program with a simpl</w:t>
+      </w:r>
+      <w:r>
+        <w:t xml:space="preserve">e user interface that allows </w:t>
+      </w:r>
+      <w:proofErr w:type="gramStart"/>
+      <w:r>
+        <w:t xml:space="preserve">to </w:t>
+      </w:r>
+      <w:r>
+        <w:t>convert</w:t>
+      </w:r>
+      <w:proofErr w:type="gramEnd"/>
+      <w:r>
+        <w:t xml:space="preserve"> currency from US dollars to the desired foreign currency. In addition to that, it also lets the user know the price of a good old bottle of corona in the foreign currency.</w:t>
       </w:r>
       <w:r>
         <w:t xml:space="preserve"> </w:t>
@@ -1025,7 +1563,7 @@
       <w:pPr>
         <w:pStyle w:val="Heading1"/>
       </w:pPr>
-      <w:bookmarkStart w:id="2" w:name="_Toc440130403"/>
+      <w:bookmarkStart w:id="2" w:name="_Toc314434886"/>
       <w:r>
         <w:t>Inputs to Calculator</w:t>
       </w:r>
@@ -1088,7 +1626,7 @@
       <w:pPr>
         <w:pStyle w:val="Heading1"/>
       </w:pPr>
-      <w:bookmarkStart w:id="3" w:name="_Toc440130404"/>
+      <w:bookmarkStart w:id="3" w:name="_Toc314434887"/>
       <w:r>
         <w:t>Outputs from Calculator</w:t>
       </w:r>
@@ -1096,23 +1634,38 @@
     </w:p>
     <w:p>
       <w:r>
-        <w:t xml:space="preserve">The C program outputs to the stdout (command line terminal or IDE developing environment console). </w:t>
-      </w:r>
-      <w:r>
-        <w:t>If the user chooses option 1, t</w:t>
-      </w:r>
-      <w:r>
-        <w:t xml:space="preserve">he calculator prints the value of the foreign currency after conversion from the US Dollars with </w:t>
-      </w:r>
-      <w:r>
-        <w:t>the given exchange rate along with the price of beer in foreign currency. If the user chooses option 2, the calculator prints the value of US dollars after converting it from foreign currency. If the inputs to the program were invalid, the calculator prints an error message.</w:t>
+        <w:t>The outputs produced by the calculator are as follows:</w:t>
+      </w:r>
+    </w:p>
+    <w:p>
+      <w:pPr>
+        <w:pStyle w:val="ListParagraph"/>
+        <w:numPr>
+          <w:ilvl w:val="0"/>
+          <w:numId w:val="7"/>
+        </w:numPr>
+      </w:pPr>
+      <w:r>
+        <w:t>Amount of corresponding Foreign Currency/or US Dollars (depending on the option the user chose)</w:t>
+      </w:r>
+    </w:p>
+    <w:p>
+      <w:pPr>
+        <w:pStyle w:val="ListParagraph"/>
+        <w:numPr>
+          <w:ilvl w:val="0"/>
+          <w:numId w:val="7"/>
+        </w:numPr>
+      </w:pPr>
+      <w:r>
+        <w:t>The cost of a bottle of corona beer in foreign currency.</w:t>
       </w:r>
     </w:p>
     <w:p>
       <w:pPr>
         <w:pStyle w:val="Heading1"/>
       </w:pPr>
-      <w:bookmarkStart w:id="4" w:name="_Toc440130405"/>
+      <w:bookmarkStart w:id="4" w:name="_Toc314434888"/>
       <w:r>
         <w:t>Major Functions</w:t>
       </w:r>
@@ -1120,7 +1673,13 @@
     </w:p>
     <w:p>
       <w:r>
-        <w:t>This program contains three major functions:</w:t>
+        <w:t xml:space="preserve">This program contains </w:t>
+      </w:r>
+      <w:r>
+        <w:t>four</w:t>
+      </w:r>
+      <w:r>
+        <w:t xml:space="preserve"> major functions:</w:t>
       </w:r>
     </w:p>
     <w:p/>
@@ -1132,13 +1691,515 @@
           <w:numId w:val="6"/>
         </w:numPr>
       </w:pPr>
-      <w:bookmarkStart w:id="5" w:name="_GoBack"/>
+      <w:proofErr w:type="spellStart"/>
+      <w:proofErr w:type="gramStart"/>
+      <w:r>
+        <w:t>int</w:t>
+      </w:r>
+      <w:proofErr w:type="spellEnd"/>
+      <w:proofErr w:type="gramEnd"/>
+      <w:r>
+        <w:t xml:space="preserve"> main (</w:t>
+      </w:r>
+      <w:proofErr w:type="spellStart"/>
+      <w:r>
+        <w:t>int</w:t>
+      </w:r>
+      <w:proofErr w:type="spellEnd"/>
+      <w:r>
+        <w:t xml:space="preserve"> </w:t>
+      </w:r>
+      <w:proofErr w:type="spellStart"/>
+      <w:r>
+        <w:t>argc</w:t>
+      </w:r>
+      <w:proofErr w:type="spellEnd"/>
+      <w:r>
+        <w:t xml:space="preserve">, char** </w:t>
+      </w:r>
+      <w:proofErr w:type="spellStart"/>
+      <w:r>
+        <w:t>argv</w:t>
+      </w:r>
+      <w:proofErr w:type="spellEnd"/>
+      <w:r>
+        <w:t>) : Consists of lines of code to execute methods and initial argument interpretation.</w:t>
+      </w:r>
+    </w:p>
+    <w:p>
+      <w:pPr>
+        <w:pStyle w:val="ListParagraph"/>
+        <w:numPr>
+          <w:ilvl w:val="0"/>
+          <w:numId w:val="6"/>
+        </w:numPr>
+      </w:pPr>
+      <w:proofErr w:type="gramStart"/>
+      <w:r>
+        <w:t>void</w:t>
+      </w:r>
+      <w:proofErr w:type="gramEnd"/>
+      <w:r>
+        <w:t xml:space="preserve"> </w:t>
+      </w:r>
+      <w:proofErr w:type="spellStart"/>
+      <w:r>
+        <w:t>convert</w:t>
+      </w:r>
+      <w:r>
+        <w:t>UStoForeign</w:t>
+      </w:r>
+      <w:proofErr w:type="spellEnd"/>
+      <w:r>
+        <w:t xml:space="preserve"> (float </w:t>
+      </w:r>
+      <w:proofErr w:type="spellStart"/>
+      <w:r>
+        <w:t>amt</w:t>
+      </w:r>
+      <w:proofErr w:type="spellEnd"/>
+      <w:r>
+        <w:t xml:space="preserve">, float </w:t>
+      </w:r>
+      <w:proofErr w:type="spellStart"/>
+      <w:r>
+        <w:t>exhange</w:t>
+      </w:r>
+      <w:proofErr w:type="spellEnd"/>
+      <w:r>
+        <w:t>) : converts and prints value from US Dollars to user specified foreign currency.</w:t>
+      </w:r>
+    </w:p>
+    <w:p>
+      <w:pPr>
+        <w:pStyle w:val="ListParagraph"/>
+        <w:numPr>
+          <w:ilvl w:val="0"/>
+          <w:numId w:val="6"/>
+        </w:numPr>
+      </w:pPr>
+      <w:proofErr w:type="gramStart"/>
+      <w:r>
+        <w:t>void</w:t>
+      </w:r>
+      <w:proofErr w:type="gramEnd"/>
+      <w:r>
+        <w:t xml:space="preserve"> </w:t>
+      </w:r>
+      <w:proofErr w:type="spellStart"/>
+      <w:r>
+        <w:t>convert</w:t>
+      </w:r>
+      <w:r>
+        <w:t>ForeigntoUS</w:t>
+      </w:r>
+      <w:proofErr w:type="spellEnd"/>
+      <w:r>
+        <w:t xml:space="preserve"> (float </w:t>
+      </w:r>
+      <w:proofErr w:type="spellStart"/>
+      <w:r>
+        <w:t>amt</w:t>
+      </w:r>
+      <w:proofErr w:type="spellEnd"/>
+      <w:r>
+        <w:t xml:space="preserve">, float </w:t>
+      </w:r>
+      <w:proofErr w:type="spellStart"/>
+      <w:r>
+        <w:t>exhange</w:t>
+      </w:r>
+      <w:proofErr w:type="spellEnd"/>
+      <w:r>
+        <w:t>) : converts and prints value from Foreign Currency to US Dollars.</w:t>
+      </w:r>
+    </w:p>
+    <w:p>
+      <w:pPr>
+        <w:pStyle w:val="ListParagraph"/>
+        <w:numPr>
+          <w:ilvl w:val="0"/>
+          <w:numId w:val="6"/>
+        </w:numPr>
+      </w:pPr>
+      <w:proofErr w:type="gramStart"/>
+      <w:r>
+        <w:t>void</w:t>
+      </w:r>
+      <w:proofErr w:type="gramEnd"/>
+      <w:r>
+        <w:t xml:space="preserve"> </w:t>
+      </w:r>
+      <w:proofErr w:type="spellStart"/>
+      <w:r>
+        <w:t>priceOfBeer</w:t>
+      </w:r>
+      <w:proofErr w:type="spellEnd"/>
+      <w:r>
+        <w:t xml:space="preserve">(float </w:t>
+      </w:r>
+      <w:proofErr w:type="spellStart"/>
+      <w:r>
+        <w:t>exhange</w:t>
+      </w:r>
+      <w:proofErr w:type="spellEnd"/>
+      <w:r>
+        <w:t>) : prints the value of a bottle of corona in foreign currency.</w:t>
+      </w:r>
+    </w:p>
+    <w:p/>
+    <w:p/>
+    <w:p>
+      <w:pPr>
+        <w:rPr>
+          <w:b/>
+          <w:sz w:val="32"/>
+          <w:szCs w:val="32"/>
+        </w:rPr>
+      </w:pPr>
+    </w:p>
+    <w:p>
+      <w:pPr>
+        <w:rPr>
+          <w:b/>
+          <w:sz w:val="32"/>
+          <w:szCs w:val="32"/>
+        </w:rPr>
+      </w:pPr>
+    </w:p>
+    <w:p>
+      <w:pPr>
+        <w:rPr>
+          <w:b/>
+          <w:sz w:val="32"/>
+          <w:szCs w:val="32"/>
+        </w:rPr>
+      </w:pPr>
+    </w:p>
+    <w:p>
+      <w:pPr>
+        <w:rPr>
+          <w:b/>
+          <w:sz w:val="32"/>
+          <w:szCs w:val="32"/>
+        </w:rPr>
+      </w:pPr>
+    </w:p>
+    <w:p>
+      <w:pPr>
+        <w:ind w:firstLine="0"/>
+        <w:rPr>
+          <w:b/>
+          <w:sz w:val="32"/>
+          <w:szCs w:val="32"/>
+        </w:rPr>
+      </w:pPr>
+      <w:r>
+        <w:rPr>
+          <w:b/>
+          <w:sz w:val="32"/>
+          <w:szCs w:val="32"/>
+        </w:rPr>
+        <w:t>Design Specifications</w:t>
+      </w:r>
+    </w:p>
+    <w:p>
+      <w:pPr>
+        <w:pStyle w:val="Heading1"/>
+        <w:numPr>
+          <w:ilvl w:val="0"/>
+          <w:numId w:val="8"/>
+        </w:numPr>
+      </w:pPr>
+      <w:bookmarkStart w:id="5" w:name="_Toc314434889"/>
+      <w:r>
+        <w:t>Abstract</w:t>
+      </w:r>
       <w:bookmarkEnd w:id="5"/>
+    </w:p>
+    <w:p>
+      <w:r>
+        <w:t xml:space="preserve">Our task comprised of using the Command-Line Tool Interface to send arguments to a C program file as well as compile and run the C program for calculating foreign currency and US dollars conversion rates. </w:t>
+      </w:r>
+    </w:p>
+    <w:p>
+      <w:pPr>
+        <w:pStyle w:val="Heading1"/>
+        <w:numPr>
+          <w:ilvl w:val="0"/>
+          <w:numId w:val="8"/>
+        </w:numPr>
+      </w:pPr>
+      <w:bookmarkStart w:id="6" w:name="_Toc314434890"/>
+      <w:r>
+        <w:t>Introduction</w:t>
+      </w:r>
+      <w:bookmarkEnd w:id="6"/>
+    </w:p>
+    <w:p>
+      <w:r>
+        <w:t xml:space="preserve">A currency conversion calculator is an important tool to have at hand with the increasing global economy coupled with lower airfare. To approach this problem, we created a C program with a simple user interface that allows </w:t>
+      </w:r>
+      <w:proofErr w:type="gramStart"/>
+      <w:r>
+        <w:t>to convert</w:t>
+      </w:r>
+      <w:proofErr w:type="gramEnd"/>
+      <w:r>
+        <w:t xml:space="preserve"> currency from US dollars to the desired foreign currency. In addition to that, it also lets the user know the price of a good old bottle of corona in the foreign currency. </w:t>
+      </w:r>
+    </w:p>
+    <w:p>
+      <w:pPr>
+        <w:pStyle w:val="Heading1"/>
+        <w:numPr>
+          <w:ilvl w:val="0"/>
+          <w:numId w:val="8"/>
+        </w:numPr>
+        <w:ind w:left="432"/>
+      </w:pPr>
+      <w:bookmarkStart w:id="7" w:name="_Toc314434891"/>
+      <w:r>
+        <w:lastRenderedPageBreak/>
+        <w:t>Inputs to Calculator</w:t>
+      </w:r>
+      <w:bookmarkEnd w:id="7"/>
+    </w:p>
+    <w:p>
+      <w:r>
+        <w:t xml:space="preserve">The inputs to the calculator consisted of arguments passed through the program using the command line interface. The first argument passed as input was the amount of money (foreign or US dollars) that needed to be converted, which was represented as a float in C. The second value that was passed in is the float value for the exchange rate as appropriate for the conversion. The last value that is passed in is an integer (1 or 2 only) that determines whether conversion should be from US to Foreign Currency or vice versa. </w:t>
+      </w:r>
+    </w:p>
+    <w:p>
+      <w:pPr>
+        <w:pStyle w:val="Heading1"/>
+        <w:numPr>
+          <w:ilvl w:val="0"/>
+          <w:numId w:val="8"/>
+        </w:numPr>
+        <w:ind w:left="432"/>
+      </w:pPr>
+      <w:bookmarkStart w:id="8" w:name="_Toc314434892"/>
+      <w:r>
+        <w:t>Outputs from Calculator</w:t>
+      </w:r>
+      <w:bookmarkEnd w:id="8"/>
+    </w:p>
+    <w:p>
+      <w:proofErr w:type="gramStart"/>
+      <w:r>
+        <w:t xml:space="preserve">The C program outputs to the </w:t>
+      </w:r>
+      <w:proofErr w:type="spellStart"/>
+      <w:r>
+        <w:t>stdout</w:t>
+      </w:r>
+      <w:proofErr w:type="spellEnd"/>
+      <w:r>
+        <w:t xml:space="preserve"> (command line terminal or IDE developing environment console).</w:t>
+      </w:r>
+      <w:proofErr w:type="gramEnd"/>
+      <w:r>
+        <w:t xml:space="preserve"> If the user chooses option 1, the calculator prints the value of the foreign currency after conversion from the US Dollars with the given exchange rate along with the price of beer in foreign currency. If the user chooses option 2, the calculator prints the value of US dollars after converting it from foreign currency. If the inputs to the program were invalid, the calculator prints an error message.</w:t>
+      </w:r>
+    </w:p>
+    <w:p>
+      <w:pPr>
+        <w:pStyle w:val="Heading1"/>
+        <w:numPr>
+          <w:ilvl w:val="0"/>
+          <w:numId w:val="8"/>
+        </w:numPr>
+        <w:ind w:left="432"/>
+      </w:pPr>
+      <w:bookmarkStart w:id="9" w:name="_Toc314434893"/>
+      <w:r>
+        <w:t>Major Functions</w:t>
+      </w:r>
+      <w:bookmarkEnd w:id="9"/>
+    </w:p>
+    <w:p>
+      <w:r>
+        <w:t xml:space="preserve">This program contains </w:t>
+      </w:r>
+      <w:r>
+        <w:t>four</w:t>
+      </w:r>
+      <w:r>
+        <w:t xml:space="preserve"> major functions:</w:t>
+      </w:r>
+    </w:p>
+    <w:p/>
+    <w:p>
+      <w:pPr>
+        <w:pStyle w:val="ListParagraph"/>
+        <w:numPr>
+          <w:ilvl w:val="0"/>
+          <w:numId w:val="9"/>
+        </w:numPr>
+      </w:pPr>
+      <w:r>
+        <w:t xml:space="preserve">Main Function: This is the first method that is executing in any C program. It accepts the command line </w:t>
+      </w:r>
+      <w:proofErr w:type="gramStart"/>
+      <w:r>
+        <w:t>arguments which</w:t>
+      </w:r>
+      <w:proofErr w:type="gramEnd"/>
+      <w:r>
+        <w:t xml:space="preserve"> are specified in the inputs sections above. It uses the functions on </w:t>
+      </w:r>
+      <w:proofErr w:type="spellStart"/>
+      <w:r>
+        <w:t>atof</w:t>
+      </w:r>
+      <w:proofErr w:type="spellEnd"/>
+      <w:r>
+        <w:t xml:space="preserve"> and </w:t>
+      </w:r>
+      <w:proofErr w:type="spellStart"/>
+      <w:r>
+        <w:t>atoi</w:t>
+      </w:r>
+      <w:proofErr w:type="spellEnd"/>
+      <w:r>
+        <w:t xml:space="preserve"> to convert the command line arguments that are passed in as strings to floats and </w:t>
+      </w:r>
+      <w:proofErr w:type="spellStart"/>
+      <w:r>
+        <w:t>ints</w:t>
+      </w:r>
+      <w:proofErr w:type="spellEnd"/>
+      <w:r>
+        <w:t>. The main program uses these arguments to call different methods to produce the results user needs. If the 3</w:t>
+      </w:r>
+      <w:r>
+        <w:rPr>
+          <w:vertAlign w:val="superscript"/>
+        </w:rPr>
+        <w:t>rd</w:t>
+      </w:r>
+      <w:r>
+        <w:t xml:space="preserve"> argument is 1, the method </w:t>
+      </w:r>
+      <w:proofErr w:type="spellStart"/>
+      <w:r>
+        <w:t>convertUStoForeign</w:t>
+      </w:r>
+      <w:proofErr w:type="spellEnd"/>
+      <w:r>
+        <w:t xml:space="preserve"> is called, if 2 is passed </w:t>
+      </w:r>
+      <w:proofErr w:type="spellStart"/>
+      <w:r>
+        <w:t>convertForeignToUS</w:t>
+      </w:r>
+      <w:proofErr w:type="spellEnd"/>
+      <w:r>
+        <w:t xml:space="preserve"> is called</w:t>
+      </w:r>
+      <w:r>
+        <w:t xml:space="preserve"> instead. If neither one of these </w:t>
+      </w:r>
+      <w:proofErr w:type="spellStart"/>
+      <w:r>
+        <w:t>ints</w:t>
+      </w:r>
+      <w:proofErr w:type="spellEnd"/>
+      <w:r>
+        <w:t xml:space="preserve"> are passed, an error method is printed out.</w:t>
+      </w:r>
+    </w:p>
+    <w:p>
+      <w:pPr>
+        <w:pStyle w:val="ListParagraph"/>
+        <w:ind w:left="1112" w:firstLine="0"/>
+      </w:pPr>
+    </w:p>
+    <w:p>
+      <w:pPr>
+        <w:pStyle w:val="ListParagraph"/>
+        <w:numPr>
+          <w:ilvl w:val="0"/>
+          <w:numId w:val="9"/>
+        </w:numPr>
+      </w:pPr>
+      <w:proofErr w:type="spellStart"/>
+      <w:proofErr w:type="gramStart"/>
+      <w:r>
+        <w:t>convertUStoForeign</w:t>
+      </w:r>
+      <w:proofErr w:type="spellEnd"/>
+      <w:proofErr w:type="gramEnd"/>
+      <w:r>
+        <w:t xml:space="preserve">: Converts the US Dollars into the Foreign Currency. </w:t>
+      </w:r>
+      <w:r>
+        <w:t xml:space="preserve">It takes in a float for currency and a float for exchange rate passed in as parameters. It then multiplies the two values and prints out the result as the resulting foreign currency value. This method also calls the </w:t>
+      </w:r>
+      <w:proofErr w:type="spellStart"/>
+      <w:r>
+        <w:t>priceOfBeer</w:t>
+      </w:r>
+      <w:proofErr w:type="spellEnd"/>
+      <w:r>
+        <w:t xml:space="preserve"> </w:t>
+      </w:r>
+      <w:proofErr w:type="gramStart"/>
+      <w:r>
+        <w:t>function which</w:t>
+      </w:r>
+      <w:proofErr w:type="gramEnd"/>
+      <w:r>
+        <w:t xml:space="preserve"> prints out the value of a beer in foreign currency along with this on the terminal.</w:t>
+      </w:r>
+      <w:bookmarkStart w:id="10" w:name="_GoBack"/>
+      <w:bookmarkEnd w:id="10"/>
+    </w:p>
+    <w:p>
+      <w:pPr>
+        <w:pStyle w:val="ListParagraph"/>
+        <w:numPr>
+          <w:ilvl w:val="0"/>
+          <w:numId w:val="9"/>
+        </w:numPr>
+      </w:pPr>
+      <w:proofErr w:type="spellStart"/>
+      <w:proofErr w:type="gramStart"/>
+      <w:r>
+        <w:t>convertForeigntoUS</w:t>
+      </w:r>
+      <w:proofErr w:type="spellEnd"/>
+      <w:proofErr w:type="gramEnd"/>
+      <w:r>
+        <w:t xml:space="preserve">: </w:t>
+      </w:r>
+      <w:r>
+        <w:t xml:space="preserve">Converts the </w:t>
+      </w:r>
+      <w:r>
+        <w:t>Foreign currency to US Dollars</w:t>
+      </w:r>
+      <w:r>
+        <w:t xml:space="preserve">. It takes in a float for currency and a float for exchange rate passed in as parameters. It then </w:t>
+      </w:r>
+      <w:r>
+        <w:t>divides</w:t>
+      </w:r>
+      <w:r>
+        <w:t xml:space="preserve"> the two values and prints out the result as the resulting </w:t>
+      </w:r>
+      <w:r>
+        <w:t>US Dollars</w:t>
+      </w:r>
+      <w:r>
+        <w:t xml:space="preserve"> value.</w:t>
+      </w:r>
     </w:p>
     <w:p/>
     <w:sectPr>
-      <w:footerReference w:type="even" r:id="rId5"/>
-      <w:footerReference w:type="default" r:id="rId6"/>
+      <w:footerReference w:type="even" r:id="rId9"/>
+      <w:footerReference w:type="default" r:id="rId10"/>
       <w:pgSz w:w="12240" w:h="15840"/>
       <w:pgMar w:top="1440" w:right="1440" w:bottom="1440" w:left="1440" w:header="720" w:footer="720" w:gutter="0"/>
       <w:cols w:space="720"/>
@@ -1149,8 +2210,27 @@
 </w:document>
 </file>
 
+<file path=word/endnotes.xml><?xml version="1.0" encoding="utf-8"?>
+<w:endnotes xmlns:wpc="http://schemas.microsoft.com/office/word/2010/wordprocessingCanvas" xmlns:mo="http://schemas.microsoft.com/office/mac/office/2008/main" xmlns:mc="http://schemas.openxmlformats.org/markup-compatibility/2006" xmlns:mv="urn:schemas-microsoft-com:mac:vml" xmlns:o="urn:schemas-microsoft-com:office:office" xmlns:r="http://schemas.openxmlformats.org/officeDocument/2006/relationships" xmlns:m="http://schemas.openxmlformats.org/officeDocument/2006/math" xmlns:v="urn:schemas-microsoft-com:vml" xmlns:wp14="http://schemas.microsoft.com/office/word/2010/wordprocessingDrawing" xmlns:wp="http://schemas.openxmlformats.org/drawingml/2006/wordprocessingDrawing" xmlns:w10="urn:schemas-microsoft-com:office:word" xmlns:w="http://schemas.openxmlformats.org/wordprocessingml/2006/main" xmlns:w14="http://schemas.microsoft.com/office/word/2010/wordml" xmlns:wpg="http://schemas.microsoft.com/office/word/2010/wordprocessingGroup" xmlns:wpi="http://schemas.microsoft.com/office/word/2010/wordprocessingInk" xmlns:wne="http://schemas.microsoft.com/office/word/2006/wordml" xmlns:wps="http://schemas.microsoft.com/office/word/2010/wordprocessingShape" mc:Ignorable="w14 wp14">
+  <w:endnote w:type="separator" w:id="-1">
+    <w:p>
+      <w:r>
+        <w:separator/>
+      </w:r>
+    </w:p>
+  </w:endnote>
+  <w:endnote w:type="continuationSeparator" w:id="0">
+    <w:p>
+      <w:r>
+        <w:continuationSeparator/>
+      </w:r>
+    </w:p>
+  </w:endnote>
+</w:endnotes>
+</file>
+
 <file path=word/footer1.xml><?xml version="1.0" encoding="utf-8"?>
-<w:ftr xmlns:wpc="http://schemas.microsoft.com/office/word/2010/wordprocessingCanvas" xmlns:cx="http://schemas.microsoft.com/office/drawing/2014/chartex" xmlns:cx1="http://schemas.microsoft.com/office/drawing/2015/9/8/chartex" xmlns:mc="http://schemas.openxmlformats.org/markup-compatibility/2006" xmlns:o="urn:schemas-microsoft-com:office:office" xmlns:r="http://schemas.openxmlformats.org/officeDocument/2006/relationships" xmlns:m="http://schemas.openxmlformats.org/officeDocument/2006/math" xmlns:v="urn:schemas-microsoft-com:vml" xmlns:wp14="http://schemas.microsoft.com/office/word/2010/wordprocessingDrawing" xmlns:wp="http://schemas.openxmlformats.org/drawingml/2006/wordprocessingDrawing" xmlns:w10="urn:schemas-microsoft-com:office:word" xmlns:w="http://schemas.openxmlformats.org/wordprocessingml/2006/main" xmlns:w14="http://schemas.microsoft.com/office/word/2010/wordml" xmlns:w15="http://schemas.microsoft.com/office/word/2012/wordml" xmlns:w16se="http://schemas.microsoft.com/office/word/2015/wordml/symex" xmlns:wpg="http://schemas.microsoft.com/office/word/2010/wordprocessingGroup" xmlns:wpi="http://schemas.microsoft.com/office/word/2010/wordprocessingInk" xmlns:wne="http://schemas.microsoft.com/office/word/2006/wordml" xmlns:wps="http://schemas.microsoft.com/office/word/2010/wordprocessingShape" mc:Ignorable="w14 w15 w16se wp14">
+<w:ftr xmlns:wpc="http://schemas.microsoft.com/office/word/2010/wordprocessingCanvas" xmlns:mo="http://schemas.microsoft.com/office/mac/office/2008/main" xmlns:mc="http://schemas.openxmlformats.org/markup-compatibility/2006" xmlns:mv="urn:schemas-microsoft-com:mac:vml" xmlns:o="urn:schemas-microsoft-com:office:office" xmlns:r="http://schemas.openxmlformats.org/officeDocument/2006/relationships" xmlns:m="http://schemas.openxmlformats.org/officeDocument/2006/math" xmlns:v="urn:schemas-microsoft-com:vml" xmlns:wp14="http://schemas.microsoft.com/office/word/2010/wordprocessingDrawing" xmlns:wp="http://schemas.openxmlformats.org/drawingml/2006/wordprocessingDrawing" xmlns:w10="urn:schemas-microsoft-com:office:word" xmlns:w="http://schemas.openxmlformats.org/wordprocessingml/2006/main" xmlns:w14="http://schemas.microsoft.com/office/word/2010/wordml" xmlns:wpg="http://schemas.microsoft.com/office/word/2010/wordprocessingGroup" xmlns:wpi="http://schemas.microsoft.com/office/word/2010/wordprocessingInk" xmlns:wne="http://schemas.microsoft.com/office/word/2006/wordml" xmlns:wps="http://schemas.microsoft.com/office/word/2010/wordprocessingShape" mc:Ignorable="w14 wp14">
   <w:p>
     <w:pPr>
       <w:pStyle w:val="Footer"/>
@@ -1187,7 +2267,7 @@
 </file>
 
 <file path=word/footer2.xml><?xml version="1.0" encoding="utf-8"?>
-<w:ftr xmlns:wpc="http://schemas.microsoft.com/office/word/2010/wordprocessingCanvas" xmlns:cx="http://schemas.microsoft.com/office/drawing/2014/chartex" xmlns:cx1="http://schemas.microsoft.com/office/drawing/2015/9/8/chartex" xmlns:mc="http://schemas.openxmlformats.org/markup-compatibility/2006" xmlns:o="urn:schemas-microsoft-com:office:office" xmlns:r="http://schemas.openxmlformats.org/officeDocument/2006/relationships" xmlns:m="http://schemas.openxmlformats.org/officeDocument/2006/math" xmlns:v="urn:schemas-microsoft-com:vml" xmlns:wp14="http://schemas.microsoft.com/office/word/2010/wordprocessingDrawing" xmlns:wp="http://schemas.openxmlformats.org/drawingml/2006/wordprocessingDrawing" xmlns:w10="urn:schemas-microsoft-com:office:word" xmlns:w="http://schemas.openxmlformats.org/wordprocessingml/2006/main" xmlns:w14="http://schemas.microsoft.com/office/word/2010/wordml" xmlns:w15="http://schemas.microsoft.com/office/word/2012/wordml" xmlns:w16se="http://schemas.microsoft.com/office/word/2015/wordml/symex" xmlns:wpg="http://schemas.microsoft.com/office/word/2010/wordprocessingGroup" xmlns:wpi="http://schemas.microsoft.com/office/word/2010/wordprocessingInk" xmlns:wne="http://schemas.microsoft.com/office/word/2006/wordml" xmlns:wps="http://schemas.microsoft.com/office/word/2010/wordprocessingShape" mc:Ignorable="w14 w15 w16se wp14">
+<w:ftr xmlns:wpc="http://schemas.microsoft.com/office/word/2010/wordprocessingCanvas" xmlns:mo="http://schemas.microsoft.com/office/mac/office/2008/main" xmlns:mc="http://schemas.openxmlformats.org/markup-compatibility/2006" xmlns:mv="urn:schemas-microsoft-com:mac:vml" xmlns:o="urn:schemas-microsoft-com:office:office" xmlns:r="http://schemas.openxmlformats.org/officeDocument/2006/relationships" xmlns:m="http://schemas.openxmlformats.org/officeDocument/2006/math" xmlns:v="urn:schemas-microsoft-com:vml" xmlns:wp14="http://schemas.microsoft.com/office/word/2010/wordprocessingDrawing" xmlns:wp="http://schemas.openxmlformats.org/drawingml/2006/wordprocessingDrawing" xmlns:w10="urn:schemas-microsoft-com:office:word" xmlns:w="http://schemas.openxmlformats.org/wordprocessingml/2006/main" xmlns:w14="http://schemas.microsoft.com/office/word/2010/wordml" xmlns:wpg="http://schemas.microsoft.com/office/word/2010/wordprocessingGroup" xmlns:wpi="http://schemas.microsoft.com/office/word/2010/wordprocessingInk" xmlns:wne="http://schemas.microsoft.com/office/word/2006/wordml" xmlns:wps="http://schemas.microsoft.com/office/word/2010/wordprocessingShape" mc:Ignorable="w14 wp14">
   <w:p>
     <w:pPr>
       <w:pStyle w:val="Footer"/>
@@ -1219,7 +2299,7 @@
         <w:rStyle w:val="PageNumber"/>
         <w:noProof/>
       </w:rPr>
-      <w:t>3</w:t>
+      <w:t>5</w:t>
     </w:r>
     <w:r>
       <w:rPr>
@@ -1236,9 +2316,117 @@
 </w:ftr>
 </file>
 
+<file path=word/footnotes.xml><?xml version="1.0" encoding="utf-8"?>
+<w:footnotes xmlns:wpc="http://schemas.microsoft.com/office/word/2010/wordprocessingCanvas" xmlns:mo="http://schemas.microsoft.com/office/mac/office/2008/main" xmlns:mc="http://schemas.openxmlformats.org/markup-compatibility/2006" xmlns:mv="urn:schemas-microsoft-com:mac:vml" xmlns:o="urn:schemas-microsoft-com:office:office" xmlns:r="http://schemas.openxmlformats.org/officeDocument/2006/relationships" xmlns:m="http://schemas.openxmlformats.org/officeDocument/2006/math" xmlns:v="urn:schemas-microsoft-com:vml" xmlns:wp14="http://schemas.microsoft.com/office/word/2010/wordprocessingDrawing" xmlns:wp="http://schemas.openxmlformats.org/drawingml/2006/wordprocessingDrawing" xmlns:w10="urn:schemas-microsoft-com:office:word" xmlns:w="http://schemas.openxmlformats.org/wordprocessingml/2006/main" xmlns:w14="http://schemas.microsoft.com/office/word/2010/wordml" xmlns:wpg="http://schemas.microsoft.com/office/word/2010/wordprocessingGroup" xmlns:wpi="http://schemas.microsoft.com/office/word/2010/wordprocessingInk" xmlns:wne="http://schemas.microsoft.com/office/word/2006/wordml" xmlns:wps="http://schemas.microsoft.com/office/word/2010/wordprocessingShape" mc:Ignorable="w14 wp14">
+  <w:footnote w:type="separator" w:id="-1">
+    <w:p>
+      <w:r>
+        <w:separator/>
+      </w:r>
+    </w:p>
+  </w:footnote>
+  <w:footnote w:type="continuationSeparator" w:id="0">
+    <w:p>
+      <w:r>
+        <w:continuationSeparator/>
+      </w:r>
+    </w:p>
+  </w:footnote>
+</w:footnotes>
+</file>
+
 <file path=word/numbering.xml><?xml version="1.0" encoding="utf-8"?>
-<w:numbering xmlns:wpc="http://schemas.microsoft.com/office/word/2010/wordprocessingCanvas" xmlns:cx="http://schemas.microsoft.com/office/drawing/2014/chartex" xmlns:cx1="http://schemas.microsoft.com/office/drawing/2015/9/8/chartex" xmlns:mc="http://schemas.openxmlformats.org/markup-compatibility/2006" xmlns:o="urn:schemas-microsoft-com:office:office" xmlns:r="http://schemas.openxmlformats.org/officeDocument/2006/relationships" xmlns:m="http://schemas.openxmlformats.org/officeDocument/2006/math" xmlns:v="urn:schemas-microsoft-com:vml" xmlns:wp14="http://schemas.microsoft.com/office/word/2010/wordprocessingDrawing" xmlns:wp="http://schemas.openxmlformats.org/drawingml/2006/wordprocessingDrawing" xmlns:w10="urn:schemas-microsoft-com:office:word" xmlns:w="http://schemas.openxmlformats.org/wordprocessingml/2006/main" xmlns:w14="http://schemas.microsoft.com/office/word/2010/wordml" xmlns:w15="http://schemas.microsoft.com/office/word/2012/wordml" xmlns:w16se="http://schemas.microsoft.com/office/word/2015/wordml/symex" xmlns:wpg="http://schemas.microsoft.com/office/word/2010/wordprocessingGroup" xmlns:wpi="http://schemas.microsoft.com/office/word/2010/wordprocessingInk" xmlns:wne="http://schemas.microsoft.com/office/word/2006/wordml" xmlns:wps="http://schemas.microsoft.com/office/word/2010/wordprocessingShape" mc:Ignorable="w14 w15 w16se wp14">
-  <w:abstractNum w:abstractNumId="0" w15:restartNumberingAfterBreak="0">
+<w:numbering xmlns:wpc="http://schemas.microsoft.com/office/word/2010/wordprocessingCanvas" xmlns:mo="http://schemas.microsoft.com/office/mac/office/2008/main" xmlns:mc="http://schemas.openxmlformats.org/markup-compatibility/2006" xmlns:mv="urn:schemas-microsoft-com:mac:vml" xmlns:o="urn:schemas-microsoft-com:office:office" xmlns:r="http://schemas.openxmlformats.org/officeDocument/2006/relationships" xmlns:m="http://schemas.openxmlformats.org/officeDocument/2006/math" xmlns:v="urn:schemas-microsoft-com:vml" xmlns:wp14="http://schemas.microsoft.com/office/word/2010/wordprocessingDrawing" xmlns:wp="http://schemas.openxmlformats.org/drawingml/2006/wordprocessingDrawing" xmlns:w10="urn:schemas-microsoft-com:office:word" xmlns:w="http://schemas.openxmlformats.org/wordprocessingml/2006/main" xmlns:w14="http://schemas.microsoft.com/office/word/2010/wordml" xmlns:wpg="http://schemas.microsoft.com/office/word/2010/wordprocessingGroup" xmlns:wpi="http://schemas.microsoft.com/office/word/2010/wordprocessingInk" xmlns:wne="http://schemas.microsoft.com/office/word/2006/wordml" xmlns:wps="http://schemas.microsoft.com/office/word/2010/wordprocessingShape" mc:Ignorable="w14 wp14">
+  <w:abstractNum w:abstractNumId="0">
+    <w:nsid w:val="02680C96"/>
+    <w:multiLevelType w:val="hybridMultilevel"/>
+    <w:tmpl w:val="CDDAA4BE"/>
+    <w:lvl w:ilvl="0" w:tplc="0BA62A58">
+      <w:start w:val="1"/>
+      <w:numFmt w:val="decimal"/>
+      <w:lvlText w:val="%1."/>
+      <w:lvlJc w:val="left"/>
+      <w:pPr>
+        <w:ind w:left="1112" w:hanging="680"/>
+      </w:pPr>
+      <w:rPr>
+        <w:rFonts w:hint="default"/>
+      </w:rPr>
+    </w:lvl>
+    <w:lvl w:ilvl="1" w:tplc="04090019" w:tentative="1">
+      <w:start w:val="1"/>
+      <w:numFmt w:val="lowerLetter"/>
+      <w:lvlText w:val="%2."/>
+      <w:lvlJc w:val="left"/>
+      <w:pPr>
+        <w:ind w:left="1512" w:hanging="360"/>
+      </w:pPr>
+    </w:lvl>
+    <w:lvl w:ilvl="2" w:tplc="0409001B" w:tentative="1">
+      <w:start w:val="1"/>
+      <w:numFmt w:val="lowerRoman"/>
+      <w:lvlText w:val="%3."/>
+      <w:lvlJc w:val="right"/>
+      <w:pPr>
+        <w:ind w:left="2232" w:hanging="180"/>
+      </w:pPr>
+    </w:lvl>
+    <w:lvl w:ilvl="3" w:tplc="0409000F" w:tentative="1">
+      <w:start w:val="1"/>
+      <w:numFmt w:val="decimal"/>
+      <w:lvlText w:val="%4."/>
+      <w:lvlJc w:val="left"/>
+      <w:pPr>
+        <w:ind w:left="2952" w:hanging="360"/>
+      </w:pPr>
+    </w:lvl>
+    <w:lvl w:ilvl="4" w:tplc="04090019" w:tentative="1">
+      <w:start w:val="1"/>
+      <w:numFmt w:val="lowerLetter"/>
+      <w:lvlText w:val="%5."/>
+      <w:lvlJc w:val="left"/>
+      <w:pPr>
+        <w:ind w:left="3672" w:hanging="360"/>
+      </w:pPr>
+    </w:lvl>
+    <w:lvl w:ilvl="5" w:tplc="0409001B" w:tentative="1">
+      <w:start w:val="1"/>
+      <w:numFmt w:val="lowerRoman"/>
+      <w:lvlText w:val="%6."/>
+      <w:lvlJc w:val="right"/>
+      <w:pPr>
+        <w:ind w:left="4392" w:hanging="180"/>
+      </w:pPr>
+    </w:lvl>
+    <w:lvl w:ilvl="6" w:tplc="0409000F" w:tentative="1">
+      <w:start w:val="1"/>
+      <w:numFmt w:val="decimal"/>
+      <w:lvlText w:val="%7."/>
+      <w:lvlJc w:val="left"/>
+      <w:pPr>
+        <w:ind w:left="5112" w:hanging="360"/>
+      </w:pPr>
+    </w:lvl>
+    <w:lvl w:ilvl="7" w:tplc="04090019" w:tentative="1">
+      <w:start w:val="1"/>
+      <w:numFmt w:val="lowerLetter"/>
+      <w:lvlText w:val="%8."/>
+      <w:lvlJc w:val="left"/>
+      <w:pPr>
+        <w:ind w:left="5832" w:hanging="360"/>
+      </w:pPr>
+    </w:lvl>
+    <w:lvl w:ilvl="8" w:tplc="0409001B" w:tentative="1">
+      <w:start w:val="1"/>
+      <w:numFmt w:val="lowerRoman"/>
+      <w:lvlText w:val="%9."/>
+      <w:lvlJc w:val="right"/>
+      <w:pPr>
+        <w:ind w:left="6552" w:hanging="180"/>
+      </w:pPr>
+    </w:lvl>
+  </w:abstractNum>
+  <w:abstractNum w:abstractNumId="1">
     <w:nsid w:val="22750E6E"/>
     <w:multiLevelType w:val="multilevel"/>
     <w:tmpl w:val="B700262E"/>
@@ -1387,7 +2575,7 @@
       </w:rPr>
     </w:lvl>
   </w:abstractNum>
-  <w:abstractNum w:abstractNumId="1" w15:restartNumberingAfterBreak="0">
+  <w:abstractNum w:abstractNumId="2">
     <w:nsid w:val="4A0B3D3B"/>
     <w:multiLevelType w:val="hybridMultilevel"/>
     <w:tmpl w:val="A6545100"/>
@@ -1476,7 +2664,7 @@
       </w:pPr>
     </w:lvl>
   </w:abstractNum>
-  <w:abstractNum w:abstractNumId="2" w15:restartNumberingAfterBreak="0">
+  <w:abstractNum w:abstractNumId="3">
     <w:nsid w:val="4A544894"/>
     <w:multiLevelType w:val="hybridMultilevel"/>
     <w:tmpl w:val="B89AA4AA"/>
@@ -1565,7 +2753,96 @@
       </w:pPr>
     </w:lvl>
   </w:abstractNum>
-  <w:abstractNum w:abstractNumId="3" w15:restartNumberingAfterBreak="0">
+  <w:abstractNum w:abstractNumId="4">
+    <w:nsid w:val="558E022C"/>
+    <w:multiLevelType w:val="hybridMultilevel"/>
+    <w:tmpl w:val="ADA05600"/>
+    <w:lvl w:ilvl="0" w:tplc="0409000F">
+      <w:start w:val="1"/>
+      <w:numFmt w:val="decimal"/>
+      <w:lvlText w:val="%1."/>
+      <w:lvlJc w:val="left"/>
+      <w:pPr>
+        <w:ind w:left="720" w:hanging="360"/>
+      </w:pPr>
+      <w:rPr>
+        <w:rFonts w:hint="default"/>
+      </w:rPr>
+    </w:lvl>
+    <w:lvl w:ilvl="1" w:tplc="04090019" w:tentative="1">
+      <w:start w:val="1"/>
+      <w:numFmt w:val="lowerLetter"/>
+      <w:lvlText w:val="%2."/>
+      <w:lvlJc w:val="left"/>
+      <w:pPr>
+        <w:ind w:left="1440" w:hanging="360"/>
+      </w:pPr>
+    </w:lvl>
+    <w:lvl w:ilvl="2" w:tplc="0409001B" w:tentative="1">
+      <w:start w:val="1"/>
+      <w:numFmt w:val="lowerRoman"/>
+      <w:lvlText w:val="%3."/>
+      <w:lvlJc w:val="right"/>
+      <w:pPr>
+        <w:ind w:left="2160" w:hanging="180"/>
+      </w:pPr>
+    </w:lvl>
+    <w:lvl w:ilvl="3" w:tplc="0409000F" w:tentative="1">
+      <w:start w:val="1"/>
+      <w:numFmt w:val="decimal"/>
+      <w:lvlText w:val="%4."/>
+      <w:lvlJc w:val="left"/>
+      <w:pPr>
+        <w:ind w:left="2880" w:hanging="360"/>
+      </w:pPr>
+    </w:lvl>
+    <w:lvl w:ilvl="4" w:tplc="04090019" w:tentative="1">
+      <w:start w:val="1"/>
+      <w:numFmt w:val="lowerLetter"/>
+      <w:lvlText w:val="%5."/>
+      <w:lvlJc w:val="left"/>
+      <w:pPr>
+        <w:ind w:left="3600" w:hanging="360"/>
+      </w:pPr>
+    </w:lvl>
+    <w:lvl w:ilvl="5" w:tplc="0409001B" w:tentative="1">
+      <w:start w:val="1"/>
+      <w:numFmt w:val="lowerRoman"/>
+      <w:lvlText w:val="%6."/>
+      <w:lvlJc w:val="right"/>
+      <w:pPr>
+        <w:ind w:left="4320" w:hanging="180"/>
+      </w:pPr>
+    </w:lvl>
+    <w:lvl w:ilvl="6" w:tplc="0409000F" w:tentative="1">
+      <w:start w:val="1"/>
+      <w:numFmt w:val="decimal"/>
+      <w:lvlText w:val="%7."/>
+      <w:lvlJc w:val="left"/>
+      <w:pPr>
+        <w:ind w:left="5040" w:hanging="360"/>
+      </w:pPr>
+    </w:lvl>
+    <w:lvl w:ilvl="7" w:tplc="04090019" w:tentative="1">
+      <w:start w:val="1"/>
+      <w:numFmt w:val="lowerLetter"/>
+      <w:lvlText w:val="%8."/>
+      <w:lvlJc w:val="left"/>
+      <w:pPr>
+        <w:ind w:left="5760" w:hanging="360"/>
+      </w:pPr>
+    </w:lvl>
+    <w:lvl w:ilvl="8" w:tplc="0409001B" w:tentative="1">
+      <w:start w:val="1"/>
+      <w:numFmt w:val="lowerRoman"/>
+      <w:lvlText w:val="%9."/>
+      <w:lvlJc w:val="right"/>
+      <w:pPr>
+        <w:ind w:left="6480" w:hanging="180"/>
+      </w:pPr>
+    </w:lvl>
+  </w:abstractNum>
+  <w:abstractNum w:abstractNumId="5">
     <w:nsid w:val="6746233E"/>
     <w:multiLevelType w:val="hybridMultilevel"/>
     <w:tmpl w:val="60F06F16"/>
@@ -1678,7 +2955,7 @@
       </w:rPr>
     </w:lvl>
   </w:abstractNum>
-  <w:abstractNum w:abstractNumId="4" w15:restartNumberingAfterBreak="0">
+  <w:abstractNum w:abstractNumId="6">
     <w:nsid w:val="699E2847"/>
     <w:multiLevelType w:val="hybridMultilevel"/>
     <w:tmpl w:val="D3B09A7A"/>
@@ -1767,7 +3044,96 @@
       </w:pPr>
     </w:lvl>
   </w:abstractNum>
-  <w:abstractNum w:abstractNumId="5" w15:restartNumberingAfterBreak="0">
+  <w:abstractNum w:abstractNumId="7">
+    <w:nsid w:val="71E70C46"/>
+    <w:multiLevelType w:val="hybridMultilevel"/>
+    <w:tmpl w:val="00947BE4"/>
+    <w:lvl w:ilvl="0" w:tplc="1B701990">
+      <w:start w:val="1"/>
+      <w:numFmt w:val="decimal"/>
+      <w:lvlText w:val="%1."/>
+      <w:lvlJc w:val="left"/>
+      <w:pPr>
+        <w:ind w:left="1132" w:hanging="700"/>
+      </w:pPr>
+      <w:rPr>
+        <w:rFonts w:hint="default"/>
+      </w:rPr>
+    </w:lvl>
+    <w:lvl w:ilvl="1" w:tplc="04090019" w:tentative="1">
+      <w:start w:val="1"/>
+      <w:numFmt w:val="lowerLetter"/>
+      <w:lvlText w:val="%2."/>
+      <w:lvlJc w:val="left"/>
+      <w:pPr>
+        <w:ind w:left="1512" w:hanging="360"/>
+      </w:pPr>
+    </w:lvl>
+    <w:lvl w:ilvl="2" w:tplc="0409001B" w:tentative="1">
+      <w:start w:val="1"/>
+      <w:numFmt w:val="lowerRoman"/>
+      <w:lvlText w:val="%3."/>
+      <w:lvlJc w:val="right"/>
+      <w:pPr>
+        <w:ind w:left="2232" w:hanging="180"/>
+      </w:pPr>
+    </w:lvl>
+    <w:lvl w:ilvl="3" w:tplc="0409000F" w:tentative="1">
+      <w:start w:val="1"/>
+      <w:numFmt w:val="decimal"/>
+      <w:lvlText w:val="%4."/>
+      <w:lvlJc w:val="left"/>
+      <w:pPr>
+        <w:ind w:left="2952" w:hanging="360"/>
+      </w:pPr>
+    </w:lvl>
+    <w:lvl w:ilvl="4" w:tplc="04090019" w:tentative="1">
+      <w:start w:val="1"/>
+      <w:numFmt w:val="lowerLetter"/>
+      <w:lvlText w:val="%5."/>
+      <w:lvlJc w:val="left"/>
+      <w:pPr>
+        <w:ind w:left="3672" w:hanging="360"/>
+      </w:pPr>
+    </w:lvl>
+    <w:lvl w:ilvl="5" w:tplc="0409001B" w:tentative="1">
+      <w:start w:val="1"/>
+      <w:numFmt w:val="lowerRoman"/>
+      <w:lvlText w:val="%6."/>
+      <w:lvlJc w:val="right"/>
+      <w:pPr>
+        <w:ind w:left="4392" w:hanging="180"/>
+      </w:pPr>
+    </w:lvl>
+    <w:lvl w:ilvl="6" w:tplc="0409000F" w:tentative="1">
+      <w:start w:val="1"/>
+      <w:numFmt w:val="decimal"/>
+      <w:lvlText w:val="%7."/>
+      <w:lvlJc w:val="left"/>
+      <w:pPr>
+        <w:ind w:left="5112" w:hanging="360"/>
+      </w:pPr>
+    </w:lvl>
+    <w:lvl w:ilvl="7" w:tplc="04090019" w:tentative="1">
+      <w:start w:val="1"/>
+      <w:numFmt w:val="lowerLetter"/>
+      <w:lvlText w:val="%8."/>
+      <w:lvlJc w:val="left"/>
+      <w:pPr>
+        <w:ind w:left="5832" w:hanging="360"/>
+      </w:pPr>
+    </w:lvl>
+    <w:lvl w:ilvl="8" w:tplc="0409001B" w:tentative="1">
+      <w:start w:val="1"/>
+      <w:numFmt w:val="lowerRoman"/>
+      <w:lvlText w:val="%9."/>
+      <w:lvlJc w:val="right"/>
+      <w:pPr>
+        <w:ind w:left="6552" w:hanging="180"/>
+      </w:pPr>
+    </w:lvl>
+  </w:abstractNum>
+  <w:abstractNum w:abstractNumId="8">
     <w:nsid w:val="7F651EB9"/>
     <w:multiLevelType w:val="hybridMultilevel"/>
     <w:tmpl w:val="220805E2"/>
@@ -1857,28 +3223,37 @@
     </w:lvl>
   </w:abstractNum>
   <w:num w:numId="1">
-    <w:abstractNumId w:val="0"/>
+    <w:abstractNumId w:val="1"/>
   </w:num>
   <w:num w:numId="2">
+    <w:abstractNumId w:val="5"/>
+  </w:num>
+  <w:num w:numId="3">
+    <w:abstractNumId w:val="6"/>
+  </w:num>
+  <w:num w:numId="4">
+    <w:abstractNumId w:val="8"/>
+  </w:num>
+  <w:num w:numId="5">
+    <w:abstractNumId w:val="2"/>
+  </w:num>
+  <w:num w:numId="6">
     <w:abstractNumId w:val="3"/>
   </w:num>
-  <w:num w:numId="3">
+  <w:num w:numId="7">
+    <w:abstractNumId w:val="7"/>
+  </w:num>
+  <w:num w:numId="8">
     <w:abstractNumId w:val="4"/>
   </w:num>
-  <w:num w:numId="4">
-    <w:abstractNumId w:val="5"/>
-  </w:num>
-  <w:num w:numId="5">
-    <w:abstractNumId w:val="1"/>
-  </w:num>
-  <w:num w:numId="6">
-    <w:abstractNumId w:val="2"/>
+  <w:num w:numId="9">
+    <w:abstractNumId w:val="0"/>
   </w:num>
 </w:numbering>
 </file>
 
 <file path=word/styles.xml><?xml version="1.0" encoding="utf-8"?>
-<w:styles xmlns:mc="http://schemas.openxmlformats.org/markup-compatibility/2006" xmlns:r="http://schemas.openxmlformats.org/officeDocument/2006/relationships" xmlns:w="http://schemas.openxmlformats.org/wordprocessingml/2006/main" xmlns:w14="http://schemas.microsoft.com/office/word/2010/wordml" xmlns:w15="http://schemas.microsoft.com/office/word/2012/wordml" xmlns:w16se="http://schemas.microsoft.com/office/word/2015/wordml/symex" mc:Ignorable="w14 w15 w16se">
+<w:styles xmlns:mc="http://schemas.openxmlformats.org/markup-compatibility/2006" xmlns:r="http://schemas.openxmlformats.org/officeDocument/2006/relationships" xmlns:w="http://schemas.openxmlformats.org/wordprocessingml/2006/main" xmlns:w14="http://schemas.microsoft.com/office/word/2010/wordml" mc:Ignorable="w14">
   <w:docDefaults>
     <w:rPrDefault>
       <w:rPr>
@@ -1894,378 +3269,156 @@
       </w:pPr>
     </w:pPrDefault>
   </w:docDefaults>
-  <w:latentStyles w:defLockedState="0" w:defUIPriority="99" w:defSemiHidden="0" w:defUnhideWhenUsed="0" w:defQFormat="0" w:count="371">
-    <w:lsdException w:name="Normal" w:uiPriority="0" w:qFormat="1"/>
-    <w:lsdException w:name="heading 1" w:uiPriority="0" w:qFormat="1"/>
-    <w:lsdException w:name="heading 2" w:semiHidden="1" w:uiPriority="0" w:unhideWhenUsed="1" w:qFormat="1"/>
-    <w:lsdException w:name="heading 3" w:semiHidden="1" w:uiPriority="0" w:unhideWhenUsed="1" w:qFormat="1"/>
-    <w:lsdException w:name="heading 4" w:semiHidden="1" w:uiPriority="0" w:unhideWhenUsed="1" w:qFormat="1"/>
-    <w:lsdException w:name="heading 5" w:semiHidden="1" w:uiPriority="0" w:unhideWhenUsed="1" w:qFormat="1"/>
-    <w:lsdException w:name="heading 6" w:semiHidden="1" w:uiPriority="0" w:unhideWhenUsed="1" w:qFormat="1"/>
-    <w:lsdException w:name="heading 7" w:semiHidden="1" w:uiPriority="0" w:unhideWhenUsed="1" w:qFormat="1"/>
-    <w:lsdException w:name="heading 8" w:semiHidden="1" w:uiPriority="0" w:unhideWhenUsed="1" w:qFormat="1"/>
-    <w:lsdException w:name="heading 9" w:semiHidden="1" w:uiPriority="0" w:unhideWhenUsed="1" w:qFormat="1"/>
-    <w:lsdException w:name="index 1" w:semiHidden="1" w:unhideWhenUsed="1"/>
-    <w:lsdException w:name="index 2" w:semiHidden="1" w:unhideWhenUsed="1"/>
-    <w:lsdException w:name="index 3" w:semiHidden="1" w:unhideWhenUsed="1"/>
-    <w:lsdException w:name="index 4" w:semiHidden="1" w:unhideWhenUsed="1"/>
-    <w:lsdException w:name="index 5" w:semiHidden="1" w:unhideWhenUsed="1"/>
-    <w:lsdException w:name="index 6" w:semiHidden="1" w:unhideWhenUsed="1"/>
-    <w:lsdException w:name="index 7" w:semiHidden="1" w:unhideWhenUsed="1"/>
-    <w:lsdException w:name="index 8" w:semiHidden="1" w:unhideWhenUsed="1"/>
-    <w:lsdException w:name="index 9" w:semiHidden="1" w:unhideWhenUsed="1"/>
-    <w:lsdException w:name="toc 1" w:semiHidden="1" w:uiPriority="39" w:unhideWhenUsed="1"/>
-    <w:lsdException w:name="toc 2" w:semiHidden="1" w:uiPriority="39" w:unhideWhenUsed="1"/>
-    <w:lsdException w:name="toc 3" w:semiHidden="1" w:uiPriority="39" w:unhideWhenUsed="1"/>
-    <w:lsdException w:name="toc 4" w:semiHidden="1" w:uiPriority="39" w:unhideWhenUsed="1"/>
-    <w:lsdException w:name="toc 5" w:semiHidden="1" w:uiPriority="39" w:unhideWhenUsed="1"/>
-    <w:lsdException w:name="toc 6" w:semiHidden="1" w:uiPriority="39" w:unhideWhenUsed="1"/>
-    <w:lsdException w:name="toc 7" w:semiHidden="1" w:uiPriority="39" w:unhideWhenUsed="1"/>
-    <w:lsdException w:name="toc 8" w:semiHidden="1" w:uiPriority="39" w:unhideWhenUsed="1"/>
-    <w:lsdException w:name="toc 9" w:semiHidden="1" w:uiPriority="39" w:unhideWhenUsed="1"/>
-    <w:lsdException w:name="Normal Indent" w:semiHidden="1" w:unhideWhenUsed="1"/>
-    <w:lsdException w:name="footnote text" w:semiHidden="1" w:unhideWhenUsed="1"/>
-    <w:lsdException w:name="annotation text" w:semiHidden="1" w:unhideWhenUsed="1"/>
-    <w:lsdException w:name="header" w:semiHidden="1" w:unhideWhenUsed="1"/>
-    <w:lsdException w:name="footer" w:semiHidden="1" w:uiPriority="0" w:unhideWhenUsed="1"/>
-    <w:lsdException w:name="index heading" w:semiHidden="1" w:unhideWhenUsed="1"/>
-    <w:lsdException w:name="caption" w:semiHidden="1" w:uiPriority="0" w:unhideWhenUsed="1" w:qFormat="1"/>
-    <w:lsdException w:name="table of figures" w:semiHidden="1" w:unhideWhenUsed="1"/>
-    <w:lsdException w:name="envelope address" w:semiHidden="1" w:unhideWhenUsed="1"/>
-    <w:lsdException w:name="envelope return" w:semiHidden="1" w:unhideWhenUsed="1"/>
-    <w:lsdException w:name="footnote reference" w:semiHidden="1" w:unhideWhenUsed="1"/>
-    <w:lsdException w:name="annotation reference" w:semiHidden="1" w:unhideWhenUsed="1"/>
-    <w:lsdException w:name="line number" w:semiHidden="1" w:unhideWhenUsed="1"/>
-    <w:lsdException w:name="page number" w:semiHidden="1" w:uiPriority="0" w:unhideWhenUsed="1"/>
-    <w:lsdException w:name="endnote reference" w:semiHidden="1" w:unhideWhenUsed="1"/>
-    <w:lsdException w:name="endnote text" w:semiHidden="1" w:unhideWhenUsed="1"/>
-    <w:lsdException w:name="table of authorities" w:semiHidden="1" w:unhideWhenUsed="1"/>
-    <w:lsdException w:name="macro" w:semiHidden="1" w:unhideWhenUsed="1"/>
-    <w:lsdException w:name="toa heading" w:semiHidden="1" w:unhideWhenUsed="1"/>
-    <w:lsdException w:name="List" w:semiHidden="1" w:unhideWhenUsed="1"/>
-    <w:lsdException w:name="List Bullet" w:semiHidden="1" w:unhideWhenUsed="1"/>
-    <w:lsdException w:name="List Number" w:semiHidden="1" w:unhideWhenUsed="1"/>
-    <w:lsdException w:name="List 2" w:semiHidden="1" w:unhideWhenUsed="1"/>
-    <w:lsdException w:name="List 3" w:semiHidden="1" w:unhideWhenUsed="1"/>
-    <w:lsdException w:name="List 4" w:semiHidden="1" w:unhideWhenUsed="1"/>
-    <w:lsdException w:name="List 5" w:semiHidden="1" w:unhideWhenUsed="1"/>
-    <w:lsdException w:name="List Bullet 2" w:semiHidden="1" w:unhideWhenUsed="1"/>
-    <w:lsdException w:name="List Bullet 3" w:semiHidden="1" w:unhideWhenUsed="1"/>
-    <w:lsdException w:name="List Bullet 4" w:semiHidden="1" w:unhideWhenUsed="1"/>
-    <w:lsdException w:name="List Bullet 5" w:semiHidden="1" w:unhideWhenUsed="1"/>
-    <w:lsdException w:name="List Number 2" w:semiHidden="1" w:unhideWhenUsed="1"/>
-    <w:lsdException w:name="List Number 3" w:semiHidden="1" w:unhideWhenUsed="1"/>
-    <w:lsdException w:name="List Number 4" w:semiHidden="1" w:unhideWhenUsed="1"/>
-    <w:lsdException w:name="List Number 5" w:semiHidden="1" w:unhideWhenUsed="1"/>
-    <w:lsdException w:name="Title" w:uiPriority="10" w:qFormat="1"/>
-    <w:lsdException w:name="Closing" w:semiHidden="1" w:unhideWhenUsed="1"/>
-    <w:lsdException w:name="Signature" w:semiHidden="1" w:unhideWhenUsed="1"/>
-    <w:lsdException w:name="Default Paragraph Font" w:semiHidden="1" w:uiPriority="1" w:unhideWhenUsed="1"/>
-    <w:lsdException w:name="Body Text" w:semiHidden="1" w:uiPriority="0" w:unhideWhenUsed="1"/>
-    <w:lsdException w:name="Body Text Indent" w:semiHidden="1" w:unhideWhenUsed="1"/>
-    <w:lsdException w:name="List Continue" w:semiHidden="1" w:unhideWhenUsed="1"/>
-    <w:lsdException w:name="List Continue 2" w:semiHidden="1" w:unhideWhenUsed="1"/>
-    <w:lsdException w:name="List Continue 3" w:semiHidden="1" w:unhideWhenUsed="1"/>
-    <w:lsdException w:name="List Continue 4" w:semiHidden="1" w:unhideWhenUsed="1"/>
-    <w:lsdException w:name="List Continue 5" w:semiHidden="1" w:unhideWhenUsed="1"/>
-    <w:lsdException w:name="Message Header" w:semiHidden="1" w:unhideWhenUsed="1"/>
-    <w:lsdException w:name="Subtitle" w:uiPriority="11" w:qFormat="1"/>
-    <w:lsdException w:name="Salutation" w:semiHidden="1" w:unhideWhenUsed="1"/>
-    <w:lsdException w:name="Date" w:semiHidden="1" w:unhideWhenUsed="1"/>
-    <w:lsdException w:name="Body Text First Indent" w:semiHidden="1" w:unhideWhenUsed="1"/>
-    <w:lsdException w:name="Body Text First Indent 2" w:semiHidden="1" w:unhideWhenUsed="1"/>
-    <w:lsdException w:name="Note Heading" w:semiHidden="1" w:unhideWhenUsed="1"/>
-    <w:lsdException w:name="Body Text 2" w:semiHidden="1" w:unhideWhenUsed="1"/>
-    <w:lsdException w:name="Body Text 3" w:semiHidden="1" w:unhideWhenUsed="1"/>
-    <w:lsdException w:name="Body Text Indent 2" w:semiHidden="1" w:unhideWhenUsed="1"/>
-    <w:lsdException w:name="Body Text Indent 3" w:semiHidden="1" w:unhideWhenUsed="1"/>
-    <w:lsdException w:name="Block Text" w:semiHidden="1" w:unhideWhenUsed="1"/>
-    <w:lsdException w:name="Hyperlink" w:semiHidden="1" w:unhideWhenUsed="1"/>
-    <w:lsdException w:name="FollowedHyperlink" w:semiHidden="1" w:unhideWhenUsed="1"/>
-    <w:lsdException w:name="Strong" w:uiPriority="22" w:qFormat="1"/>
-    <w:lsdException w:name="Emphasis" w:uiPriority="20" w:qFormat="1"/>
-    <w:lsdException w:name="Document Map" w:semiHidden="1" w:unhideWhenUsed="1"/>
-    <w:lsdException w:name="Plain Text" w:semiHidden="1" w:unhideWhenUsed="1"/>
-    <w:lsdException w:name="E-mail Signature" w:semiHidden="1" w:unhideWhenUsed="1"/>
-    <w:lsdException w:name="HTML Top of Form" w:semiHidden="1" w:unhideWhenUsed="1"/>
-    <w:lsdException w:name="HTML Bottom of Form" w:semiHidden="1" w:unhideWhenUsed="1"/>
-    <w:lsdException w:name="Normal (Web)" w:semiHidden="1" w:unhideWhenUsed="1"/>
-    <w:lsdException w:name="HTML Acronym" w:semiHidden="1" w:unhideWhenUsed="1"/>
-    <w:lsdException w:name="HTML Address" w:semiHidden="1" w:unhideWhenUsed="1"/>
-    <w:lsdException w:name="HTML Cite" w:semiHidden="1" w:unhideWhenUsed="1"/>
-    <w:lsdException w:name="HTML Code" w:semiHidden="1" w:unhideWhenUsed="1"/>
-    <w:lsdException w:name="HTML Definition" w:semiHidden="1" w:unhideWhenUsed="1"/>
-    <w:lsdException w:name="HTML Keyboard" w:semiHidden="1" w:unhideWhenUsed="1"/>
-    <w:lsdException w:name="HTML Preformatted" w:semiHidden="1" w:unhideWhenUsed="1"/>
-    <w:lsdException w:name="HTML Sample" w:semiHidden="1" w:unhideWhenUsed="1"/>
-    <w:lsdException w:name="HTML Typewriter" w:semiHidden="1" w:unhideWhenUsed="1"/>
-    <w:lsdException w:name="HTML Variable" w:semiHidden="1" w:unhideWhenUsed="1"/>
-    <w:lsdException w:name="Normal Table" w:semiHidden="1" w:unhideWhenUsed="1"/>
-    <w:lsdException w:name="annotation subject" w:semiHidden="1" w:unhideWhenUsed="1"/>
-    <w:lsdException w:name="No List" w:semiHidden="1" w:unhideWhenUsed="1"/>
-    <w:lsdException w:name="Outline List 1" w:semiHidden="1" w:unhideWhenUsed="1"/>
-    <w:lsdException w:name="Outline List 2" w:semiHidden="1" w:unhideWhenUsed="1"/>
-    <w:lsdException w:name="Outline List 3" w:semiHidden="1" w:unhideWhenUsed="1"/>
-    <w:lsdException w:name="Table Simple 1" w:semiHidden="1" w:unhideWhenUsed="1"/>
-    <w:lsdException w:name="Table Simple 2" w:semiHidden="1" w:unhideWhenUsed="1"/>
-    <w:lsdException w:name="Table Simple 3" w:semiHidden="1" w:unhideWhenUsed="1"/>
-    <w:lsdException w:name="Table Classic 1" w:semiHidden="1" w:unhideWhenUsed="1"/>
-    <w:lsdException w:name="Table Classic 2" w:semiHidden="1" w:unhideWhenUsed="1"/>
-    <w:lsdException w:name="Table Classic 3" w:semiHidden="1" w:unhideWhenUsed="1"/>
-    <w:lsdException w:name="Table Classic 4" w:semiHidden="1" w:unhideWhenUsed="1"/>
-    <w:lsdException w:name="Table Colorful 1" w:semiHidden="1" w:unhideWhenUsed="1"/>
-    <w:lsdException w:name="Table Colorful 2" w:semiHidden="1" w:unhideWhenUsed="1"/>
-    <w:lsdException w:name="Table Colorful 3" w:semiHidden="1" w:unhideWhenUsed="1"/>
-    <w:lsdException w:name="Table Columns 1" w:semiHidden="1" w:unhideWhenUsed="1"/>
-    <w:lsdException w:name="Table Columns 2" w:semiHidden="1" w:unhideWhenUsed="1"/>
-    <w:lsdException w:name="Table Columns 3" w:semiHidden="1" w:unhideWhenUsed="1"/>
-    <w:lsdException w:name="Table Columns 4" w:semiHidden="1" w:unhideWhenUsed="1"/>
-    <w:lsdException w:name="Table Columns 5" w:semiHidden="1" w:unhideWhenUsed="1"/>
-    <w:lsdException w:name="Table Grid 1" w:semiHidden="1" w:unhideWhenUsed="1"/>
-    <w:lsdException w:name="Table Grid 2" w:semiHidden="1" w:unhideWhenUsed="1"/>
-    <w:lsdException w:name="Table Grid 3" w:semiHidden="1" w:unhideWhenUsed="1"/>
-    <w:lsdException w:name="Table Grid 4" w:semiHidden="1" w:unhideWhenUsed="1"/>
-    <w:lsdException w:name="Table Grid 5" w:semiHidden="1" w:unhideWhenUsed="1"/>
-    <w:lsdException w:name="Table Grid 6" w:semiHidden="1" w:unhideWhenUsed="1"/>
-    <w:lsdException w:name="Table Grid 7" w:semiHidden="1" w:unhideWhenUsed="1"/>
-    <w:lsdException w:name="Table Grid 8" w:semiHidden="1" w:unhideWhenUsed="1"/>
-    <w:lsdException w:name="Table List 1" w:semiHidden="1" w:unhideWhenUsed="1"/>
-    <w:lsdException w:name="Table List 2" w:semiHidden="1" w:unhideWhenUsed="1"/>
-    <w:lsdException w:name="Table List 3" w:semiHidden="1" w:unhideWhenUsed="1"/>
-    <w:lsdException w:name="Table List 4" w:semiHidden="1" w:unhideWhenUsed="1"/>
-    <w:lsdException w:name="Table List 5" w:semiHidden="1" w:unhideWhenUsed="1"/>
-    <w:lsdException w:name="Table List 6" w:semiHidden="1" w:unhideWhenUsed="1"/>
-    <w:lsdException w:name="Table List 7" w:semiHidden="1" w:unhideWhenUsed="1"/>
-    <w:lsdException w:name="Table List 8" w:semiHidden="1" w:unhideWhenUsed="1"/>
-    <w:lsdException w:name="Table 3D effects 1" w:semiHidden="1" w:unhideWhenUsed="1"/>
-    <w:lsdException w:name="Table 3D effects 2" w:semiHidden="1" w:unhideWhenUsed="1"/>
-    <w:lsdException w:name="Table 3D effects 3" w:semiHidden="1" w:unhideWhenUsed="1"/>
-    <w:lsdException w:name="Table Contemporary" w:semiHidden="1" w:unhideWhenUsed="1"/>
-    <w:lsdException w:name="Table Elegant" w:semiHidden="1" w:unhideWhenUsed="1"/>
-    <w:lsdException w:name="Table Professional" w:semiHidden="1" w:unhideWhenUsed="1"/>
-    <w:lsdException w:name="Table Subtle 1" w:semiHidden="1" w:unhideWhenUsed="1"/>
-    <w:lsdException w:name="Table Subtle 2" w:semiHidden="1" w:unhideWhenUsed="1"/>
-    <w:lsdException w:name="Table Web 1" w:semiHidden="1" w:unhideWhenUsed="1"/>
-    <w:lsdException w:name="Table Web 2" w:semiHidden="1" w:unhideWhenUsed="1"/>
-    <w:lsdException w:name="Table Web 3" w:semiHidden="1" w:unhideWhenUsed="1"/>
-    <w:lsdException w:name="Balloon Text" w:semiHidden="1" w:unhideWhenUsed="1"/>
-    <w:lsdException w:name="Table Grid" w:uiPriority="39"/>
-    <w:lsdException w:name="Table Theme" w:semiHidden="1" w:unhideWhenUsed="1"/>
-    <w:lsdException w:name="Placeholder Text" w:semiHidden="1"/>
-    <w:lsdException w:name="No Spacing" w:uiPriority="1" w:qFormat="1"/>
-    <w:lsdException w:name="Light Shading" w:uiPriority="60"/>
-    <w:lsdException w:name="Light List" w:uiPriority="61"/>
-    <w:lsdException w:name="Light Grid" w:uiPriority="62"/>
-    <w:lsdException w:name="Medium Shading 1" w:uiPriority="63"/>
-    <w:lsdException w:name="Medium Shading 2" w:uiPriority="64"/>
-    <w:lsdException w:name="Medium List 1" w:uiPriority="65"/>
-    <w:lsdException w:name="Medium List 2" w:uiPriority="66"/>
-    <w:lsdException w:name="Medium Grid 1" w:uiPriority="67"/>
-    <w:lsdException w:name="Medium Grid 2" w:uiPriority="68"/>
-    <w:lsdException w:name="Medium Grid 3" w:uiPriority="69"/>
-    <w:lsdException w:name="Dark List" w:uiPriority="70"/>
-    <w:lsdException w:name="Colorful Shading" w:uiPriority="71"/>
-    <w:lsdException w:name="Colorful List" w:uiPriority="72"/>
-    <w:lsdException w:name="Colorful Grid" w:uiPriority="73"/>
-    <w:lsdException w:name="Light Shading Accent 1" w:uiPriority="60"/>
-    <w:lsdException w:name="Light List Accent 1" w:uiPriority="61"/>
-    <w:lsdException w:name="Light Grid Accent 1" w:uiPriority="62"/>
-    <w:lsdException w:name="Medium Shading 1 Accent 1" w:uiPriority="63"/>
-    <w:lsdException w:name="Medium Shading 2 Accent 1" w:uiPriority="64"/>
-    <w:lsdException w:name="Medium List 1 Accent 1" w:uiPriority="65"/>
-    <w:lsdException w:name="Revision" w:semiHidden="1"/>
-    <w:lsdException w:name="List Paragraph" w:uiPriority="34" w:qFormat="1"/>
-    <w:lsdException w:name="Quote" w:uiPriority="29" w:qFormat="1"/>
-    <w:lsdException w:name="Intense Quote" w:uiPriority="30" w:qFormat="1"/>
-    <w:lsdException w:name="Medium List 2 Accent 1" w:uiPriority="66"/>
-    <w:lsdException w:name="Medium Grid 1 Accent 1" w:uiPriority="67"/>
-    <w:lsdException w:name="Medium Grid 2 Accent 1" w:uiPriority="68"/>
-    <w:lsdException w:name="Medium Grid 3 Accent 1" w:uiPriority="69"/>
-    <w:lsdException w:name="Dark List Accent 1" w:uiPriority="70"/>
-    <w:lsdException w:name="Colorful Shading Accent 1" w:uiPriority="71"/>
-    <w:lsdException w:name="Colorful List Accent 1" w:uiPriority="72"/>
-    <w:lsdException w:name="Colorful Grid Accent 1" w:uiPriority="73"/>
-    <w:lsdException w:name="Light Shading Accent 2" w:uiPriority="60"/>
-    <w:lsdException w:name="Light List Accent 2" w:uiPriority="61"/>
-    <w:lsdException w:name="Light Grid Accent 2" w:uiPriority="62"/>
-    <w:lsdException w:name="Medium Shading 1 Accent 2" w:uiPriority="63"/>
-    <w:lsdException w:name="Medium Shading 2 Accent 2" w:uiPriority="64"/>
-    <w:lsdException w:name="Medium List 1 Accent 2" w:uiPriority="65"/>
-    <w:lsdException w:name="Medium List 2 Accent 2" w:uiPriority="66"/>
-    <w:lsdException w:name="Medium Grid 1 Accent 2" w:uiPriority="67"/>
-    <w:lsdException w:name="Medium Grid 2 Accent 2" w:uiPriority="68"/>
-    <w:lsdException w:name="Medium Grid 3 Accent 2" w:uiPriority="69"/>
-    <w:lsdException w:name="Dark List Accent 2" w:uiPriority="70"/>
-    <w:lsdException w:name="Colorful Shading Accent 2" w:uiPriority="71"/>
-    <w:lsdException w:name="Colorful List Accent 2" w:uiPriority="72"/>
-    <w:lsdException w:name="Colorful Grid Accent 2" w:uiPriority="73"/>
-    <w:lsdException w:name="Light Shading Accent 3" w:uiPriority="60"/>
-    <w:lsdException w:name="Light List Accent 3" w:uiPriority="61"/>
-    <w:lsdException w:name="Light Grid Accent 3" w:uiPriority="62"/>
-    <w:lsdException w:name="Medium Shading 1 Accent 3" w:uiPriority="63"/>
-    <w:lsdException w:name="Medium Shading 2 Accent 3" w:uiPriority="64"/>
-    <w:lsdException w:name="Medium List 1 Accent 3" w:uiPriority="65"/>
-    <w:lsdException w:name="Medium List 2 Accent 3" w:uiPriority="66"/>
-    <w:lsdException w:name="Medium Grid 1 Accent 3" w:uiPriority="67"/>
-    <w:lsdException w:name="Medium Grid 2 Accent 3" w:uiPriority="68"/>
-    <w:lsdException w:name="Medium Grid 3 Accent 3" w:uiPriority="69"/>
-    <w:lsdException w:name="Dark List Accent 3" w:uiPriority="70"/>
-    <w:lsdException w:name="Colorful Shading Accent 3" w:uiPriority="71"/>
-    <w:lsdException w:name="Colorful List Accent 3" w:uiPriority="72"/>
-    <w:lsdException w:name="Colorful Grid Accent 3" w:uiPriority="73"/>
-    <w:lsdException w:name="Light Shading Accent 4" w:uiPriority="60"/>
-    <w:lsdException w:name="Light List Accent 4" w:uiPriority="61"/>
-    <w:lsdException w:name="Light Grid Accent 4" w:uiPriority="62"/>
-    <w:lsdException w:name="Medium Shading 1 Accent 4" w:uiPriority="63"/>
-    <w:lsdException w:name="Medium Shading 2 Accent 4" w:uiPriority="64"/>
-    <w:lsdException w:name="Medium List 1 Accent 4" w:uiPriority="65"/>
-    <w:lsdException w:name="Medium List 2 Accent 4" w:uiPriority="66"/>
-    <w:lsdException w:name="Medium Grid 1 Accent 4" w:uiPriority="67"/>
-    <w:lsdException w:name="Medium Grid 2 Accent 4" w:uiPriority="68"/>
-    <w:lsdException w:name="Medium Grid 3 Accent 4" w:uiPriority="69"/>
-    <w:lsdException w:name="Dark List Accent 4" w:uiPriority="70"/>
-    <w:lsdException w:name="Colorful Shading Accent 4" w:uiPriority="71"/>
-    <w:lsdException w:name="Colorful List Accent 4" w:uiPriority="72"/>
-    <w:lsdException w:name="Colorful Grid Accent 4" w:uiPriority="73"/>
-    <w:lsdException w:name="Light Shading Accent 5" w:uiPriority="60"/>
-    <w:lsdException w:name="Light List Accent 5" w:uiPriority="61"/>
-    <w:lsdException w:name="Light Grid Accent 5" w:uiPriority="62"/>
-    <w:lsdException w:name="Medium Shading 1 Accent 5" w:uiPriority="63"/>
-    <w:lsdException w:name="Medium Shading 2 Accent 5" w:uiPriority="64"/>
-    <w:lsdException w:name="Medium List 1 Accent 5" w:uiPriority="65"/>
-    <w:lsdException w:name="Medium List 2 Accent 5" w:uiPriority="66"/>
-    <w:lsdException w:name="Medium Grid 1 Accent 5" w:uiPriority="67"/>
-    <w:lsdException w:name="Medium Grid 2 Accent 5" w:uiPriority="68"/>
-    <w:lsdException w:name="Medium Grid 3 Accent 5" w:uiPriority="69"/>
-    <w:lsdException w:name="Dark List Accent 5" w:uiPriority="70"/>
-    <w:lsdException w:name="Colorful Shading Accent 5" w:uiPriority="71"/>
-    <w:lsdException w:name="Colorful List Accent 5" w:uiPriority="72"/>
-    <w:lsdException w:name="Colorful Grid Accent 5" w:uiPriority="73"/>
-    <w:lsdException w:name="Light Shading Accent 6" w:uiPriority="60"/>
-    <w:lsdException w:name="Light List Accent 6" w:uiPriority="61"/>
-    <w:lsdException w:name="Light Grid Accent 6" w:uiPriority="62"/>
-    <w:lsdException w:name="Medium Shading 1 Accent 6" w:uiPriority="63"/>
-    <w:lsdException w:name="Medium Shading 2 Accent 6" w:uiPriority="64"/>
-    <w:lsdException w:name="Medium List 1 Accent 6" w:uiPriority="65"/>
-    <w:lsdException w:name="Medium List 2 Accent 6" w:uiPriority="66"/>
-    <w:lsdException w:name="Medium Grid 1 Accent 6" w:uiPriority="67"/>
-    <w:lsdException w:name="Medium Grid 2 Accent 6" w:uiPriority="68"/>
-    <w:lsdException w:name="Medium Grid 3 Accent 6" w:uiPriority="69"/>
-    <w:lsdException w:name="Dark List Accent 6" w:uiPriority="70"/>
-    <w:lsdException w:name="Colorful Shading Accent 6" w:uiPriority="71"/>
-    <w:lsdException w:name="Colorful List Accent 6" w:uiPriority="72"/>
-    <w:lsdException w:name="Colorful Grid Accent 6" w:uiPriority="73"/>
-    <w:lsdException w:name="Subtle Emphasis" w:uiPriority="19" w:qFormat="1"/>
-    <w:lsdException w:name="Intense Emphasis" w:uiPriority="21" w:qFormat="1"/>
-    <w:lsdException w:name="Subtle Reference" w:uiPriority="31" w:qFormat="1"/>
-    <w:lsdException w:name="Intense Reference" w:uiPriority="32" w:qFormat="1"/>
-    <w:lsdException w:name="Book Title" w:uiPriority="33" w:qFormat="1"/>
-    <w:lsdException w:name="Bibliography" w:semiHidden="1" w:uiPriority="37" w:unhideWhenUsed="1"/>
-    <w:lsdException w:name="TOC Heading" w:semiHidden="1" w:uiPriority="39" w:unhideWhenUsed="1" w:qFormat="1"/>
-    <w:lsdException w:name="Plain Table 1" w:uiPriority="41"/>
-    <w:lsdException w:name="Plain Table 2" w:uiPriority="42"/>
-    <w:lsdException w:name="Plain Table 3" w:uiPriority="43"/>
-    <w:lsdException w:name="Plain Table 4" w:uiPriority="44"/>
-    <w:lsdException w:name="Plain Table 5" w:uiPriority="45"/>
-    <w:lsdException w:name="Grid Table Light" w:uiPriority="40"/>
-    <w:lsdException w:name="Grid Table 1 Light" w:uiPriority="46"/>
-    <w:lsdException w:name="Grid Table 2" w:uiPriority="47"/>
-    <w:lsdException w:name="Grid Table 3" w:uiPriority="48"/>
-    <w:lsdException w:name="Grid Table 4" w:uiPriority="49"/>
-    <w:lsdException w:name="Grid Table 5 Dark" w:uiPriority="50"/>
-    <w:lsdException w:name="Grid Table 6 Colorful" w:uiPriority="51"/>
-    <w:lsdException w:name="Grid Table 7 Colorful" w:uiPriority="52"/>
-    <w:lsdException w:name="Grid Table 1 Light Accent 1" w:uiPriority="46"/>
-    <w:lsdException w:name="Grid Table 2 Accent 1" w:uiPriority="47"/>
-    <w:lsdException w:name="Grid Table 3 Accent 1" w:uiPriority="48"/>
-    <w:lsdException w:name="Grid Table 4 Accent 1" w:uiPriority="49"/>
-    <w:lsdException w:name="Grid Table 5 Dark Accent 1" w:uiPriority="50"/>
-    <w:lsdException w:name="Grid Table 6 Colorful Accent 1" w:uiPriority="51"/>
-    <w:lsdException w:name="Grid Table 7 Colorful Accent 1" w:uiPriority="52"/>
-    <w:lsdException w:name="Grid Table 1 Light Accent 2" w:uiPriority="46"/>
-    <w:lsdException w:name="Grid Table 2 Accent 2" w:uiPriority="47"/>
-    <w:lsdException w:name="Grid Table 3 Accent 2" w:uiPriority="48"/>
-    <w:lsdException w:name="Grid Table 4 Accent 2" w:uiPriority="49"/>
-    <w:lsdException w:name="Grid Table 5 Dark Accent 2" w:uiPriority="50"/>
-    <w:lsdException w:name="Grid Table 6 Colorful Accent 2" w:uiPriority="51"/>
-    <w:lsdException w:name="Grid Table 7 Colorful Accent 2" w:uiPriority="52"/>
-    <w:lsdException w:name="Grid Table 1 Light Accent 3" w:uiPriority="46"/>
-    <w:lsdException w:name="Grid Table 2 Accent 3" w:uiPriority="47"/>
-    <w:lsdException w:name="Grid Table 3 Accent 3" w:uiPriority="48"/>
-    <w:lsdException w:name="Grid Table 4 Accent 3" w:uiPriority="49"/>
-    <w:lsdException w:name="Grid Table 5 Dark Accent 3" w:uiPriority="50"/>
-    <w:lsdException w:name="Grid Table 6 Colorful Accent 3" w:uiPriority="51"/>
-    <w:lsdException w:name="Grid Table 7 Colorful Accent 3" w:uiPriority="52"/>
-    <w:lsdException w:name="Grid Table 1 Light Accent 4" w:uiPriority="46"/>
-    <w:lsdException w:name="Grid Table 2 Accent 4" w:uiPriority="47"/>
-    <w:lsdException w:name="Grid Table 3 Accent 4" w:uiPriority="48"/>
-    <w:lsdException w:name="Grid Table 4 Accent 4" w:uiPriority="49"/>
-    <w:lsdException w:name="Grid Table 5 Dark Accent 4" w:uiPriority="50"/>
-    <w:lsdException w:name="Grid Table 6 Colorful Accent 4" w:uiPriority="51"/>
-    <w:lsdException w:name="Grid Table 7 Colorful Accent 4" w:uiPriority="52"/>
-    <w:lsdException w:name="Grid Table 1 Light Accent 5" w:uiPriority="46"/>
-    <w:lsdException w:name="Grid Table 2 Accent 5" w:uiPriority="47"/>
-    <w:lsdException w:name="Grid Table 3 Accent 5" w:uiPriority="48"/>
-    <w:lsdException w:name="Grid Table 4 Accent 5" w:uiPriority="49"/>
-    <w:lsdException w:name="Grid Table 5 Dark Accent 5" w:uiPriority="50"/>
-    <w:lsdException w:name="Grid Table 6 Colorful Accent 5" w:uiPriority="51"/>
-    <w:lsdException w:name="Grid Table 7 Colorful Accent 5" w:uiPriority="52"/>
-    <w:lsdException w:name="Grid Table 1 Light Accent 6" w:uiPriority="46"/>
-    <w:lsdException w:name="Grid Table 2 Accent 6" w:uiPriority="47"/>
-    <w:lsdException w:name="Grid Table 3 Accent 6" w:uiPriority="48"/>
-    <w:lsdException w:name="Grid Table 4 Accent 6" w:uiPriority="49"/>
-    <w:lsdException w:name="Grid Table 5 Dark Accent 6" w:uiPriority="50"/>
-    <w:lsdException w:name="Grid Table 6 Colorful Accent 6" w:uiPriority="51"/>
-    <w:lsdException w:name="Grid Table 7 Colorful Accent 6" w:uiPriority="52"/>
-    <w:lsdException w:name="List Table 1 Light" w:uiPriority="46"/>
-    <w:lsdException w:name="List Table 2" w:uiPriority="47"/>
-    <w:lsdException w:name="List Table 3" w:uiPriority="48"/>
-    <w:lsdException w:name="List Table 4" w:uiPriority="49"/>
-    <w:lsdException w:name="List Table 5 Dark" w:uiPriority="50"/>
-    <w:lsdException w:name="List Table 6 Colorful" w:uiPriority="51"/>
-    <w:lsdException w:name="List Table 7 Colorful" w:uiPriority="52"/>
-    <w:lsdException w:name="List Table 1 Light Accent 1" w:uiPriority="46"/>
-    <w:lsdException w:name="List Table 2 Accent 1" w:uiPriority="47"/>
-    <w:lsdException w:name="List Table 3 Accent 1" w:uiPriority="48"/>
-    <w:lsdException w:name="List Table 4 Accent 1" w:uiPriority="49"/>
-    <w:lsdException w:name="List Table 5 Dark Accent 1" w:uiPriority="50"/>
-    <w:lsdException w:name="List Table 6 Colorful Accent 1" w:uiPriority="51"/>
-    <w:lsdException w:name="List Table 7 Colorful Accent 1" w:uiPriority="52"/>
-    <w:lsdException w:name="List Table 1 Light Accent 2" w:uiPriority="46"/>
-    <w:lsdException w:name="List Table 2 Accent 2" w:uiPriority="47"/>
-    <w:lsdException w:name="List Table 3 Accent 2" w:uiPriority="48"/>
-    <w:lsdException w:name="List Table 4 Accent 2" w:uiPriority="49"/>
-    <w:lsdException w:name="List Table 5 Dark Accent 2" w:uiPriority="50"/>
-    <w:lsdException w:name="List Table 6 Colorful Accent 2" w:uiPriority="51"/>
-    <w:lsdException w:name="List Table 7 Colorful Accent 2" w:uiPriority="52"/>
-    <w:lsdException w:name="List Table 1 Light Accent 3" w:uiPriority="46"/>
-    <w:lsdException w:name="List Table 2 Accent 3" w:uiPriority="47"/>
-    <w:lsdException w:name="List Table 3 Accent 3" w:uiPriority="48"/>
-    <w:lsdException w:name="List Table 4 Accent 3" w:uiPriority="49"/>
-    <w:lsdException w:name="List Table 5 Dark Accent 3" w:uiPriority="50"/>
-    <w:lsdException w:name="List Table 6 Colorful Accent 3" w:uiPriority="51"/>
-    <w:lsdException w:name="List Table 7 Colorful Accent 3" w:uiPriority="52"/>
-    <w:lsdException w:name="List Table 1 Light Accent 4" w:uiPriority="46"/>
-    <w:lsdException w:name="List Table 2 Accent 4" w:uiPriority="47"/>
-    <w:lsdException w:name="List Table 3 Accent 4" w:uiPriority="48"/>
-    <w:lsdException w:name="List Table 4 Accent 4" w:uiPriority="49"/>
-    <w:lsdException w:name="List Table 5 Dark Accent 4" w:uiPriority="50"/>
-    <w:lsdException w:name="List Table 6 Colorful Accent 4" w:uiPriority="51"/>
-    <w:lsdException w:name="List Table 7 Colorful Accent 4" w:uiPriority="52"/>
-    <w:lsdException w:name="List Table 1 Light Accent 5" w:uiPriority="46"/>
-    <w:lsdException w:name="List Table 2 Accent 5" w:uiPriority="47"/>
-    <w:lsdException w:name="List Table 3 Accent 5" w:uiPriority="48"/>
-    <w:lsdException w:name="List Table 4 Accent 5" w:uiPriority="49"/>
-    <w:lsdException w:name="List Table 5 Dark Accent 5" w:uiPriority="50"/>
-    <w:lsdException w:name="List Table 6 Colorful Accent 5" w:uiPriority="51"/>
-    <w:lsdException w:name="List Table 7 Colorful Accent 5" w:uiPriority="52"/>
-    <w:lsdException w:name="List Table 1 Light Accent 6" w:uiPriority="46"/>
-    <w:lsdException w:name="List Table 2 Accent 6" w:uiPriority="47"/>
-    <w:lsdException w:name="List Table 3 Accent 6" w:uiPriority="48"/>
-    <w:lsdException w:name="List Table 4 Accent 6" w:uiPriority="49"/>
-    <w:lsdException w:name="List Table 5 Dark Accent 6" w:uiPriority="50"/>
-    <w:lsdException w:name="List Table 6 Colorful Accent 6" w:uiPriority="51"/>
-    <w:lsdException w:name="List Table 7 Colorful Accent 6" w:uiPriority="52"/>
+  <w:latentStyles w:defLockedState="0" w:defUIPriority="99" w:defSemiHidden="1" w:defUnhideWhenUsed="1" w:defQFormat="0" w:count="276">
+    <w:lsdException w:name="Normal" w:semiHidden="0" w:uiPriority="0" w:unhideWhenUsed="0" w:qFormat="1"/>
+    <w:lsdException w:name="heading 1" w:semiHidden="0" w:uiPriority="0" w:unhideWhenUsed="0" w:qFormat="1"/>
+    <w:lsdException w:name="heading 2" w:uiPriority="0" w:qFormat="1"/>
+    <w:lsdException w:name="heading 3" w:uiPriority="0" w:qFormat="1"/>
+    <w:lsdException w:name="heading 4" w:uiPriority="0" w:qFormat="1"/>
+    <w:lsdException w:name="heading 5" w:uiPriority="0" w:qFormat="1"/>
+    <w:lsdException w:name="heading 6" w:uiPriority="0" w:qFormat="1"/>
+    <w:lsdException w:name="heading 7" w:uiPriority="0" w:qFormat="1"/>
+    <w:lsdException w:name="heading 8" w:uiPriority="0" w:qFormat="1"/>
+    <w:lsdException w:name="heading 9" w:uiPriority="0" w:qFormat="1"/>
+    <w:lsdException w:name="toc 1" w:uiPriority="39"/>
+    <w:lsdException w:name="toc 2" w:uiPriority="39"/>
+    <w:lsdException w:name="toc 3" w:uiPriority="39"/>
+    <w:lsdException w:name="toc 4" w:uiPriority="39"/>
+    <w:lsdException w:name="toc 5" w:uiPriority="39"/>
+    <w:lsdException w:name="toc 6" w:uiPriority="39"/>
+    <w:lsdException w:name="toc 7" w:uiPriority="39"/>
+    <w:lsdException w:name="toc 8" w:uiPriority="39"/>
+    <w:lsdException w:name="toc 9" w:uiPriority="39"/>
+    <w:lsdException w:name="footer" w:uiPriority="0"/>
+    <w:lsdException w:name="caption" w:uiPriority="0" w:qFormat="1"/>
+    <w:lsdException w:name="page number" w:uiPriority="0"/>
+    <w:lsdException w:name="Title" w:semiHidden="0" w:uiPriority="10" w:unhideWhenUsed="0" w:qFormat="1"/>
+    <w:lsdException w:name="Default Paragraph Font" w:uiPriority="1"/>
+    <w:lsdException w:name="Body Text" w:uiPriority="0"/>
+    <w:lsdException w:name="Subtitle" w:semiHidden="0" w:uiPriority="11" w:unhideWhenUsed="0" w:qFormat="1"/>
+    <w:lsdException w:name="Strong" w:semiHidden="0" w:uiPriority="22" w:unhideWhenUsed="0" w:qFormat="1"/>
+    <w:lsdException w:name="Emphasis" w:semiHidden="0" w:uiPriority="20" w:unhideWhenUsed="0" w:qFormat="1"/>
+    <w:lsdException w:name="Table Grid" w:semiHidden="0" w:uiPriority="39" w:unhideWhenUsed="0"/>
+    <w:lsdException w:name="Note Level 1" w:semiHidden="0" w:unhideWhenUsed="0"/>
+    <w:lsdException w:name="Note Level 2" w:semiHidden="0" w:unhideWhenUsed="0"/>
+    <w:lsdException w:name="Note Level 3" w:semiHidden="0" w:unhideWhenUsed="0"/>
+    <w:lsdException w:name="Note Level 4" w:semiHidden="0" w:unhideWhenUsed="0"/>
+    <w:lsdException w:name="Note Level 5" w:semiHidden="0" w:unhideWhenUsed="0"/>
+    <w:lsdException w:name="Note Level 6" w:semiHidden="0" w:unhideWhenUsed="0"/>
+    <w:lsdException w:name="Note Level 7" w:semiHidden="0" w:unhideWhenUsed="0"/>
+    <w:lsdException w:name="Note Level 8" w:semiHidden="0" w:unhideWhenUsed="0"/>
+    <w:lsdException w:name="Note Level 9" w:semiHidden="0" w:unhideWhenUsed="0"/>
+    <w:lsdException w:name="Placeholder Text" w:unhideWhenUsed="0"/>
+    <w:lsdException w:name="No Spacing" w:semiHidden="0" w:uiPriority="1" w:unhideWhenUsed="0" w:qFormat="1"/>
+    <w:lsdException w:name="Light Shading" w:semiHidden="0" w:uiPriority="60" w:unhideWhenUsed="0"/>
+    <w:lsdException w:name="Light List" w:semiHidden="0" w:uiPriority="61" w:unhideWhenUsed="0"/>
+    <w:lsdException w:name="Light Grid" w:semiHidden="0" w:uiPriority="62" w:unhideWhenUsed="0"/>
+    <w:lsdException w:name="Medium Shading 1" w:semiHidden="0" w:uiPriority="63" w:unhideWhenUsed="0"/>
+    <w:lsdException w:name="Medium Shading 2" w:semiHidden="0" w:uiPriority="64" w:unhideWhenUsed="0"/>
+    <w:lsdException w:name="Medium List 1" w:semiHidden="0" w:uiPriority="65" w:unhideWhenUsed="0"/>
+    <w:lsdException w:name="Medium List 2" w:semiHidden="0" w:uiPriority="66" w:unhideWhenUsed="0"/>
+    <w:lsdException w:name="Medium Grid 1" w:semiHidden="0" w:uiPriority="67" w:unhideWhenUsed="0"/>
+    <w:lsdException w:name="Medium Grid 2" w:semiHidden="0" w:uiPriority="68" w:unhideWhenUsed="0"/>
+    <w:lsdException w:name="Medium Grid 3" w:semiHidden="0" w:uiPriority="69" w:unhideWhenUsed="0"/>
+    <w:lsdException w:name="Dark List" w:semiHidden="0" w:uiPriority="70" w:unhideWhenUsed="0"/>
+    <w:lsdException w:name="Colorful Shading" w:semiHidden="0" w:uiPriority="71" w:unhideWhenUsed="0"/>
+    <w:lsdException w:name="Colorful List" w:semiHidden="0" w:uiPriority="72" w:unhideWhenUsed="0"/>
+    <w:lsdException w:name="Colorful Grid" w:semiHidden="0" w:uiPriority="73" w:unhideWhenUsed="0"/>
+    <w:lsdException w:name="Light Shading Accent 1" w:semiHidden="0" w:uiPriority="60" w:unhideWhenUsed="0"/>
+    <w:lsdException w:name="Light List Accent 1" w:semiHidden="0" w:uiPriority="61" w:unhideWhenUsed="0"/>
+    <w:lsdException w:name="Light Grid Accent 1" w:semiHidden="0" w:uiPriority="62" w:unhideWhenUsed="0"/>
+    <w:lsdException w:name="Medium Shading 1 Accent 1" w:semiHidden="0" w:uiPriority="63" w:unhideWhenUsed="0"/>
+    <w:lsdException w:name="Medium Shading 2 Accent 1" w:semiHidden="0" w:uiPriority="64" w:unhideWhenUsed="0"/>
+    <w:lsdException w:name="Medium List 1 Accent 1" w:semiHidden="0" w:uiPriority="65" w:unhideWhenUsed="0"/>
+    <w:lsdException w:name="Revision" w:unhideWhenUsed="0"/>
+    <w:lsdException w:name="List Paragraph" w:semiHidden="0" w:uiPriority="34" w:unhideWhenUsed="0" w:qFormat="1"/>
+    <w:lsdException w:name="Quote" w:semiHidden="0" w:uiPriority="29" w:unhideWhenUsed="0" w:qFormat="1"/>
+    <w:lsdException w:name="Intense Quote" w:semiHidden="0" w:uiPriority="30" w:unhideWhenUsed="0" w:qFormat="1"/>
+    <w:lsdException w:name="Medium List 2 Accent 1" w:semiHidden="0" w:uiPriority="66" w:unhideWhenUsed="0"/>
+    <w:lsdException w:name="Medium Grid 1 Accent 1" w:semiHidden="0" w:uiPriority="67" w:unhideWhenUsed="0"/>
+    <w:lsdException w:name="Medium Grid 2 Accent 1" w:semiHidden="0" w:uiPriority="68" w:unhideWhenUsed="0"/>
+    <w:lsdException w:name="Medium Grid 3 Accent 1" w:semiHidden="0" w:uiPriority="69" w:unhideWhenUsed="0"/>
+    <w:lsdException w:name="Dark List Accent 1" w:semiHidden="0" w:uiPriority="70" w:unhideWhenUsed="0"/>
+    <w:lsdException w:name="Colorful Shading Accent 1" w:semiHidden="0" w:uiPriority="71" w:unhideWhenUsed="0"/>
+    <w:lsdException w:name="Colorful List Accent 1" w:semiHidden="0" w:uiPriority="72" w:unhideWhenUsed="0"/>
+    <w:lsdException w:name="Colorful Grid Accent 1" w:semiHidden="0" w:uiPriority="73" w:unhideWhenUsed="0"/>
+    <w:lsdException w:name="Light Shading Accent 2" w:semiHidden="0" w:uiPriority="60" w:unhideWhenUsed="0"/>
+    <w:lsdException w:name="Light List Accent 2" w:semiHidden="0" w:uiPriority="61" w:unhideWhenUsed="0"/>
+    <w:lsdException w:name="Light Grid Accent 2" w:semiHidden="0" w:uiPriority="62" w:unhideWhenUsed="0"/>
+    <w:lsdException w:name="Medium Shading 1 Accent 2" w:semiHidden="0" w:uiPriority="63" w:unhideWhenUsed="0"/>
+    <w:lsdException w:name="Medium Shading 2 Accent 2" w:semiHidden="0" w:uiPriority="64" w:unhideWhenUsed="0"/>
+    <w:lsdException w:name="Medium List 1 Accent 2" w:semiHidden="0" w:uiPriority="65" w:unhideWhenUsed="0"/>
+    <w:lsdException w:name="Medium List 2 Accent 2" w:semiHidden="0" w:uiPriority="66" w:unhideWhenUsed="0"/>
+    <w:lsdException w:name="Medium Grid 1 Accent 2" w:semiHidden="0" w:uiPriority="67" w:unhideWhenUsed="0"/>
+    <w:lsdException w:name="Medium Grid 2 Accent 2" w:semiHidden="0" w:uiPriority="68" w:unhideWhenUsed="0"/>
+    <w:lsdException w:name="Medium Grid 3 Accent 2" w:semiHidden="0" w:uiPriority="69" w:unhideWhenUsed="0"/>
+    <w:lsdException w:name="Dark List Accent 2" w:semiHidden="0" w:uiPriority="70" w:unhideWhenUsed="0"/>
+    <w:lsdException w:name="Colorful Shading Accent 2" w:semiHidden="0" w:uiPriority="71" w:unhideWhenUsed="0"/>
+    <w:lsdException w:name="Colorful List Accent 2" w:semiHidden="0" w:uiPriority="72" w:unhideWhenUsed="0"/>
+    <w:lsdException w:name="Colorful Grid Accent 2" w:semiHidden="0" w:uiPriority="73" w:unhideWhenUsed="0"/>
+    <w:lsdException w:name="Light Shading Accent 3" w:semiHidden="0" w:uiPriority="60" w:unhideWhenUsed="0"/>
+    <w:lsdException w:name="Light List Accent 3" w:semiHidden="0" w:uiPriority="61" w:unhideWhenUsed="0"/>
+    <w:lsdException w:name="Light Grid Accent 3" w:semiHidden="0" w:uiPriority="62" w:unhideWhenUsed="0"/>
+    <w:lsdException w:name="Medium Shading 1 Accent 3" w:semiHidden="0" w:uiPriority="63" w:unhideWhenUsed="0"/>
+    <w:lsdException w:name="Medium Shading 2 Accent 3" w:semiHidden="0" w:uiPriority="64" w:unhideWhenUsed="0"/>
+    <w:lsdException w:name="Medium List 1 Accent 3" w:semiHidden="0" w:uiPriority="65" w:unhideWhenUsed="0"/>
+    <w:lsdException w:name="Medium List 2 Accent 3" w:semiHidden="0" w:uiPriority="66" w:unhideWhenUsed="0"/>
+    <w:lsdException w:name="Medium Grid 1 Accent 3" w:semiHidden="0" w:uiPriority="67" w:unhideWhenUsed="0"/>
+    <w:lsdException w:name="Medium Grid 2 Accent 3" w:semiHidden="0" w:uiPriority="68" w:unhideWhenUsed="0"/>
+    <w:lsdException w:name="Medium Grid 3 Accent 3" w:semiHidden="0" w:uiPriority="69" w:unhideWhenUsed="0"/>
+    <w:lsdException w:name="Dark List Accent 3" w:semiHidden="0" w:uiPriority="70" w:unhideWhenUsed="0"/>
+    <w:lsdException w:name="Colorful Shading Accent 3" w:semiHidden="0" w:uiPriority="71" w:unhideWhenUsed="0"/>
+    <w:lsdException w:name="Colorful List Accent 3" w:semiHidden="0" w:uiPriority="72" w:unhideWhenUsed="0"/>
+    <w:lsdException w:name="Colorful Grid Accent 3" w:semiHidden="0" w:uiPriority="73" w:unhideWhenUsed="0"/>
+    <w:lsdException w:name="Light Shading Accent 4" w:semiHidden="0" w:uiPriority="60" w:unhideWhenUsed="0"/>
+    <w:lsdException w:name="Light List Accent 4" w:semiHidden="0" w:uiPriority="61" w:unhideWhenUsed="0"/>
+    <w:lsdException w:name="Light Grid Accent 4" w:semiHidden="0" w:uiPriority="62" w:unhideWhenUsed="0"/>
+    <w:lsdException w:name="Medium Shading 1 Accent 4" w:semiHidden="0" w:uiPriority="63" w:unhideWhenUsed="0"/>
+    <w:lsdException w:name="Medium Shading 2 Accent 4" w:semiHidden="0" w:uiPriority="64" w:unhideWhenUsed="0"/>
+    <w:lsdException w:name="Medium List 1 Accent 4" w:semiHidden="0" w:uiPriority="65" w:unhideWhenUsed="0"/>
+    <w:lsdException w:name="Medium List 2 Accent 4" w:semiHidden="0" w:uiPriority="66" w:unhideWhenUsed="0"/>
+    <w:lsdException w:name="Medium Grid 1 Accent 4" w:semiHidden="0" w:uiPriority="67" w:unhideWhenUsed="0"/>
+    <w:lsdException w:name="Medium Grid 2 Accent 4" w:semiHidden="0" w:uiPriority="68" w:unhideWhenUsed="0"/>
+    <w:lsdException w:name="Medium Grid 3 Accent 4" w:semiHidden="0" w:uiPriority="69" w:unhideWhenUsed="0"/>
+    <w:lsdException w:name="Dark List Accent 4" w:semiHidden="0" w:uiPriority="70" w:unhideWhenUsed="0"/>
+    <w:lsdException w:name="Colorful Shading Accent 4" w:semiHidden="0" w:uiPriority="71" w:unhideWhenUsed="0"/>
+    <w:lsdException w:name="Colorful List Accent 4" w:semiHidden="0" w:uiPriority="72" w:unhideWhenUsed="0"/>
+    <w:lsdException w:name="Colorful Grid Accent 4" w:semiHidden="0" w:uiPriority="73" w:unhideWhenUsed="0"/>
+    <w:lsdException w:name="Light Shading Accent 5" w:semiHidden="0" w:uiPriority="60" w:unhideWhenUsed="0"/>
+    <w:lsdException w:name="Light List Accent 5" w:semiHidden="0" w:uiPriority="61" w:unhideWhenUsed="0"/>
+    <w:lsdException w:name="Light Grid Accent 5" w:semiHidden="0" w:uiPriority="62" w:unhideWhenUsed="0"/>
+    <w:lsdException w:name="Medium Shading 1 Accent 5" w:semiHidden="0" w:uiPriority="63" w:unhideWhenUsed="0"/>
+    <w:lsdException w:name="Medium Shading 2 Accent 5" w:semiHidden="0" w:uiPriority="64" w:unhideWhenUsed="0"/>
+    <w:lsdException w:name="Medium List 1 Accent 5" w:semiHidden="0" w:uiPriority="65" w:unhideWhenUsed="0"/>
+    <w:lsdException w:name="Medium List 2 Accent 5" w:semiHidden="0" w:uiPriority="66" w:unhideWhenUsed="0"/>
+    <w:lsdException w:name="Medium Grid 1 Accent 5" w:semiHidden="0" w:uiPriority="67" w:unhideWhenUsed="0"/>
+    <w:lsdException w:name="Medium Grid 2 Accent 5" w:semiHidden="0" w:uiPriority="68" w:unhideWhenUsed="0"/>
+    <w:lsdException w:name="Medium Grid 3 Accent 5" w:semiHidden="0" w:uiPriority="69" w:unhideWhenUsed="0"/>
+    <w:lsdException w:name="Dark List Accent 5" w:semiHidden="0" w:uiPriority="70" w:unhideWhenUsed="0"/>
+    <w:lsdException w:name="Colorful Shading Accent 5" w:semiHidden="0" w:uiPriority="71" w:unhideWhenUsed="0"/>
+    <w:lsdException w:name="Colorful List Accent 5" w:semiHidden="0" w:uiPriority="72" w:unhideWhenUsed="0"/>
+    <w:lsdException w:name="Colorful Grid Accent 5" w:semiHidden="0" w:uiPriority="73" w:unhideWhenUsed="0"/>
+    <w:lsdException w:name="Light Shading Accent 6" w:semiHidden="0" w:uiPriority="60" w:unhideWhenUsed="0"/>
+    <w:lsdException w:name="Light List Accent 6" w:semiHidden="0" w:uiPriority="61" w:unhideWhenUsed="0"/>
+    <w:lsdException w:name="Light Grid Accent 6" w:semiHidden="0" w:uiPriority="62" w:unhideWhenUsed="0"/>
+    <w:lsdException w:name="Medium Shading 1 Accent 6" w:semiHidden="0" w:uiPriority="63" w:unhideWhenUsed="0"/>
+    <w:lsdException w:name="Medium Shading 2 Accent 6" w:semiHidden="0" w:uiPriority="64" w:unhideWhenUsed="0"/>
+    <w:lsdException w:name="Medium List 1 Accent 6" w:semiHidden="0" w:uiPriority="65" w:unhideWhenUsed="0"/>
+    <w:lsdException w:name="Medium List 2 Accent 6" w:semiHidden="0" w:uiPriority="66" w:unhideWhenUsed="0"/>
+    <w:lsdException w:name="Medium Grid 1 Accent 6" w:semiHidden="0" w:uiPriority="67" w:unhideWhenUsed="0"/>
+    <w:lsdException w:name="Medium Grid 2 Accent 6" w:semiHidden="0" w:uiPriority="68" w:unhideWhenUsed="0"/>
+    <w:lsdException w:name="Medium Grid 3 Accent 6" w:semiHidden="0" w:uiPriority="69" w:unhideWhenUsed="0"/>
+    <w:lsdException w:name="Dark List Accent 6" w:semiHidden="0" w:uiPriority="70" w:unhideWhenUsed="0"/>
+    <w:lsdException w:name="Colorful Shading Accent 6" w:semiHidden="0" w:uiPriority="71" w:unhideWhenUsed="0"/>
+    <w:lsdException w:name="Colorful List Accent 6" w:semiHidden="0" w:uiPriority="72" w:unhideWhenUsed="0"/>
+    <w:lsdException w:name="Colorful Grid Accent 6" w:semiHidden="0" w:uiPriority="73" w:unhideWhenUsed="0"/>
+    <w:lsdException w:name="Subtle Emphasis" w:semiHidden="0" w:uiPriority="19" w:unhideWhenUsed="0" w:qFormat="1"/>
+    <w:lsdException w:name="Intense Emphasis" w:semiHidden="0" w:uiPriority="21" w:unhideWhenUsed="0" w:qFormat="1"/>
+    <w:lsdException w:name="Subtle Reference" w:semiHidden="0" w:uiPriority="31" w:unhideWhenUsed="0" w:qFormat="1"/>
+    <w:lsdException w:name="Intense Reference" w:semiHidden="0" w:uiPriority="32" w:unhideWhenUsed="0" w:qFormat="1"/>
+    <w:lsdException w:name="Book Title" w:semiHidden="0" w:uiPriority="33" w:unhideWhenUsed="0" w:qFormat="1"/>
+    <w:lsdException w:name="Bibliography" w:uiPriority="37"/>
+    <w:lsdException w:name="TOC Heading" w:uiPriority="39" w:qFormat="1"/>
   </w:latentStyles>
   <w:style w:type="paragraph" w:default="1" w:styleId="Normal">
     <w:name w:val="Normal"/>
@@ -2654,16 +3807,12 @@
     <w:uiPriority w:val="39"/>
     <w:rsid w:val="00580D9E"/>
     <w:pPr>
-      <w:keepNext/>
-      <w:keepLines/>
-      <w:spacing w:before="120" w:after="120"/>
-      <w:jc w:val="center"/>
+      <w:spacing w:before="120"/>
+      <w:jc w:val="left"/>
     </w:pPr>
     <w:rPr>
-      <w:bCs/>
-      <w:caps/>
-      <w:sz w:val="20"/>
-      <w:szCs w:val="20"/>
+      <w:rFonts w:asciiTheme="minorHAnsi" w:hAnsiTheme="minorHAnsi"/>
+      <w:b/>
     </w:rPr>
   </w:style>
   <w:style w:type="paragraph" w:styleId="TOC2">
@@ -2678,9 +3827,10 @@
       <w:jc w:val="left"/>
     </w:pPr>
     <w:rPr>
-      <w:smallCaps/>
-      <w:sz w:val="20"/>
-      <w:szCs w:val="20"/>
+      <w:rFonts w:asciiTheme="minorHAnsi" w:hAnsiTheme="minorHAnsi"/>
+      <w:b/>
+      <w:sz w:val="22"/>
+      <w:szCs w:val="22"/>
     </w:rPr>
   </w:style>
   <w:style w:type="character" w:styleId="Hyperlink">
@@ -2794,6 +3944,7 @@
       <w:szCs w:val="20"/>
     </w:rPr>
     <w:tblPr>
+      <w:tblInd w:w="0" w:type="dxa"/>
       <w:tblBorders>
         <w:top w:val="single" w:sz="4" w:space="0" w:color="auto"/>
         <w:left w:val="single" w:sz="4" w:space="0" w:color="auto"/>
@@ -2802,6 +3953,12 @@
         <w:insideH w:val="single" w:sz="4" w:space="0" w:color="auto"/>
         <w:insideV w:val="single" w:sz="4" w:space="0" w:color="auto"/>
       </w:tblBorders>
+      <w:tblCellMar>
+        <w:top w:w="0" w:type="dxa"/>
+        <w:left w:w="108" w:type="dxa"/>
+        <w:bottom w:w="0" w:type="dxa"/>
+        <w:right w:w="108" w:type="dxa"/>
+      </w:tblCellMar>
     </w:tblPr>
   </w:style>
   <w:style w:type="paragraph" w:styleId="ListParagraph">
@@ -2815,7 +3972,1744 @@
       <w:contextualSpacing/>
     </w:pPr>
   </w:style>
+  <w:style w:type="paragraph" w:styleId="TOCHeading">
+    <w:name w:val="TOC Heading"/>
+    <w:basedOn w:val="Heading1"/>
+    <w:next w:val="Normal"/>
+    <w:uiPriority w:val="39"/>
+    <w:unhideWhenUsed/>
+    <w:qFormat/>
+    <w:rsid w:val="002C684E"/>
+    <w:pPr>
+      <w:keepLines/>
+      <w:numPr>
+        <w:numId w:val="0"/>
+      </w:numPr>
+      <w:spacing w:before="480" w:after="0" w:line="276" w:lineRule="auto"/>
+      <w:jc w:val="left"/>
+      <w:outlineLvl w:val="9"/>
+    </w:pPr>
+    <w:rPr>
+      <w:rFonts w:asciiTheme="majorHAnsi" w:eastAsiaTheme="majorEastAsia" w:hAnsiTheme="majorHAnsi" w:cstheme="majorBidi"/>
+      <w:color w:val="2E74B5" w:themeColor="accent1" w:themeShade="BF"/>
+      <w:kern w:val="0"/>
+      <w:szCs w:val="28"/>
+    </w:rPr>
+  </w:style>
+  <w:style w:type="paragraph" w:styleId="BalloonText">
+    <w:name w:val="Balloon Text"/>
+    <w:basedOn w:val="Normal"/>
+    <w:link w:val="BalloonTextChar"/>
+    <w:uiPriority w:val="99"/>
+    <w:semiHidden/>
+    <w:unhideWhenUsed/>
+    <w:rsid w:val="002C684E"/>
+    <w:rPr>
+      <w:rFonts w:ascii="Lucida Grande" w:hAnsi="Lucida Grande"/>
+      <w:sz w:val="18"/>
+      <w:szCs w:val="18"/>
+    </w:rPr>
+  </w:style>
+  <w:style w:type="character" w:customStyle="1" w:styleId="BalloonTextChar">
+    <w:name w:val="Balloon Text Char"/>
+    <w:basedOn w:val="DefaultParagraphFont"/>
+    <w:link w:val="BalloonText"/>
+    <w:uiPriority w:val="99"/>
+    <w:semiHidden/>
+    <w:rsid w:val="002C684E"/>
+    <w:rPr>
+      <w:rFonts w:ascii="Lucida Grande" w:eastAsia="Times New Roman" w:hAnsi="Lucida Grande" w:cs="Times New Roman"/>
+      <w:sz w:val="18"/>
+      <w:szCs w:val="18"/>
+    </w:rPr>
+  </w:style>
+  <w:style w:type="paragraph" w:styleId="TOC3">
+    <w:name w:val="toc 3"/>
+    <w:basedOn w:val="Normal"/>
+    <w:next w:val="Normal"/>
+    <w:autoRedefine/>
+    <w:uiPriority w:val="39"/>
+    <w:unhideWhenUsed/>
+    <w:rsid w:val="002C684E"/>
+    <w:pPr>
+      <w:ind w:left="480"/>
+      <w:jc w:val="left"/>
+    </w:pPr>
+    <w:rPr>
+      <w:rFonts w:asciiTheme="minorHAnsi" w:hAnsiTheme="minorHAnsi"/>
+      <w:sz w:val="22"/>
+      <w:szCs w:val="22"/>
+    </w:rPr>
+  </w:style>
+  <w:style w:type="paragraph" w:styleId="TOC4">
+    <w:name w:val="toc 4"/>
+    <w:basedOn w:val="Normal"/>
+    <w:next w:val="Normal"/>
+    <w:autoRedefine/>
+    <w:uiPriority w:val="39"/>
+    <w:semiHidden/>
+    <w:unhideWhenUsed/>
+    <w:rsid w:val="002C684E"/>
+    <w:pPr>
+      <w:ind w:left="720"/>
+      <w:jc w:val="left"/>
+    </w:pPr>
+    <w:rPr>
+      <w:rFonts w:asciiTheme="minorHAnsi" w:hAnsiTheme="minorHAnsi"/>
+      <w:sz w:val="20"/>
+      <w:szCs w:val="20"/>
+    </w:rPr>
+  </w:style>
+  <w:style w:type="paragraph" w:styleId="TOC5">
+    <w:name w:val="toc 5"/>
+    <w:basedOn w:val="Normal"/>
+    <w:next w:val="Normal"/>
+    <w:autoRedefine/>
+    <w:uiPriority w:val="39"/>
+    <w:semiHidden/>
+    <w:unhideWhenUsed/>
+    <w:rsid w:val="002C684E"/>
+    <w:pPr>
+      <w:ind w:left="960"/>
+      <w:jc w:val="left"/>
+    </w:pPr>
+    <w:rPr>
+      <w:rFonts w:asciiTheme="minorHAnsi" w:hAnsiTheme="minorHAnsi"/>
+      <w:sz w:val="20"/>
+      <w:szCs w:val="20"/>
+    </w:rPr>
+  </w:style>
+  <w:style w:type="paragraph" w:styleId="TOC6">
+    <w:name w:val="toc 6"/>
+    <w:basedOn w:val="Normal"/>
+    <w:next w:val="Normal"/>
+    <w:autoRedefine/>
+    <w:uiPriority w:val="39"/>
+    <w:semiHidden/>
+    <w:unhideWhenUsed/>
+    <w:rsid w:val="002C684E"/>
+    <w:pPr>
+      <w:ind w:left="1200"/>
+      <w:jc w:val="left"/>
+    </w:pPr>
+    <w:rPr>
+      <w:rFonts w:asciiTheme="minorHAnsi" w:hAnsiTheme="minorHAnsi"/>
+      <w:sz w:val="20"/>
+      <w:szCs w:val="20"/>
+    </w:rPr>
+  </w:style>
+  <w:style w:type="paragraph" w:styleId="TOC7">
+    <w:name w:val="toc 7"/>
+    <w:basedOn w:val="Normal"/>
+    <w:next w:val="Normal"/>
+    <w:autoRedefine/>
+    <w:uiPriority w:val="39"/>
+    <w:semiHidden/>
+    <w:unhideWhenUsed/>
+    <w:rsid w:val="002C684E"/>
+    <w:pPr>
+      <w:ind w:left="1440"/>
+      <w:jc w:val="left"/>
+    </w:pPr>
+    <w:rPr>
+      <w:rFonts w:asciiTheme="minorHAnsi" w:hAnsiTheme="minorHAnsi"/>
+      <w:sz w:val="20"/>
+      <w:szCs w:val="20"/>
+    </w:rPr>
+  </w:style>
+  <w:style w:type="paragraph" w:styleId="TOC8">
+    <w:name w:val="toc 8"/>
+    <w:basedOn w:val="Normal"/>
+    <w:next w:val="Normal"/>
+    <w:autoRedefine/>
+    <w:uiPriority w:val="39"/>
+    <w:semiHidden/>
+    <w:unhideWhenUsed/>
+    <w:rsid w:val="002C684E"/>
+    <w:pPr>
+      <w:ind w:left="1680"/>
+      <w:jc w:val="left"/>
+    </w:pPr>
+    <w:rPr>
+      <w:rFonts w:asciiTheme="minorHAnsi" w:hAnsiTheme="minorHAnsi"/>
+      <w:sz w:val="20"/>
+      <w:szCs w:val="20"/>
+    </w:rPr>
+  </w:style>
+  <w:style w:type="paragraph" w:styleId="TOC9">
+    <w:name w:val="toc 9"/>
+    <w:basedOn w:val="Normal"/>
+    <w:next w:val="Normal"/>
+    <w:autoRedefine/>
+    <w:uiPriority w:val="39"/>
+    <w:semiHidden/>
+    <w:unhideWhenUsed/>
+    <w:rsid w:val="002C684E"/>
+    <w:pPr>
+      <w:ind w:left="1920"/>
+      <w:jc w:val="left"/>
+    </w:pPr>
+    <w:rPr>
+      <w:rFonts w:asciiTheme="minorHAnsi" w:hAnsiTheme="minorHAnsi"/>
+      <w:sz w:val="20"/>
+      <w:szCs w:val="20"/>
+    </w:rPr>
+  </w:style>
 </w:styles>
+</file>
+
+<file path=word/stylesWithEffects.xml><?xml version="1.0" encoding="utf-8"?>
+<w:styles xmlns:wpc="http://schemas.microsoft.com/office/word/2010/wordprocessingCanvas" xmlns:mo="http://schemas.microsoft.com/office/mac/office/2008/main" xmlns:mc="http://schemas.openxmlformats.org/markup-compatibility/2006" xmlns:mv="urn:schemas-microsoft-com:mac:vml" xmlns:o="urn:schemas-microsoft-com:office:office" xmlns:r="http://schemas.openxmlformats.org/officeDocument/2006/relationships" xmlns:m="http://schemas.openxmlformats.org/officeDocument/2006/math" xmlns:v="urn:schemas-microsoft-com:vml" xmlns:wp14="http://schemas.microsoft.com/office/word/2010/wordprocessingDrawing" xmlns:wp="http://schemas.openxmlformats.org/drawingml/2006/wordprocessingDrawing" xmlns:w10="urn:schemas-microsoft-com:office:word" xmlns:w="http://schemas.openxmlformats.org/wordprocessingml/2006/main" xmlns:w14="http://schemas.microsoft.com/office/word/2010/wordml" xmlns:wpg="http://schemas.microsoft.com/office/word/2010/wordprocessingGroup" xmlns:wpi="http://schemas.microsoft.com/office/word/2010/wordprocessingInk" xmlns:wne="http://schemas.microsoft.com/office/word/2006/wordml" xmlns:wps="http://schemas.microsoft.com/office/word/2010/wordprocessingShape" mc:Ignorable="w14 wp14">
+  <w:docDefaults>
+    <w:rPrDefault>
+      <w:rPr>
+        <w:rFonts w:asciiTheme="minorHAnsi" w:eastAsiaTheme="minorHAnsi" w:hAnsiTheme="minorHAnsi" w:cstheme="minorBidi"/>
+        <w:sz w:val="22"/>
+        <w:szCs w:val="22"/>
+        <w:lang w:val="en-US" w:eastAsia="en-US" w:bidi="ar-SA"/>
+      </w:rPr>
+    </w:rPrDefault>
+    <w:pPrDefault>
+      <w:pPr>
+        <w:spacing w:after="160" w:line="259" w:lineRule="auto"/>
+      </w:pPr>
+    </w:pPrDefault>
+  </w:docDefaults>
+  <w:latentStyles w:defLockedState="0" w:defUIPriority="99" w:defSemiHidden="1" w:defUnhideWhenUsed="1" w:defQFormat="0" w:count="276">
+    <w:lsdException w:name="Normal" w:semiHidden="0" w:uiPriority="0" w:unhideWhenUsed="0" w:qFormat="1"/>
+    <w:lsdException w:name="heading 1" w:semiHidden="0" w:uiPriority="0" w:unhideWhenUsed="0" w:qFormat="1"/>
+    <w:lsdException w:name="heading 2" w:uiPriority="0" w:qFormat="1"/>
+    <w:lsdException w:name="heading 3" w:uiPriority="0" w:qFormat="1"/>
+    <w:lsdException w:name="heading 4" w:uiPriority="0" w:qFormat="1"/>
+    <w:lsdException w:name="heading 5" w:uiPriority="0" w:qFormat="1"/>
+    <w:lsdException w:name="heading 6" w:uiPriority="0" w:qFormat="1"/>
+    <w:lsdException w:name="heading 7" w:uiPriority="0" w:qFormat="1"/>
+    <w:lsdException w:name="heading 8" w:uiPriority="0" w:qFormat="1"/>
+    <w:lsdException w:name="heading 9" w:uiPriority="0" w:qFormat="1"/>
+    <w:lsdException w:name="toc 1" w:uiPriority="39"/>
+    <w:lsdException w:name="toc 2" w:uiPriority="39"/>
+    <w:lsdException w:name="toc 3" w:uiPriority="39"/>
+    <w:lsdException w:name="toc 4" w:uiPriority="39"/>
+    <w:lsdException w:name="toc 5" w:uiPriority="39"/>
+    <w:lsdException w:name="toc 6" w:uiPriority="39"/>
+    <w:lsdException w:name="toc 7" w:uiPriority="39"/>
+    <w:lsdException w:name="toc 8" w:uiPriority="39"/>
+    <w:lsdException w:name="toc 9" w:uiPriority="39"/>
+    <w:lsdException w:name="footer" w:uiPriority="0"/>
+    <w:lsdException w:name="caption" w:uiPriority="0" w:qFormat="1"/>
+    <w:lsdException w:name="page number" w:uiPriority="0"/>
+    <w:lsdException w:name="Title" w:semiHidden="0" w:uiPriority="10" w:unhideWhenUsed="0" w:qFormat="1"/>
+    <w:lsdException w:name="Default Paragraph Font" w:uiPriority="1"/>
+    <w:lsdException w:name="Body Text" w:uiPriority="0"/>
+    <w:lsdException w:name="Subtitle" w:semiHidden="0" w:uiPriority="11" w:unhideWhenUsed="0" w:qFormat="1"/>
+    <w:lsdException w:name="Strong" w:semiHidden="0" w:uiPriority="22" w:unhideWhenUsed="0" w:qFormat="1"/>
+    <w:lsdException w:name="Emphasis" w:semiHidden="0" w:uiPriority="20" w:unhideWhenUsed="0" w:qFormat="1"/>
+    <w:lsdException w:name="Table Grid" w:semiHidden="0" w:uiPriority="39" w:unhideWhenUsed="0"/>
+    <w:lsdException w:name="Note Level 1" w:semiHidden="0" w:unhideWhenUsed="0"/>
+    <w:lsdException w:name="Note Level 2" w:semiHidden="0" w:unhideWhenUsed="0"/>
+    <w:lsdException w:name="Note Level 3" w:semiHidden="0" w:unhideWhenUsed="0"/>
+    <w:lsdException w:name="Note Level 4" w:semiHidden="0" w:unhideWhenUsed="0"/>
+    <w:lsdException w:name="Note Level 5" w:semiHidden="0" w:unhideWhenUsed="0"/>
+    <w:lsdException w:name="Note Level 6" w:semiHidden="0" w:unhideWhenUsed="0"/>
+    <w:lsdException w:name="Note Level 7" w:semiHidden="0" w:unhideWhenUsed="0"/>
+    <w:lsdException w:name="Note Level 8" w:semiHidden="0" w:unhideWhenUsed="0"/>
+    <w:lsdException w:name="Note Level 9" w:semiHidden="0" w:unhideWhenUsed="0"/>
+    <w:lsdException w:name="Placeholder Text" w:unhideWhenUsed="0"/>
+    <w:lsdException w:name="No Spacing" w:semiHidden="0" w:uiPriority="1" w:unhideWhenUsed="0" w:qFormat="1"/>
+    <w:lsdException w:name="Light Shading" w:semiHidden="0" w:uiPriority="60" w:unhideWhenUsed="0"/>
+    <w:lsdException w:name="Light List" w:semiHidden="0" w:uiPriority="61" w:unhideWhenUsed="0"/>
+    <w:lsdException w:name="Light Grid" w:semiHidden="0" w:uiPriority="62" w:unhideWhenUsed="0"/>
+    <w:lsdException w:name="Medium Shading 1" w:semiHidden="0" w:uiPriority="63" w:unhideWhenUsed="0"/>
+    <w:lsdException w:name="Medium Shading 2" w:semiHidden="0" w:uiPriority="64" w:unhideWhenUsed="0"/>
+    <w:lsdException w:name="Medium List 1" w:semiHidden="0" w:uiPriority="65" w:unhideWhenUsed="0"/>
+    <w:lsdException w:name="Medium List 2" w:semiHidden="0" w:uiPriority="66" w:unhideWhenUsed="0"/>
+    <w:lsdException w:name="Medium Grid 1" w:semiHidden="0" w:uiPriority="67" w:unhideWhenUsed="0"/>
+    <w:lsdException w:name="Medium Grid 2" w:semiHidden="0" w:uiPriority="68" w:unhideWhenUsed="0"/>
+    <w:lsdException w:name="Medium Grid 3" w:semiHidden="0" w:uiPriority="69" w:unhideWhenUsed="0"/>
+    <w:lsdException w:name="Dark List" w:semiHidden="0" w:uiPriority="70" w:unhideWhenUsed="0"/>
+    <w:lsdException w:name="Colorful Shading" w:semiHidden="0" w:uiPriority="71" w:unhideWhenUsed="0"/>
+    <w:lsdException w:name="Colorful List" w:semiHidden="0" w:uiPriority="72" w:unhideWhenUsed="0"/>
+    <w:lsdException w:name="Colorful Grid" w:semiHidden="0" w:uiPriority="73" w:unhideWhenUsed="0"/>
+    <w:lsdException w:name="Light Shading Accent 1" w:semiHidden="0" w:uiPriority="60" w:unhideWhenUsed="0"/>
+    <w:lsdException w:name="Light List Accent 1" w:semiHidden="0" w:uiPriority="61" w:unhideWhenUsed="0"/>
+    <w:lsdException w:name="Light Grid Accent 1" w:semiHidden="0" w:uiPriority="62" w:unhideWhenUsed="0"/>
+    <w:lsdException w:name="Medium Shading 1 Accent 1" w:semiHidden="0" w:uiPriority="63" w:unhideWhenUsed="0"/>
+    <w:lsdException w:name="Medium Shading 2 Accent 1" w:semiHidden="0" w:uiPriority="64" w:unhideWhenUsed="0"/>
+    <w:lsdException w:name="Medium List 1 Accent 1" w:semiHidden="0" w:uiPriority="65" w:unhideWhenUsed="0"/>
+    <w:lsdException w:name="Revision" w:unhideWhenUsed="0"/>
+    <w:lsdException w:name="List Paragraph" w:semiHidden="0" w:uiPriority="34" w:unhideWhenUsed="0" w:qFormat="1"/>
+    <w:lsdException w:name="Quote" w:semiHidden="0" w:uiPriority="29" w:unhideWhenUsed="0" w:qFormat="1"/>
+    <w:lsdException w:name="Intense Quote" w:semiHidden="0" w:uiPriority="30" w:unhideWhenUsed="0" w:qFormat="1"/>
+    <w:lsdException w:name="Medium List 2 Accent 1" w:semiHidden="0" w:uiPriority="66" w:unhideWhenUsed="0"/>
+    <w:lsdException w:name="Medium Grid 1 Accent 1" w:semiHidden="0" w:uiPriority="67" w:unhideWhenUsed="0"/>
+    <w:lsdException w:name="Medium Grid 2 Accent 1" w:semiHidden="0" w:uiPriority="68" w:unhideWhenUsed="0"/>
+    <w:lsdException w:name="Medium Grid 3 Accent 1" w:semiHidden="0" w:uiPriority="69" w:unhideWhenUsed="0"/>
+    <w:lsdException w:name="Dark List Accent 1" w:semiHidden="0" w:uiPriority="70" w:unhideWhenUsed="0"/>
+    <w:lsdException w:name="Colorful Shading Accent 1" w:semiHidden="0" w:uiPriority="71" w:unhideWhenUsed="0"/>
+    <w:lsdException w:name="Colorful List Accent 1" w:semiHidden="0" w:uiPriority="72" w:unhideWhenUsed="0"/>
+    <w:lsdException w:name="Colorful Grid Accent 1" w:semiHidden="0" w:uiPriority="73" w:unhideWhenUsed="0"/>
+    <w:lsdException w:name="Light Shading Accent 2" w:semiHidden="0" w:uiPriority="60" w:unhideWhenUsed="0"/>
+    <w:lsdException w:name="Light List Accent 2" w:semiHidden="0" w:uiPriority="61" w:unhideWhenUsed="0"/>
+    <w:lsdException w:name="Light Grid Accent 2" w:semiHidden="0" w:uiPriority="62" w:unhideWhenUsed="0"/>
+    <w:lsdException w:name="Medium Shading 1 Accent 2" w:semiHidden="0" w:uiPriority="63" w:unhideWhenUsed="0"/>
+    <w:lsdException w:name="Medium Shading 2 Accent 2" w:semiHidden="0" w:uiPriority="64" w:unhideWhenUsed="0"/>
+    <w:lsdException w:name="Medium List 1 Accent 2" w:semiHidden="0" w:uiPriority="65" w:unhideWhenUsed="0"/>
+    <w:lsdException w:name="Medium List 2 Accent 2" w:semiHidden="0" w:uiPriority="66" w:unhideWhenUsed="0"/>
+    <w:lsdException w:name="Medium Grid 1 Accent 2" w:semiHidden="0" w:uiPriority="67" w:unhideWhenUsed="0"/>
+    <w:lsdException w:name="Medium Grid 2 Accent 2" w:semiHidden="0" w:uiPriority="68" w:unhideWhenUsed="0"/>
+    <w:lsdException w:name="Medium Grid 3 Accent 2" w:semiHidden="0" w:uiPriority="69" w:unhideWhenUsed="0"/>
+    <w:lsdException w:name="Dark List Accent 2" w:semiHidden="0" w:uiPriority="70" w:unhideWhenUsed="0"/>
+    <w:lsdException w:name="Colorful Shading Accent 2" w:semiHidden="0" w:uiPriority="71" w:unhideWhenUsed="0"/>
+    <w:lsdException w:name="Colorful List Accent 2" w:semiHidden="0" w:uiPriority="72" w:unhideWhenUsed="0"/>
+    <w:lsdException w:name="Colorful Grid Accent 2" w:semiHidden="0" w:uiPriority="73" w:unhideWhenUsed="0"/>
+    <w:lsdException w:name="Light Shading Accent 3" w:semiHidden="0" w:uiPriority="60" w:unhideWhenUsed="0"/>
+    <w:lsdException w:name="Light List Accent 3" w:semiHidden="0" w:uiPriority="61" w:unhideWhenUsed="0"/>
+    <w:lsdException w:name="Light Grid Accent 3" w:semiHidden="0" w:uiPriority="62" w:unhideWhenUsed="0"/>
+    <w:lsdException w:name="Medium Shading 1 Accent 3" w:semiHidden="0" w:uiPriority="63" w:unhideWhenUsed="0"/>
+    <w:lsdException w:name="Medium Shading 2 Accent 3" w:semiHidden="0" w:uiPriority="64" w:unhideWhenUsed="0"/>
+    <w:lsdException w:name="Medium List 1 Accent 3" w:semiHidden="0" w:uiPriority="65" w:unhideWhenUsed="0"/>
+    <w:lsdException w:name="Medium List 2 Accent 3" w:semiHidden="0" w:uiPriority="66" w:unhideWhenUsed="0"/>
+    <w:lsdException w:name="Medium Grid 1 Accent 3" w:semiHidden="0" w:uiPriority="67" w:unhideWhenUsed="0"/>
+    <w:lsdException w:name="Medium Grid 2 Accent 3" w:semiHidden="0" w:uiPriority="68" w:unhideWhenUsed="0"/>
+    <w:lsdException w:name="Medium Grid 3 Accent 3" w:semiHidden="0" w:uiPriority="69" w:unhideWhenUsed="0"/>
+    <w:lsdException w:name="Dark List Accent 3" w:semiHidden="0" w:uiPriority="70" w:unhideWhenUsed="0"/>
+    <w:lsdException w:name="Colorful Shading Accent 3" w:semiHidden="0" w:uiPriority="71" w:unhideWhenUsed="0"/>
+    <w:lsdException w:name="Colorful List Accent 3" w:semiHidden="0" w:uiPriority="72" w:unhideWhenUsed="0"/>
+    <w:lsdException w:name="Colorful Grid Accent 3" w:semiHidden="0" w:uiPriority="73" w:unhideWhenUsed="0"/>
+    <w:lsdException w:name="Light Shading Accent 4" w:semiHidden="0" w:uiPriority="60" w:unhideWhenUsed="0"/>
+    <w:lsdException w:name="Light List Accent 4" w:semiHidden="0" w:uiPriority="61" w:unhideWhenUsed="0"/>
+    <w:lsdException w:name="Light Grid Accent 4" w:semiHidden="0" w:uiPriority="62" w:unhideWhenUsed="0"/>
+    <w:lsdException w:name="Medium Shading 1 Accent 4" w:semiHidden="0" w:uiPriority="63" w:unhideWhenUsed="0"/>
+    <w:lsdException w:name="Medium Shading 2 Accent 4" w:semiHidden="0" w:uiPriority="64" w:unhideWhenUsed="0"/>
+    <w:lsdException w:name="Medium List 1 Accent 4" w:semiHidden="0" w:uiPriority="65" w:unhideWhenUsed="0"/>
+    <w:lsdException w:name="Medium List 2 Accent 4" w:semiHidden="0" w:uiPriority="66" w:unhideWhenUsed="0"/>
+    <w:lsdException w:name="Medium Grid 1 Accent 4" w:semiHidden="0" w:uiPriority="67" w:unhideWhenUsed="0"/>
+    <w:lsdException w:name="Medium Grid 2 Accent 4" w:semiHidden="0" w:uiPriority="68" w:unhideWhenUsed="0"/>
+    <w:lsdException w:name="Medium Grid 3 Accent 4" w:semiHidden="0" w:uiPriority="69" w:unhideWhenUsed="0"/>
+    <w:lsdException w:name="Dark List Accent 4" w:semiHidden="0" w:uiPriority="70" w:unhideWhenUsed="0"/>
+    <w:lsdException w:name="Colorful Shading Accent 4" w:semiHidden="0" w:uiPriority="71" w:unhideWhenUsed="0"/>
+    <w:lsdException w:name="Colorful List Accent 4" w:semiHidden="0" w:uiPriority="72" w:unhideWhenUsed="0"/>
+    <w:lsdException w:name="Colorful Grid Accent 4" w:semiHidden="0" w:uiPriority="73" w:unhideWhenUsed="0"/>
+    <w:lsdException w:name="Light Shading Accent 5" w:semiHidden="0" w:uiPriority="60" w:unhideWhenUsed="0"/>
+    <w:lsdException w:name="Light List Accent 5" w:semiHidden="0" w:uiPriority="61" w:unhideWhenUsed="0"/>
+    <w:lsdException w:name="Light Grid Accent 5" w:semiHidden="0" w:uiPriority="62" w:unhideWhenUsed="0"/>
+    <w:lsdException w:name="Medium Shading 1 Accent 5" w:semiHidden="0" w:uiPriority="63" w:unhideWhenUsed="0"/>
+    <w:lsdException w:name="Medium Shading 2 Accent 5" w:semiHidden="0" w:uiPriority="64" w:unhideWhenUsed="0"/>
+    <w:lsdException w:name="Medium List 1 Accent 5" w:semiHidden="0" w:uiPriority="65" w:unhideWhenUsed="0"/>
+    <w:lsdException w:name="Medium List 2 Accent 5" w:semiHidden="0" w:uiPriority="66" w:unhideWhenUsed="0"/>
+    <w:lsdException w:name="Medium Grid 1 Accent 5" w:semiHidden="0" w:uiPriority="67" w:unhideWhenUsed="0"/>
+    <w:lsdException w:name="Medium Grid 2 Accent 5" w:semiHidden="0" w:uiPriority="68" w:unhideWhenUsed="0"/>
+    <w:lsdException w:name="Medium Grid 3 Accent 5" w:semiHidden="0" w:uiPriority="69" w:unhideWhenUsed="0"/>
+    <w:lsdException w:name="Dark List Accent 5" w:semiHidden="0" w:uiPriority="70" w:unhideWhenUsed="0"/>
+    <w:lsdException w:name="Colorful Shading Accent 5" w:semiHidden="0" w:uiPriority="71" w:unhideWhenUsed="0"/>
+    <w:lsdException w:name="Colorful List Accent 5" w:semiHidden="0" w:uiPriority="72" w:unhideWhenUsed="0"/>
+    <w:lsdException w:name="Colorful Grid Accent 5" w:semiHidden="0" w:uiPriority="73" w:unhideWhenUsed="0"/>
+    <w:lsdException w:name="Light Shading Accent 6" w:semiHidden="0" w:uiPriority="60" w:unhideWhenUsed="0"/>
+    <w:lsdException w:name="Light List Accent 6" w:semiHidden="0" w:uiPriority="61" w:unhideWhenUsed="0"/>
+    <w:lsdException w:name="Light Grid Accent 6" w:semiHidden="0" w:uiPriority="62" w:unhideWhenUsed="0"/>
+    <w:lsdException w:name="Medium Shading 1 Accent 6" w:semiHidden="0" w:uiPriority="63" w:unhideWhenUsed="0"/>
+    <w:lsdException w:name="Medium Shading 2 Accent 6" w:semiHidden="0" w:uiPriority="64" w:unhideWhenUsed="0"/>
+    <w:lsdException w:name="Medium List 1 Accent 6" w:semiHidden="0" w:uiPriority="65" w:unhideWhenUsed="0"/>
+    <w:lsdException w:name="Medium List 2 Accent 6" w:semiHidden="0" w:uiPriority="66" w:unhideWhenUsed="0"/>
+    <w:lsdException w:name="Medium Grid 1 Accent 6" w:semiHidden="0" w:uiPriority="67" w:unhideWhenUsed="0"/>
+    <w:lsdException w:name="Medium Grid 2 Accent 6" w:semiHidden="0" w:uiPriority="68" w:unhideWhenUsed="0"/>
+    <w:lsdException w:name="Medium Grid 3 Accent 6" w:semiHidden="0" w:uiPriority="69" w:unhideWhenUsed="0"/>
+    <w:lsdException w:name="Dark List Accent 6" w:semiHidden="0" w:uiPriority="70" w:unhideWhenUsed="0"/>
+    <w:lsdException w:name="Colorful Shading Accent 6" w:semiHidden="0" w:uiPriority="71" w:unhideWhenUsed="0"/>
+    <w:lsdException w:name="Colorful List Accent 6" w:semiHidden="0" w:uiPriority="72" w:unhideWhenUsed="0"/>
+    <w:lsdException w:name="Colorful Grid Accent 6" w:semiHidden="0" w:uiPriority="73" w:unhideWhenUsed="0"/>
+    <w:lsdException w:name="Subtle Emphasis" w:semiHidden="0" w:uiPriority="19" w:unhideWhenUsed="0" w:qFormat="1"/>
+    <w:lsdException w:name="Intense Emphasis" w:semiHidden="0" w:uiPriority="21" w:unhideWhenUsed="0" w:qFormat="1"/>
+    <w:lsdException w:name="Subtle Reference" w:semiHidden="0" w:uiPriority="31" w:unhideWhenUsed="0" w:qFormat="1"/>
+    <w:lsdException w:name="Intense Reference" w:semiHidden="0" w:uiPriority="32" w:unhideWhenUsed="0" w:qFormat="1"/>
+    <w:lsdException w:name="Book Title" w:semiHidden="0" w:uiPriority="33" w:unhideWhenUsed="0" w:qFormat="1"/>
+    <w:lsdException w:name="Bibliography" w:uiPriority="37"/>
+    <w:lsdException w:name="TOC Heading" w:uiPriority="39" w:qFormat="1"/>
+  </w:latentStyles>
+  <w:style w:type="paragraph" w:default="1" w:styleId="Normal">
+    <w:name w:val="Normal"/>
+    <w:qFormat/>
+    <w:rsid w:val="00580D9E"/>
+    <w:pPr>
+      <w:spacing w:after="0" w:line="240" w:lineRule="auto"/>
+      <w:ind w:firstLine="432"/>
+      <w:jc w:val="both"/>
+    </w:pPr>
+    <w:rPr>
+      <w:rFonts w:ascii="Times New Roman" w:eastAsia="Times New Roman" w:hAnsi="Times New Roman" w:cs="Times New Roman"/>
+      <w:sz w:val="24"/>
+      <w:szCs w:val="24"/>
+    </w:rPr>
+  </w:style>
+  <w:style w:type="paragraph" w:styleId="Heading1">
+    <w:name w:val="heading 1"/>
+    <w:basedOn w:val="Normal"/>
+    <w:next w:val="Normal"/>
+    <w:link w:val="Heading1Char"/>
+    <w:qFormat/>
+    <w:rsid w:val="00580D9E"/>
+    <w:pPr>
+      <w:keepNext/>
+      <w:numPr>
+        <w:numId w:val="1"/>
+      </w:numPr>
+      <w:tabs>
+        <w:tab w:val="clear" w:pos="1332"/>
+        <w:tab w:val="num" w:pos="432"/>
+      </w:tabs>
+      <w:spacing w:before="240" w:after="60"/>
+      <w:ind w:left="432"/>
+      <w:outlineLvl w:val="0"/>
+    </w:pPr>
+    <w:rPr>
+      <w:b/>
+      <w:bCs/>
+      <w:kern w:val="32"/>
+      <w:sz w:val="28"/>
+      <w:szCs w:val="32"/>
+    </w:rPr>
+  </w:style>
+  <w:style w:type="paragraph" w:styleId="Heading2">
+    <w:name w:val="heading 2"/>
+    <w:basedOn w:val="Normal"/>
+    <w:next w:val="Normal"/>
+    <w:link w:val="Heading2Char"/>
+    <w:qFormat/>
+    <w:rsid w:val="00580D9E"/>
+    <w:pPr>
+      <w:keepNext/>
+      <w:numPr>
+        <w:ilvl w:val="1"/>
+        <w:numId w:val="1"/>
+      </w:numPr>
+      <w:spacing w:before="240" w:after="60"/>
+      <w:outlineLvl w:val="1"/>
+    </w:pPr>
+    <w:rPr>
+      <w:b/>
+      <w:bCs/>
+      <w:sz w:val="26"/>
+      <w:szCs w:val="28"/>
+    </w:rPr>
+  </w:style>
+  <w:style w:type="paragraph" w:styleId="Heading3">
+    <w:name w:val="heading 3"/>
+    <w:basedOn w:val="Normal"/>
+    <w:next w:val="Normal"/>
+    <w:link w:val="Heading3Char"/>
+    <w:qFormat/>
+    <w:rsid w:val="00580D9E"/>
+    <w:pPr>
+      <w:keepNext/>
+      <w:numPr>
+        <w:ilvl w:val="2"/>
+        <w:numId w:val="1"/>
+      </w:numPr>
+      <w:spacing w:before="240" w:after="60"/>
+      <w:outlineLvl w:val="2"/>
+    </w:pPr>
+    <w:rPr>
+      <w:b/>
+      <w:bCs/>
+      <w:sz w:val="26"/>
+      <w:szCs w:val="26"/>
+    </w:rPr>
+  </w:style>
+  <w:style w:type="paragraph" w:styleId="Heading4">
+    <w:name w:val="heading 4"/>
+    <w:basedOn w:val="Normal"/>
+    <w:next w:val="Normal"/>
+    <w:link w:val="Heading4Char"/>
+    <w:qFormat/>
+    <w:rsid w:val="00580D9E"/>
+    <w:pPr>
+      <w:keepNext/>
+      <w:numPr>
+        <w:ilvl w:val="3"/>
+        <w:numId w:val="1"/>
+      </w:numPr>
+      <w:spacing w:before="240" w:after="60"/>
+      <w:outlineLvl w:val="3"/>
+    </w:pPr>
+    <w:rPr>
+      <w:b/>
+      <w:bCs/>
+      <w:szCs w:val="28"/>
+    </w:rPr>
+  </w:style>
+  <w:style w:type="paragraph" w:styleId="Heading5">
+    <w:name w:val="heading 5"/>
+    <w:basedOn w:val="Normal"/>
+    <w:next w:val="Normal"/>
+    <w:link w:val="Heading5Char"/>
+    <w:qFormat/>
+    <w:rsid w:val="00580D9E"/>
+    <w:pPr>
+      <w:numPr>
+        <w:ilvl w:val="4"/>
+        <w:numId w:val="1"/>
+      </w:numPr>
+      <w:spacing w:before="240" w:after="60"/>
+      <w:outlineLvl w:val="4"/>
+    </w:pPr>
+    <w:rPr>
+      <w:b/>
+      <w:bCs/>
+      <w:i/>
+      <w:iCs/>
+      <w:sz w:val="26"/>
+      <w:szCs w:val="26"/>
+    </w:rPr>
+  </w:style>
+  <w:style w:type="paragraph" w:styleId="Heading6">
+    <w:name w:val="heading 6"/>
+    <w:basedOn w:val="Normal"/>
+    <w:next w:val="Normal"/>
+    <w:link w:val="Heading6Char"/>
+    <w:qFormat/>
+    <w:rsid w:val="00580D9E"/>
+    <w:pPr>
+      <w:numPr>
+        <w:ilvl w:val="5"/>
+        <w:numId w:val="1"/>
+      </w:numPr>
+      <w:spacing w:before="240" w:after="60"/>
+      <w:outlineLvl w:val="5"/>
+    </w:pPr>
+    <w:rPr>
+      <w:b/>
+      <w:bCs/>
+      <w:sz w:val="22"/>
+      <w:szCs w:val="22"/>
+    </w:rPr>
+  </w:style>
+  <w:style w:type="paragraph" w:styleId="Heading7">
+    <w:name w:val="heading 7"/>
+    <w:basedOn w:val="Normal"/>
+    <w:next w:val="Normal"/>
+    <w:link w:val="Heading7Char"/>
+    <w:qFormat/>
+    <w:rsid w:val="00580D9E"/>
+    <w:pPr>
+      <w:numPr>
+        <w:ilvl w:val="6"/>
+        <w:numId w:val="1"/>
+      </w:numPr>
+      <w:spacing w:before="240" w:after="60"/>
+      <w:outlineLvl w:val="6"/>
+    </w:pPr>
+  </w:style>
+  <w:style w:type="paragraph" w:styleId="Heading8">
+    <w:name w:val="heading 8"/>
+    <w:basedOn w:val="Normal"/>
+    <w:next w:val="Normal"/>
+    <w:link w:val="Heading8Char"/>
+    <w:qFormat/>
+    <w:rsid w:val="00580D9E"/>
+    <w:pPr>
+      <w:numPr>
+        <w:ilvl w:val="7"/>
+        <w:numId w:val="1"/>
+      </w:numPr>
+      <w:spacing w:before="240" w:after="60"/>
+      <w:outlineLvl w:val="7"/>
+    </w:pPr>
+    <w:rPr>
+      <w:i/>
+      <w:iCs/>
+    </w:rPr>
+  </w:style>
+  <w:style w:type="paragraph" w:styleId="Heading9">
+    <w:name w:val="heading 9"/>
+    <w:basedOn w:val="Normal"/>
+    <w:next w:val="Normal"/>
+    <w:link w:val="Heading9Char"/>
+    <w:qFormat/>
+    <w:rsid w:val="00580D9E"/>
+    <w:pPr>
+      <w:numPr>
+        <w:ilvl w:val="8"/>
+        <w:numId w:val="1"/>
+      </w:numPr>
+      <w:spacing w:before="240" w:after="60"/>
+      <w:outlineLvl w:val="8"/>
+    </w:pPr>
+    <w:rPr>
+      <w:rFonts w:ascii="Arial" w:hAnsi="Arial" w:cs="Arial"/>
+      <w:sz w:val="22"/>
+      <w:szCs w:val="22"/>
+    </w:rPr>
+  </w:style>
+  <w:style w:type="character" w:default="1" w:styleId="DefaultParagraphFont">
+    <w:name w:val="Default Paragraph Font"/>
+    <w:uiPriority w:val="1"/>
+    <w:semiHidden/>
+    <w:unhideWhenUsed/>
+  </w:style>
+  <w:style w:type="table" w:default="1" w:styleId="TableNormal">
+    <w:name w:val="Normal Table"/>
+    <w:uiPriority w:val="99"/>
+    <w:semiHidden/>
+    <w:unhideWhenUsed/>
+    <w:tblPr>
+      <w:tblInd w:w="0" w:type="dxa"/>
+      <w:tblCellMar>
+        <w:top w:w="0" w:type="dxa"/>
+        <w:left w:w="108" w:type="dxa"/>
+        <w:bottom w:w="0" w:type="dxa"/>
+        <w:right w:w="108" w:type="dxa"/>
+      </w:tblCellMar>
+    </w:tblPr>
+  </w:style>
+  <w:style w:type="numbering" w:default="1" w:styleId="NoList">
+    <w:name w:val="No List"/>
+    <w:uiPriority w:val="99"/>
+    <w:semiHidden/>
+    <w:unhideWhenUsed/>
+  </w:style>
+  <w:style w:type="character" w:customStyle="1" w:styleId="Heading1Char">
+    <w:name w:val="Heading 1 Char"/>
+    <w:basedOn w:val="DefaultParagraphFont"/>
+    <w:link w:val="Heading1"/>
+    <w:rsid w:val="00580D9E"/>
+    <w:rPr>
+      <w:rFonts w:ascii="Times New Roman" w:eastAsia="Times New Roman" w:hAnsi="Times New Roman" w:cs="Times New Roman"/>
+      <w:b/>
+      <w:bCs/>
+      <w:kern w:val="32"/>
+      <w:sz w:val="28"/>
+      <w:szCs w:val="32"/>
+    </w:rPr>
+  </w:style>
+  <w:style w:type="character" w:customStyle="1" w:styleId="Heading2Char">
+    <w:name w:val="Heading 2 Char"/>
+    <w:basedOn w:val="DefaultParagraphFont"/>
+    <w:link w:val="Heading2"/>
+    <w:rsid w:val="00580D9E"/>
+    <w:rPr>
+      <w:rFonts w:ascii="Times New Roman" w:eastAsia="Times New Roman" w:hAnsi="Times New Roman" w:cs="Times New Roman"/>
+      <w:b/>
+      <w:bCs/>
+      <w:sz w:val="26"/>
+      <w:szCs w:val="28"/>
+    </w:rPr>
+  </w:style>
+  <w:style w:type="character" w:customStyle="1" w:styleId="Heading3Char">
+    <w:name w:val="Heading 3 Char"/>
+    <w:basedOn w:val="DefaultParagraphFont"/>
+    <w:link w:val="Heading3"/>
+    <w:rsid w:val="00580D9E"/>
+    <w:rPr>
+      <w:rFonts w:ascii="Times New Roman" w:eastAsia="Times New Roman" w:hAnsi="Times New Roman" w:cs="Times New Roman"/>
+      <w:b/>
+      <w:bCs/>
+      <w:sz w:val="26"/>
+      <w:szCs w:val="26"/>
+    </w:rPr>
+  </w:style>
+  <w:style w:type="character" w:customStyle="1" w:styleId="Heading4Char">
+    <w:name w:val="Heading 4 Char"/>
+    <w:basedOn w:val="DefaultParagraphFont"/>
+    <w:link w:val="Heading4"/>
+    <w:rsid w:val="00580D9E"/>
+    <w:rPr>
+      <w:rFonts w:ascii="Times New Roman" w:eastAsia="Times New Roman" w:hAnsi="Times New Roman" w:cs="Times New Roman"/>
+      <w:b/>
+      <w:bCs/>
+      <w:sz w:val="24"/>
+      <w:szCs w:val="28"/>
+    </w:rPr>
+  </w:style>
+  <w:style w:type="character" w:customStyle="1" w:styleId="Heading5Char">
+    <w:name w:val="Heading 5 Char"/>
+    <w:basedOn w:val="DefaultParagraphFont"/>
+    <w:link w:val="Heading5"/>
+    <w:rsid w:val="00580D9E"/>
+    <w:rPr>
+      <w:rFonts w:ascii="Times New Roman" w:eastAsia="Times New Roman" w:hAnsi="Times New Roman" w:cs="Times New Roman"/>
+      <w:b/>
+      <w:bCs/>
+      <w:i/>
+      <w:iCs/>
+      <w:sz w:val="26"/>
+      <w:szCs w:val="26"/>
+    </w:rPr>
+  </w:style>
+  <w:style w:type="character" w:customStyle="1" w:styleId="Heading6Char">
+    <w:name w:val="Heading 6 Char"/>
+    <w:basedOn w:val="DefaultParagraphFont"/>
+    <w:link w:val="Heading6"/>
+    <w:rsid w:val="00580D9E"/>
+    <w:rPr>
+      <w:rFonts w:ascii="Times New Roman" w:eastAsia="Times New Roman" w:hAnsi="Times New Roman" w:cs="Times New Roman"/>
+      <w:b/>
+      <w:bCs/>
+    </w:rPr>
+  </w:style>
+  <w:style w:type="character" w:customStyle="1" w:styleId="Heading7Char">
+    <w:name w:val="Heading 7 Char"/>
+    <w:basedOn w:val="DefaultParagraphFont"/>
+    <w:link w:val="Heading7"/>
+    <w:rsid w:val="00580D9E"/>
+    <w:rPr>
+      <w:rFonts w:ascii="Times New Roman" w:eastAsia="Times New Roman" w:hAnsi="Times New Roman" w:cs="Times New Roman"/>
+      <w:sz w:val="24"/>
+      <w:szCs w:val="24"/>
+    </w:rPr>
+  </w:style>
+  <w:style w:type="character" w:customStyle="1" w:styleId="Heading8Char">
+    <w:name w:val="Heading 8 Char"/>
+    <w:basedOn w:val="DefaultParagraphFont"/>
+    <w:link w:val="Heading8"/>
+    <w:rsid w:val="00580D9E"/>
+    <w:rPr>
+      <w:rFonts w:ascii="Times New Roman" w:eastAsia="Times New Roman" w:hAnsi="Times New Roman" w:cs="Times New Roman"/>
+      <w:i/>
+      <w:iCs/>
+      <w:sz w:val="24"/>
+      <w:szCs w:val="24"/>
+    </w:rPr>
+  </w:style>
+  <w:style w:type="character" w:customStyle="1" w:styleId="Heading9Char">
+    <w:name w:val="Heading 9 Char"/>
+    <w:basedOn w:val="DefaultParagraphFont"/>
+    <w:link w:val="Heading9"/>
+    <w:rsid w:val="00580D9E"/>
+    <w:rPr>
+      <w:rFonts w:ascii="Arial" w:eastAsia="Times New Roman" w:hAnsi="Arial" w:cs="Arial"/>
+    </w:rPr>
+  </w:style>
+  <w:style w:type="paragraph" w:styleId="BodyText">
+    <w:name w:val="Body Text"/>
+    <w:basedOn w:val="Normal"/>
+    <w:link w:val="BodyTextChar"/>
+    <w:rsid w:val="00580D9E"/>
+    <w:pPr>
+      <w:autoSpaceDE w:val="0"/>
+      <w:autoSpaceDN w:val="0"/>
+      <w:adjustRightInd w:val="0"/>
+    </w:pPr>
+    <w:rPr>
+      <w:color w:val="000000"/>
+    </w:rPr>
+  </w:style>
+  <w:style w:type="character" w:customStyle="1" w:styleId="BodyTextChar">
+    <w:name w:val="Body Text Char"/>
+    <w:basedOn w:val="DefaultParagraphFont"/>
+    <w:link w:val="BodyText"/>
+    <w:rsid w:val="00580D9E"/>
+    <w:rPr>
+      <w:rFonts w:ascii="Times New Roman" w:eastAsia="Times New Roman" w:hAnsi="Times New Roman" w:cs="Times New Roman"/>
+      <w:color w:val="000000"/>
+      <w:sz w:val="24"/>
+      <w:szCs w:val="24"/>
+    </w:rPr>
+  </w:style>
+  <w:style w:type="paragraph" w:styleId="TOC1">
+    <w:name w:val="toc 1"/>
+    <w:basedOn w:val="Normal"/>
+    <w:next w:val="Normal"/>
+    <w:autoRedefine/>
+    <w:uiPriority w:val="39"/>
+    <w:rsid w:val="00580D9E"/>
+    <w:pPr>
+      <w:spacing w:before="120"/>
+      <w:jc w:val="left"/>
+    </w:pPr>
+    <w:rPr>
+      <w:rFonts w:asciiTheme="minorHAnsi" w:hAnsiTheme="minorHAnsi"/>
+      <w:b/>
+    </w:rPr>
+  </w:style>
+  <w:style w:type="paragraph" w:styleId="TOC2">
+    <w:name w:val="toc 2"/>
+    <w:basedOn w:val="Normal"/>
+    <w:next w:val="Normal"/>
+    <w:autoRedefine/>
+    <w:uiPriority w:val="39"/>
+    <w:rsid w:val="00580D9E"/>
+    <w:pPr>
+      <w:ind w:left="240"/>
+      <w:jc w:val="left"/>
+    </w:pPr>
+    <w:rPr>
+      <w:rFonts w:asciiTheme="minorHAnsi" w:hAnsiTheme="minorHAnsi"/>
+      <w:b/>
+      <w:sz w:val="22"/>
+      <w:szCs w:val="22"/>
+    </w:rPr>
+  </w:style>
+  <w:style w:type="character" w:styleId="Hyperlink">
+    <w:name w:val="Hyperlink"/>
+    <w:basedOn w:val="DefaultParagraphFont"/>
+    <w:uiPriority w:val="99"/>
+    <w:rsid w:val="00580D9E"/>
+    <w:rPr>
+      <w:color w:val="0000FF"/>
+      <w:u w:val="single"/>
+    </w:rPr>
+  </w:style>
+  <w:style w:type="paragraph" w:styleId="Caption">
+    <w:name w:val="caption"/>
+    <w:basedOn w:val="Normal"/>
+    <w:next w:val="Normal"/>
+    <w:qFormat/>
+    <w:rsid w:val="00580D9E"/>
+    <w:pPr>
+      <w:keepNext/>
+      <w:keepLines/>
+      <w:ind w:left="720" w:right="720" w:firstLine="0"/>
+    </w:pPr>
+    <w:rPr>
+      <w:bCs/>
+    </w:rPr>
+  </w:style>
+  <w:style w:type="paragraph" w:styleId="Footer">
+    <w:name w:val="footer"/>
+    <w:basedOn w:val="Normal"/>
+    <w:link w:val="FooterChar"/>
+    <w:rsid w:val="00580D9E"/>
+    <w:pPr>
+      <w:tabs>
+        <w:tab w:val="center" w:pos="4320"/>
+        <w:tab w:val="right" w:pos="8640"/>
+      </w:tabs>
+    </w:pPr>
+  </w:style>
+  <w:style w:type="character" w:customStyle="1" w:styleId="FooterChar">
+    <w:name w:val="Footer Char"/>
+    <w:basedOn w:val="DefaultParagraphFont"/>
+    <w:link w:val="Footer"/>
+    <w:rsid w:val="00580D9E"/>
+    <w:rPr>
+      <w:rFonts w:ascii="Times New Roman" w:eastAsia="Times New Roman" w:hAnsi="Times New Roman" w:cs="Times New Roman"/>
+      <w:sz w:val="24"/>
+      <w:szCs w:val="24"/>
+    </w:rPr>
+  </w:style>
+  <w:style w:type="character" w:styleId="PageNumber">
+    <w:name w:val="page number"/>
+    <w:basedOn w:val="DefaultParagraphFont"/>
+    <w:rsid w:val="00580D9E"/>
+  </w:style>
+  <w:style w:type="paragraph" w:customStyle="1" w:styleId="LeftHeading">
+    <w:name w:val="Left Heading"/>
+    <w:basedOn w:val="Normal"/>
+    <w:link w:val="LeftHeadingChar"/>
+    <w:qFormat/>
+    <w:rsid w:val="00580D9E"/>
+    <w:pPr>
+      <w:keepNext/>
+      <w:keepLines/>
+      <w:autoSpaceDE w:val="0"/>
+      <w:autoSpaceDN w:val="0"/>
+      <w:adjustRightInd w:val="0"/>
+    </w:pPr>
+    <w:rPr>
+      <w:b/>
+      <w:bCs/>
+      <w:color w:val="000000"/>
+      <w:sz w:val="32"/>
+      <w:szCs w:val="32"/>
+    </w:rPr>
+  </w:style>
+  <w:style w:type="character" w:customStyle="1" w:styleId="LeftHeadingChar">
+    <w:name w:val="Left Heading Char"/>
+    <w:basedOn w:val="DefaultParagraphFont"/>
+    <w:link w:val="LeftHeading"/>
+    <w:rsid w:val="00580D9E"/>
+    <w:rPr>
+      <w:rFonts w:ascii="Times New Roman" w:eastAsia="Times New Roman" w:hAnsi="Times New Roman" w:cs="Times New Roman"/>
+      <w:b/>
+      <w:bCs/>
+      <w:color w:val="000000"/>
+      <w:sz w:val="32"/>
+      <w:szCs w:val="32"/>
+    </w:rPr>
+  </w:style>
+  <w:style w:type="character" w:styleId="SubtleEmphasis">
+    <w:name w:val="Subtle Emphasis"/>
+    <w:uiPriority w:val="19"/>
+    <w:qFormat/>
+    <w:rsid w:val="00580D9E"/>
+    <w:rPr>
+      <w:b/>
+    </w:rPr>
+  </w:style>
+  <w:style w:type="table" w:styleId="TableGrid">
+    <w:name w:val="Table Grid"/>
+    <w:basedOn w:val="TableNormal"/>
+    <w:uiPriority w:val="39"/>
+    <w:rsid w:val="00580D9E"/>
+    <w:pPr>
+      <w:spacing w:after="0" w:line="240" w:lineRule="auto"/>
+    </w:pPr>
+    <w:rPr>
+      <w:rFonts w:ascii="Times New Roman" w:eastAsia="Times New Roman" w:hAnsi="Times New Roman" w:cs="Times New Roman"/>
+      <w:sz w:val="20"/>
+      <w:szCs w:val="20"/>
+    </w:rPr>
+    <w:tblPr>
+      <w:tblInd w:w="0" w:type="dxa"/>
+      <w:tblBorders>
+        <w:top w:val="single" w:sz="4" w:space="0" w:color="auto"/>
+        <w:left w:val="single" w:sz="4" w:space="0" w:color="auto"/>
+        <w:bottom w:val="single" w:sz="4" w:space="0" w:color="auto"/>
+        <w:right w:val="single" w:sz="4" w:space="0" w:color="auto"/>
+        <w:insideH w:val="single" w:sz="4" w:space="0" w:color="auto"/>
+        <w:insideV w:val="single" w:sz="4" w:space="0" w:color="auto"/>
+      </w:tblBorders>
+      <w:tblCellMar>
+        <w:top w:w="0" w:type="dxa"/>
+        <w:left w:w="108" w:type="dxa"/>
+        <w:bottom w:w="0" w:type="dxa"/>
+        <w:right w:w="108" w:type="dxa"/>
+      </w:tblCellMar>
+    </w:tblPr>
+  </w:style>
+  <w:style w:type="paragraph" w:styleId="ListParagraph">
+    <w:name w:val="List Paragraph"/>
+    <w:basedOn w:val="Normal"/>
+    <w:uiPriority w:val="34"/>
+    <w:qFormat/>
+    <w:rsid w:val="00580D9E"/>
+    <w:pPr>
+      <w:ind w:left="720"/>
+      <w:contextualSpacing/>
+    </w:pPr>
+  </w:style>
+  <w:style w:type="paragraph" w:styleId="TOCHeading">
+    <w:name w:val="TOC Heading"/>
+    <w:basedOn w:val="Heading1"/>
+    <w:next w:val="Normal"/>
+    <w:uiPriority w:val="39"/>
+    <w:unhideWhenUsed/>
+    <w:qFormat/>
+    <w:rsid w:val="002C684E"/>
+    <w:pPr>
+      <w:keepLines/>
+      <w:numPr>
+        <w:numId w:val="0"/>
+      </w:numPr>
+      <w:spacing w:before="480" w:after="0" w:line="276" w:lineRule="auto"/>
+      <w:jc w:val="left"/>
+      <w:outlineLvl w:val="9"/>
+    </w:pPr>
+    <w:rPr>
+      <w:rFonts w:asciiTheme="majorHAnsi" w:eastAsiaTheme="majorEastAsia" w:hAnsiTheme="majorHAnsi" w:cstheme="majorBidi"/>
+      <w:color w:val="2E74B5" w:themeColor="accent1" w:themeShade="BF"/>
+      <w:kern w:val="0"/>
+      <w:szCs w:val="28"/>
+    </w:rPr>
+  </w:style>
+  <w:style w:type="paragraph" w:styleId="BalloonText">
+    <w:name w:val="Balloon Text"/>
+    <w:basedOn w:val="Normal"/>
+    <w:link w:val="BalloonTextChar"/>
+    <w:uiPriority w:val="99"/>
+    <w:semiHidden/>
+    <w:unhideWhenUsed/>
+    <w:rsid w:val="002C684E"/>
+    <w:rPr>
+      <w:rFonts w:ascii="Lucida Grande" w:hAnsi="Lucida Grande"/>
+      <w:sz w:val="18"/>
+      <w:szCs w:val="18"/>
+    </w:rPr>
+  </w:style>
+  <w:style w:type="character" w:customStyle="1" w:styleId="BalloonTextChar">
+    <w:name w:val="Balloon Text Char"/>
+    <w:basedOn w:val="DefaultParagraphFont"/>
+    <w:link w:val="BalloonText"/>
+    <w:uiPriority w:val="99"/>
+    <w:semiHidden/>
+    <w:rsid w:val="002C684E"/>
+    <w:rPr>
+      <w:rFonts w:ascii="Lucida Grande" w:eastAsia="Times New Roman" w:hAnsi="Lucida Grande" w:cs="Times New Roman"/>
+      <w:sz w:val="18"/>
+      <w:szCs w:val="18"/>
+    </w:rPr>
+  </w:style>
+  <w:style w:type="paragraph" w:styleId="TOC3">
+    <w:name w:val="toc 3"/>
+    <w:basedOn w:val="Normal"/>
+    <w:next w:val="Normal"/>
+    <w:autoRedefine/>
+    <w:uiPriority w:val="39"/>
+    <w:unhideWhenUsed/>
+    <w:rsid w:val="002C684E"/>
+    <w:pPr>
+      <w:ind w:left="480"/>
+      <w:jc w:val="left"/>
+    </w:pPr>
+    <w:rPr>
+      <w:rFonts w:asciiTheme="minorHAnsi" w:hAnsiTheme="minorHAnsi"/>
+      <w:sz w:val="22"/>
+      <w:szCs w:val="22"/>
+    </w:rPr>
+  </w:style>
+  <w:style w:type="paragraph" w:styleId="TOC4">
+    <w:name w:val="toc 4"/>
+    <w:basedOn w:val="Normal"/>
+    <w:next w:val="Normal"/>
+    <w:autoRedefine/>
+    <w:uiPriority w:val="39"/>
+    <w:semiHidden/>
+    <w:unhideWhenUsed/>
+    <w:rsid w:val="002C684E"/>
+    <w:pPr>
+      <w:ind w:left="720"/>
+      <w:jc w:val="left"/>
+    </w:pPr>
+    <w:rPr>
+      <w:rFonts w:asciiTheme="minorHAnsi" w:hAnsiTheme="minorHAnsi"/>
+      <w:sz w:val="20"/>
+      <w:szCs w:val="20"/>
+    </w:rPr>
+  </w:style>
+  <w:style w:type="paragraph" w:styleId="TOC5">
+    <w:name w:val="toc 5"/>
+    <w:basedOn w:val="Normal"/>
+    <w:next w:val="Normal"/>
+    <w:autoRedefine/>
+    <w:uiPriority w:val="39"/>
+    <w:semiHidden/>
+    <w:unhideWhenUsed/>
+    <w:rsid w:val="002C684E"/>
+    <w:pPr>
+      <w:ind w:left="960"/>
+      <w:jc w:val="left"/>
+    </w:pPr>
+    <w:rPr>
+      <w:rFonts w:asciiTheme="minorHAnsi" w:hAnsiTheme="minorHAnsi"/>
+      <w:sz w:val="20"/>
+      <w:szCs w:val="20"/>
+    </w:rPr>
+  </w:style>
+  <w:style w:type="paragraph" w:styleId="TOC6">
+    <w:name w:val="toc 6"/>
+    <w:basedOn w:val="Normal"/>
+    <w:next w:val="Normal"/>
+    <w:autoRedefine/>
+    <w:uiPriority w:val="39"/>
+    <w:semiHidden/>
+    <w:unhideWhenUsed/>
+    <w:rsid w:val="002C684E"/>
+    <w:pPr>
+      <w:ind w:left="1200"/>
+      <w:jc w:val="left"/>
+    </w:pPr>
+    <w:rPr>
+      <w:rFonts w:asciiTheme="minorHAnsi" w:hAnsiTheme="minorHAnsi"/>
+      <w:sz w:val="20"/>
+      <w:szCs w:val="20"/>
+    </w:rPr>
+  </w:style>
+  <w:style w:type="paragraph" w:styleId="TOC7">
+    <w:name w:val="toc 7"/>
+    <w:basedOn w:val="Normal"/>
+    <w:next w:val="Normal"/>
+    <w:autoRedefine/>
+    <w:uiPriority w:val="39"/>
+    <w:semiHidden/>
+    <w:unhideWhenUsed/>
+    <w:rsid w:val="002C684E"/>
+    <w:pPr>
+      <w:ind w:left="1440"/>
+      <w:jc w:val="left"/>
+    </w:pPr>
+    <w:rPr>
+      <w:rFonts w:asciiTheme="minorHAnsi" w:hAnsiTheme="minorHAnsi"/>
+      <w:sz w:val="20"/>
+      <w:szCs w:val="20"/>
+    </w:rPr>
+  </w:style>
+  <w:style w:type="paragraph" w:styleId="TOC8">
+    <w:name w:val="toc 8"/>
+    <w:basedOn w:val="Normal"/>
+    <w:next w:val="Normal"/>
+    <w:autoRedefine/>
+    <w:uiPriority w:val="39"/>
+    <w:semiHidden/>
+    <w:unhideWhenUsed/>
+    <w:rsid w:val="002C684E"/>
+    <w:pPr>
+      <w:ind w:left="1680"/>
+      <w:jc w:val="left"/>
+    </w:pPr>
+    <w:rPr>
+      <w:rFonts w:asciiTheme="minorHAnsi" w:hAnsiTheme="minorHAnsi"/>
+      <w:sz w:val="20"/>
+      <w:szCs w:val="20"/>
+    </w:rPr>
+  </w:style>
+  <w:style w:type="paragraph" w:styleId="TOC9">
+    <w:name w:val="toc 9"/>
+    <w:basedOn w:val="Normal"/>
+    <w:next w:val="Normal"/>
+    <w:autoRedefine/>
+    <w:uiPriority w:val="39"/>
+    <w:semiHidden/>
+    <w:unhideWhenUsed/>
+    <w:rsid w:val="002C684E"/>
+    <w:pPr>
+      <w:ind w:left="1920"/>
+      <w:jc w:val="left"/>
+    </w:pPr>
+    <w:rPr>
+      <w:rFonts w:asciiTheme="minorHAnsi" w:hAnsiTheme="minorHAnsi"/>
+      <w:sz w:val="20"/>
+      <w:szCs w:val="20"/>
+    </w:rPr>
+  </w:style>
+</w:styles>
+</file>
+
+<file path=word/glossary/document.xml><?xml version="1.0" encoding="utf-8"?>
+<w:glossaryDocument xmlns:wpc="http://schemas.microsoft.com/office/word/2010/wordprocessingCanvas" xmlns:mo="http://schemas.microsoft.com/office/mac/office/2008/main" xmlns:mc="http://schemas.openxmlformats.org/markup-compatibility/2006" xmlns:mv="urn:schemas-microsoft-com:mac:vml" xmlns:o="urn:schemas-microsoft-com:office:office" xmlns:r="http://schemas.openxmlformats.org/officeDocument/2006/relationships" xmlns:m="http://schemas.openxmlformats.org/officeDocument/2006/math" xmlns:v="urn:schemas-microsoft-com:vml" xmlns:wp14="http://schemas.microsoft.com/office/word/2010/wordprocessingDrawing" xmlns:wp="http://schemas.openxmlformats.org/drawingml/2006/wordprocessingDrawing" xmlns:w10="urn:schemas-microsoft-com:office:word" xmlns:w="http://schemas.openxmlformats.org/wordprocessingml/2006/main" xmlns:w14="http://schemas.microsoft.com/office/word/2010/wordml" xmlns:wpg="http://schemas.microsoft.com/office/word/2010/wordprocessingGroup" xmlns:wpi="http://schemas.microsoft.com/office/word/2010/wordprocessingInk" xmlns:wne="http://schemas.microsoft.com/office/word/2006/wordml" xmlns:wps="http://schemas.microsoft.com/office/word/2010/wordprocessingShape" mc:Ignorable="w14 wp14">
+  <w:docParts>
+    <w:docPart>
+      <w:docPartPr>
+        <w:name w:val="85972F07F47C944383669E5F0FA4AE4E"/>
+        <w:category>
+          <w:name w:val="General"/>
+          <w:gallery w:val="placeholder"/>
+        </w:category>
+        <w:types>
+          <w:type w:val="bbPlcHdr"/>
+        </w:types>
+        <w:behaviors>
+          <w:behavior w:val="content"/>
+        </w:behaviors>
+        <w:guid w:val="{FF7BC3B3-4A2A-7940-93A4-3501372873C1}"/>
+      </w:docPartPr>
+      <w:docPartBody>
+        <w:p>
+          <w:pPr>
+            <w:pStyle w:val="85972F07F47C944383669E5F0FA4AE4E"/>
+          </w:pPr>
+          <w:r>
+            <w:t>Type chapter title (level 3)</w:t>
+          </w:r>
+        </w:p>
+      </w:docPartBody>
+    </w:docPart>
+    <w:docPart>
+      <w:docPartPr>
+        <w:name w:val="EE4091247442684FB768BF8C3AE1E564"/>
+        <w:category>
+          <w:name w:val="General"/>
+          <w:gallery w:val="placeholder"/>
+        </w:category>
+        <w:types>
+          <w:type w:val="bbPlcHdr"/>
+        </w:types>
+        <w:behaviors>
+          <w:behavior w:val="content"/>
+        </w:behaviors>
+        <w:guid w:val="{388172EA-9ED2-F44D-BED3-9A82D2597EA1}"/>
+      </w:docPartPr>
+      <w:docPartBody>
+        <w:p>
+          <w:pPr>
+            <w:pStyle w:val="EE4091247442684FB768BF8C3AE1E564"/>
+          </w:pPr>
+          <w:r>
+            <w:t>Type chapter level (level 2)</w:t>
+          </w:r>
+        </w:p>
+      </w:docPartBody>
+    </w:docPart>
+    <w:docPart>
+      <w:docPartPr>
+        <w:name w:val="5A91519041D8D64E99BDC9B332165D84"/>
+        <w:category>
+          <w:name w:val="General"/>
+          <w:gallery w:val="placeholder"/>
+        </w:category>
+        <w:types>
+          <w:type w:val="bbPlcHdr"/>
+        </w:types>
+        <w:behaviors>
+          <w:behavior w:val="content"/>
+        </w:behaviors>
+        <w:guid w:val="{E8BE4DAB-9A29-0842-AD8E-CF3D5C6E5976}"/>
+      </w:docPartPr>
+      <w:docPartBody>
+        <w:p>
+          <w:pPr>
+            <w:pStyle w:val="5A91519041D8D64E99BDC9B332165D84"/>
+          </w:pPr>
+          <w:r>
+            <w:t>Type chapter title (level 3)</w:t>
+          </w:r>
+        </w:p>
+      </w:docPartBody>
+    </w:docPart>
+  </w:docParts>
+</w:glossaryDocument>
+</file>
+
+<file path=word/glossary/fontTable.xml><?xml version="1.0" encoding="utf-8"?>
+<w:fonts xmlns:mc="http://schemas.openxmlformats.org/markup-compatibility/2006" xmlns:r="http://schemas.openxmlformats.org/officeDocument/2006/relationships" xmlns:w="http://schemas.openxmlformats.org/wordprocessingml/2006/main" xmlns:w14="http://schemas.microsoft.com/office/word/2010/wordml" mc:Ignorable="w14">
+  <w:font w:name="Times New Roman">
+    <w:panose1 w:val="02020603050405020304"/>
+    <w:charset w:val="00"/>
+    <w:family w:val="auto"/>
+    <w:pitch w:val="variable"/>
+    <w:sig w:usb0="00000003" w:usb1="00000000" w:usb2="00000000" w:usb3="00000000" w:csb0="00000001" w:csb1="00000000"/>
+  </w:font>
+  <w:font w:name="Symbol">
+    <w:panose1 w:val="00000000000000000000"/>
+    <w:charset w:val="02"/>
+    <w:family w:val="auto"/>
+    <w:pitch w:val="variable"/>
+    <w:sig w:usb0="00000000" w:usb1="10000000" w:usb2="00000000" w:usb3="00000000" w:csb0="80000000" w:csb1="00000000"/>
+  </w:font>
+  <w:font w:name="Courier New">
+    <w:panose1 w:val="02070309020205020404"/>
+    <w:charset w:val="00"/>
+    <w:family w:val="auto"/>
+    <w:pitch w:val="variable"/>
+    <w:sig w:usb0="00000003" w:usb1="00000000" w:usb2="00000000" w:usb3="00000000" w:csb0="00000001" w:csb1="00000000"/>
+  </w:font>
+  <w:font w:name="Wingdings">
+    <w:panose1 w:val="05000000000000000000"/>
+    <w:charset w:val="02"/>
+    <w:family w:val="auto"/>
+    <w:pitch w:val="variable"/>
+    <w:sig w:usb0="00000000" w:usb1="10000000" w:usb2="00000000" w:usb3="00000000" w:csb0="80000000" w:csb1="00000000"/>
+  </w:font>
+  <w:font w:name="Calibri">
+    <w:panose1 w:val="020F0502020204030204"/>
+    <w:charset w:val="00"/>
+    <w:family w:val="auto"/>
+    <w:pitch w:val="variable"/>
+    <w:sig w:usb0="00000003" w:usb1="00000000" w:usb2="00000000" w:usb3="00000000" w:csb0="00000001" w:csb1="00000000"/>
+  </w:font>
+  <w:font w:name="Arial">
+    <w:panose1 w:val="020B0604020202020204"/>
+    <w:charset w:val="00"/>
+    <w:family w:val="auto"/>
+    <w:pitch w:val="variable"/>
+    <w:sig w:usb0="00000003" w:usb1="00000000" w:usb2="00000000" w:usb3="00000000" w:csb0="00000001" w:csb1="00000000"/>
+  </w:font>
+  <w:font w:name="Calibri Light">
+    <w:panose1 w:val="020F0302020204030204"/>
+    <w:charset w:val="00"/>
+    <w:family w:val="auto"/>
+    <w:pitch w:val="variable"/>
+    <w:sig w:usb0="00000003" w:usb1="00000000" w:usb2="00000000" w:usb3="00000000" w:csb0="00000001" w:csb1="00000000"/>
+  </w:font>
+  <w:font w:name="游ゴシック Light">
+    <w:panose1 w:val="00000000000000000000"/>
+    <w:charset w:val="80"/>
+    <w:family w:val="roman"/>
+    <w:notTrueType/>
+    <w:pitch w:val="default"/>
+  </w:font>
+  <w:font w:name="Lucida Grande">
+    <w:panose1 w:val="020B0600040502020204"/>
+    <w:charset w:val="00"/>
+    <w:family w:val="auto"/>
+    <w:pitch w:val="variable"/>
+    <w:sig w:usb0="00000003" w:usb1="00000000" w:usb2="00000000" w:usb3="00000000" w:csb0="00000001" w:csb1="00000000"/>
+  </w:font>
+  <w:font w:name="游明朝">
+    <w:panose1 w:val="00000000000000000000"/>
+    <w:charset w:val="80"/>
+    <w:family w:val="roman"/>
+    <w:notTrueType/>
+    <w:pitch w:val="default"/>
+  </w:font>
+  <w:font w:name="Cambria">
+    <w:panose1 w:val="02040503050406030204"/>
+    <w:charset w:val="00"/>
+    <w:family w:val="auto"/>
+    <w:pitch w:val="variable"/>
+    <w:sig w:usb0="00000003" w:usb1="00000000" w:usb2="00000000" w:usb3="00000000" w:csb0="00000001" w:csb1="00000000"/>
+  </w:font>
+  <w:font w:name="ＭＳ 明朝">
+    <w:panose1 w:val="00000000000000000000"/>
+    <w:charset w:val="80"/>
+    <w:family w:val="roman"/>
+    <w:notTrueType/>
+    <w:pitch w:val="fixed"/>
+    <w:sig w:usb0="00000001" w:usb1="08070000" w:usb2="00000010" w:usb3="00000000" w:csb0="00020000" w:csb1="00000000"/>
+  </w:font>
+  <w:font w:name="ＭＳ ゴシック">
+    <w:panose1 w:val="00000000000000000000"/>
+    <w:charset w:val="80"/>
+    <w:family w:val="modern"/>
+    <w:notTrueType/>
+    <w:pitch w:val="fixed"/>
+    <w:sig w:usb0="00000001" w:usb1="08070000" w:usb2="00000010" w:usb3="00000000" w:csb0="00020000" w:csb1="00000000"/>
+  </w:font>
+</w:fonts>
+</file>
+
+<file path=word/glossary/settings.xml><?xml version="1.0" encoding="utf-8"?>
+<w:settings xmlns:mc="http://schemas.openxmlformats.org/markup-compatibility/2006" xmlns:o="urn:schemas-microsoft-com:office:office" xmlns:r="http://schemas.openxmlformats.org/officeDocument/2006/relationships" xmlns:m="http://schemas.openxmlformats.org/officeDocument/2006/math" xmlns:v="urn:schemas-microsoft-com:vml" xmlns:w10="urn:schemas-microsoft-com:office:word" xmlns:w="http://schemas.openxmlformats.org/wordprocessingml/2006/main" xmlns:w14="http://schemas.microsoft.com/office/word/2010/wordml" xmlns:sl="http://schemas.openxmlformats.org/schemaLibrary/2006/main" mc:Ignorable="w14">
+  <w:view w:val="normal"/>
+  <w:defaultTabStop w:val="720"/>
+  <w:characterSpacingControl w:val="doNotCompress"/>
+  <w:compat>
+    <w:useFELayout/>
+    <w:compatSetting w:name="compatibilityMode" w:uri="http://schemas.microsoft.com/office/word" w:val="14"/>
+    <w:compatSetting w:name="overrideTableStyleFontSizeAndJustification" w:uri="http://schemas.microsoft.com/office/word" w:val="1"/>
+    <w:compatSetting w:name="enableOpenTypeFeatures" w:uri="http://schemas.microsoft.com/office/word" w:val="1"/>
+    <w:compatSetting w:name="doNotFlipMirrorIndents" w:uri="http://schemas.microsoft.com/office/word" w:val="1"/>
+  </w:compat>
+  <w:rsids>
+    <w:rsidRoot w:val="00E67E9E"/>
+    <w:rsid w:val="00E67E9E"/>
+  </w:rsids>
+  <m:mathPr>
+    <m:mathFont m:val="Cambria Math"/>
+    <m:brkBin m:val="before"/>
+    <m:brkBinSub m:val="--"/>
+    <m:smallFrac m:val="0"/>
+    <m:dispDef/>
+    <m:lMargin m:val="0"/>
+    <m:rMargin m:val="0"/>
+    <m:defJc m:val="centerGroup"/>
+    <m:wrapIndent m:val="1440"/>
+    <m:intLim m:val="subSup"/>
+    <m:naryLim m:val="undOvr"/>
+  </m:mathPr>
+  <w:themeFontLang w:val="en-US" w:eastAsia="ja-JP"/>
+  <w:clrSchemeMapping w:bg1="light1" w:t1="dark1" w:bg2="light2" w:t2="dark2" w:accent1="accent1" w:accent2="accent2" w:accent3="accent3" w:accent4="accent4" w:accent5="accent5" w:accent6="accent6" w:hyperlink="hyperlink" w:followedHyperlink="followedHyperlink"/>
+  <w:doNotAutoCompressPictures/>
+  <w:decimalSymbol w:val="."/>
+  <w:listSeparator w:val=","/>
+  <w14:defaultImageDpi w14:val="300"/>
+</w:settings>
+</file>
+
+<file path=word/glossary/styles.xml><?xml version="1.0" encoding="utf-8"?>
+<w:styles xmlns:mc="http://schemas.openxmlformats.org/markup-compatibility/2006" xmlns:r="http://schemas.openxmlformats.org/officeDocument/2006/relationships" xmlns:w="http://schemas.openxmlformats.org/wordprocessingml/2006/main" xmlns:w14="http://schemas.microsoft.com/office/word/2010/wordml" mc:Ignorable="w14">
+  <w:docDefaults>
+    <w:rPrDefault>
+      <w:rPr>
+        <w:rFonts w:asciiTheme="minorHAnsi" w:eastAsiaTheme="minorEastAsia" w:hAnsiTheme="minorHAnsi" w:cstheme="minorBidi"/>
+        <w:sz w:val="24"/>
+        <w:szCs w:val="24"/>
+        <w:lang w:val="en-US" w:eastAsia="ja-JP" w:bidi="ar-SA"/>
+      </w:rPr>
+    </w:rPrDefault>
+    <w:pPrDefault/>
+  </w:docDefaults>
+  <w:latentStyles w:defLockedState="0" w:defUIPriority="99" w:defSemiHidden="1" w:defUnhideWhenUsed="1" w:defQFormat="0" w:count="276">
+    <w:lsdException w:name="Normal" w:semiHidden="0" w:uiPriority="0" w:unhideWhenUsed="0" w:qFormat="1"/>
+    <w:lsdException w:name="heading 1" w:semiHidden="0" w:uiPriority="9" w:unhideWhenUsed="0" w:qFormat="1"/>
+    <w:lsdException w:name="heading 2" w:uiPriority="9" w:qFormat="1"/>
+    <w:lsdException w:name="heading 3" w:uiPriority="9" w:qFormat="1"/>
+    <w:lsdException w:name="heading 4" w:uiPriority="9" w:qFormat="1"/>
+    <w:lsdException w:name="heading 5" w:uiPriority="9" w:qFormat="1"/>
+    <w:lsdException w:name="heading 6" w:uiPriority="9" w:qFormat="1"/>
+    <w:lsdException w:name="heading 7" w:uiPriority="9" w:qFormat="1"/>
+    <w:lsdException w:name="heading 8" w:uiPriority="9" w:qFormat="1"/>
+    <w:lsdException w:name="heading 9" w:uiPriority="9" w:qFormat="1"/>
+    <w:lsdException w:name="toc 1" w:uiPriority="39"/>
+    <w:lsdException w:name="toc 2" w:uiPriority="39"/>
+    <w:lsdException w:name="toc 3" w:uiPriority="39"/>
+    <w:lsdException w:name="toc 4" w:uiPriority="39"/>
+    <w:lsdException w:name="toc 5" w:uiPriority="39"/>
+    <w:lsdException w:name="toc 6" w:uiPriority="39"/>
+    <w:lsdException w:name="toc 7" w:uiPriority="39"/>
+    <w:lsdException w:name="toc 8" w:uiPriority="39"/>
+    <w:lsdException w:name="toc 9" w:uiPriority="39"/>
+    <w:lsdException w:name="caption" w:uiPriority="35" w:qFormat="1"/>
+    <w:lsdException w:name="Title" w:semiHidden="0" w:uiPriority="10" w:unhideWhenUsed="0" w:qFormat="1"/>
+    <w:lsdException w:name="Default Paragraph Font" w:uiPriority="1"/>
+    <w:lsdException w:name="Subtitle" w:semiHidden="0" w:uiPriority="11" w:unhideWhenUsed="0" w:qFormat="1"/>
+    <w:lsdException w:name="Strong" w:semiHidden="0" w:uiPriority="22" w:unhideWhenUsed="0" w:qFormat="1"/>
+    <w:lsdException w:name="Emphasis" w:semiHidden="0" w:uiPriority="20" w:unhideWhenUsed="0" w:qFormat="1"/>
+    <w:lsdException w:name="Table Grid" w:semiHidden="0" w:uiPriority="59" w:unhideWhenUsed="0"/>
+    <w:lsdException w:name="Placeholder Text" w:unhideWhenUsed="0"/>
+    <w:lsdException w:name="No Spacing" w:semiHidden="0" w:uiPriority="1" w:unhideWhenUsed="0" w:qFormat="1"/>
+    <w:lsdException w:name="Light Shading" w:semiHidden="0" w:uiPriority="60" w:unhideWhenUsed="0"/>
+    <w:lsdException w:name="Light List" w:semiHidden="0" w:uiPriority="61" w:unhideWhenUsed="0"/>
+    <w:lsdException w:name="Light Grid" w:semiHidden="0" w:uiPriority="62" w:unhideWhenUsed="0"/>
+    <w:lsdException w:name="Medium Shading 1" w:semiHidden="0" w:uiPriority="63" w:unhideWhenUsed="0"/>
+    <w:lsdException w:name="Medium Shading 2" w:semiHidden="0" w:uiPriority="64" w:unhideWhenUsed="0"/>
+    <w:lsdException w:name="Medium List 1" w:semiHidden="0" w:uiPriority="65" w:unhideWhenUsed="0"/>
+    <w:lsdException w:name="Medium List 2" w:semiHidden="0" w:uiPriority="66" w:unhideWhenUsed="0"/>
+    <w:lsdException w:name="Medium Grid 1" w:semiHidden="0" w:uiPriority="67" w:unhideWhenUsed="0"/>
+    <w:lsdException w:name="Medium Grid 2" w:semiHidden="0" w:uiPriority="68" w:unhideWhenUsed="0"/>
+    <w:lsdException w:name="Medium Grid 3" w:semiHidden="0" w:uiPriority="69" w:unhideWhenUsed="0"/>
+    <w:lsdException w:name="Dark List" w:semiHidden="0" w:uiPriority="70" w:unhideWhenUsed="0"/>
+    <w:lsdException w:name="Colorful Shading" w:semiHidden="0" w:uiPriority="71" w:unhideWhenUsed="0"/>
+    <w:lsdException w:name="Colorful List" w:semiHidden="0" w:uiPriority="72" w:unhideWhenUsed="0"/>
+    <w:lsdException w:name="Colorful Grid" w:semiHidden="0" w:uiPriority="73" w:unhideWhenUsed="0"/>
+    <w:lsdException w:name="Light Shading Accent 1" w:semiHidden="0" w:uiPriority="60" w:unhideWhenUsed="0"/>
+    <w:lsdException w:name="Light List Accent 1" w:semiHidden="0" w:uiPriority="61" w:unhideWhenUsed="0"/>
+    <w:lsdException w:name="Light Grid Accent 1" w:semiHidden="0" w:uiPriority="62" w:unhideWhenUsed="0"/>
+    <w:lsdException w:name="Medium Shading 1 Accent 1" w:semiHidden="0" w:uiPriority="63" w:unhideWhenUsed="0"/>
+    <w:lsdException w:name="Medium Shading 2 Accent 1" w:semiHidden="0" w:uiPriority="64" w:unhideWhenUsed="0"/>
+    <w:lsdException w:name="Medium List 1 Accent 1" w:semiHidden="0" w:uiPriority="65" w:unhideWhenUsed="0"/>
+    <w:lsdException w:name="Revision" w:unhideWhenUsed="0"/>
+    <w:lsdException w:name="List Paragraph" w:semiHidden="0" w:uiPriority="34" w:unhideWhenUsed="0" w:qFormat="1"/>
+    <w:lsdException w:name="Quote" w:semiHidden="0" w:uiPriority="29" w:unhideWhenUsed="0" w:qFormat="1"/>
+    <w:lsdException w:name="Intense Quote" w:semiHidden="0" w:uiPriority="30" w:unhideWhenUsed="0" w:qFormat="1"/>
+    <w:lsdException w:name="Medium List 2 Accent 1" w:semiHidden="0" w:uiPriority="66" w:unhideWhenUsed="0"/>
+    <w:lsdException w:name="Medium Grid 1 Accent 1" w:semiHidden="0" w:uiPriority="67" w:unhideWhenUsed="0"/>
+    <w:lsdException w:name="Medium Grid 2 Accent 1" w:semiHidden="0" w:uiPriority="68" w:unhideWhenUsed="0"/>
+    <w:lsdException w:name="Medium Grid 3 Accent 1" w:semiHidden="0" w:uiPriority="69" w:unhideWhenUsed="0"/>
+    <w:lsdException w:name="Dark List Accent 1" w:semiHidden="0" w:uiPriority="70" w:unhideWhenUsed="0"/>
+    <w:lsdException w:name="Colorful Shading Accent 1" w:semiHidden="0" w:uiPriority="71" w:unhideWhenUsed="0"/>
+    <w:lsdException w:name="Colorful List Accent 1" w:semiHidden="0" w:uiPriority="72" w:unhideWhenUsed="0"/>
+    <w:lsdException w:name="Colorful Grid Accent 1" w:semiHidden="0" w:uiPriority="73" w:unhideWhenUsed="0"/>
+    <w:lsdException w:name="Light Shading Accent 2" w:semiHidden="0" w:uiPriority="60" w:unhideWhenUsed="0"/>
+    <w:lsdException w:name="Light List Accent 2" w:semiHidden="0" w:uiPriority="61" w:unhideWhenUsed="0"/>
+    <w:lsdException w:name="Light Grid Accent 2" w:semiHidden="0" w:uiPriority="62" w:unhideWhenUsed="0"/>
+    <w:lsdException w:name="Medium Shading 1 Accent 2" w:semiHidden="0" w:uiPriority="63" w:unhideWhenUsed="0"/>
+    <w:lsdException w:name="Medium Shading 2 Accent 2" w:semiHidden="0" w:uiPriority="64" w:unhideWhenUsed="0"/>
+    <w:lsdException w:name="Medium List 1 Accent 2" w:semiHidden="0" w:uiPriority="65" w:unhideWhenUsed="0"/>
+    <w:lsdException w:name="Medium List 2 Accent 2" w:semiHidden="0" w:uiPriority="66" w:unhideWhenUsed="0"/>
+    <w:lsdException w:name="Medium Grid 1 Accent 2" w:semiHidden="0" w:uiPriority="67" w:unhideWhenUsed="0"/>
+    <w:lsdException w:name="Medium Grid 2 Accent 2" w:semiHidden="0" w:uiPriority="68" w:unhideWhenUsed="0"/>
+    <w:lsdException w:name="Medium Grid 3 Accent 2" w:semiHidden="0" w:uiPriority="69" w:unhideWhenUsed="0"/>
+    <w:lsdException w:name="Dark List Accent 2" w:semiHidden="0" w:uiPriority="70" w:unhideWhenUsed="0"/>
+    <w:lsdException w:name="Colorful Shading Accent 2" w:semiHidden="0" w:uiPriority="71" w:unhideWhenUsed="0"/>
+    <w:lsdException w:name="Colorful List Accent 2" w:semiHidden="0" w:uiPriority="72" w:unhideWhenUsed="0"/>
+    <w:lsdException w:name="Colorful Grid Accent 2" w:semiHidden="0" w:uiPriority="73" w:unhideWhenUsed="0"/>
+    <w:lsdException w:name="Light Shading Accent 3" w:semiHidden="0" w:uiPriority="60" w:unhideWhenUsed="0"/>
+    <w:lsdException w:name="Light List Accent 3" w:semiHidden="0" w:uiPriority="61" w:unhideWhenUsed="0"/>
+    <w:lsdException w:name="Light Grid Accent 3" w:semiHidden="0" w:uiPriority="62" w:unhideWhenUsed="0"/>
+    <w:lsdException w:name="Medium Shading 1 Accent 3" w:semiHidden="0" w:uiPriority="63" w:unhideWhenUsed="0"/>
+    <w:lsdException w:name="Medium Shading 2 Accent 3" w:semiHidden="0" w:uiPriority="64" w:unhideWhenUsed="0"/>
+    <w:lsdException w:name="Medium List 1 Accent 3" w:semiHidden="0" w:uiPriority="65" w:unhideWhenUsed="0"/>
+    <w:lsdException w:name="Medium List 2 Accent 3" w:semiHidden="0" w:uiPriority="66" w:unhideWhenUsed="0"/>
+    <w:lsdException w:name="Medium Grid 1 Accent 3" w:semiHidden="0" w:uiPriority="67" w:unhideWhenUsed="0"/>
+    <w:lsdException w:name="Medium Grid 2 Accent 3" w:semiHidden="0" w:uiPriority="68" w:unhideWhenUsed="0"/>
+    <w:lsdException w:name="Medium Grid 3 Accent 3" w:semiHidden="0" w:uiPriority="69" w:unhideWhenUsed="0"/>
+    <w:lsdException w:name="Dark List Accent 3" w:semiHidden="0" w:uiPriority="70" w:unhideWhenUsed="0"/>
+    <w:lsdException w:name="Colorful Shading Accent 3" w:semiHidden="0" w:uiPriority="71" w:unhideWhenUsed="0"/>
+    <w:lsdException w:name="Colorful List Accent 3" w:semiHidden="0" w:uiPriority="72" w:unhideWhenUsed="0"/>
+    <w:lsdException w:name="Colorful Grid Accent 3" w:semiHidden="0" w:uiPriority="73" w:unhideWhenUsed="0"/>
+    <w:lsdException w:name="Light Shading Accent 4" w:semiHidden="0" w:uiPriority="60" w:unhideWhenUsed="0"/>
+    <w:lsdException w:name="Light List Accent 4" w:semiHidden="0" w:uiPriority="61" w:unhideWhenUsed="0"/>
+    <w:lsdException w:name="Light Grid Accent 4" w:semiHidden="0" w:uiPriority="62" w:unhideWhenUsed="0"/>
+    <w:lsdException w:name="Medium Shading 1 Accent 4" w:semiHidden="0" w:uiPriority="63" w:unhideWhenUsed="0"/>
+    <w:lsdException w:name="Medium Shading 2 Accent 4" w:semiHidden="0" w:uiPriority="64" w:unhideWhenUsed="0"/>
+    <w:lsdException w:name="Medium List 1 Accent 4" w:semiHidden="0" w:uiPriority="65" w:unhideWhenUsed="0"/>
+    <w:lsdException w:name="Medium List 2 Accent 4" w:semiHidden="0" w:uiPriority="66" w:unhideWhenUsed="0"/>
+    <w:lsdException w:name="Medium Grid 1 Accent 4" w:semiHidden="0" w:uiPriority="67" w:unhideWhenUsed="0"/>
+    <w:lsdException w:name="Medium Grid 2 Accent 4" w:semiHidden="0" w:uiPriority="68" w:unhideWhenUsed="0"/>
+    <w:lsdException w:name="Medium Grid 3 Accent 4" w:semiHidden="0" w:uiPriority="69" w:unhideWhenUsed="0"/>
+    <w:lsdException w:name="Dark List Accent 4" w:semiHidden="0" w:uiPriority="70" w:unhideWhenUsed="0"/>
+    <w:lsdException w:name="Colorful Shading Accent 4" w:semiHidden="0" w:uiPriority="71" w:unhideWhenUsed="0"/>
+    <w:lsdException w:name="Colorful List Accent 4" w:semiHidden="0" w:uiPriority="72" w:unhideWhenUsed="0"/>
+    <w:lsdException w:name="Colorful Grid Accent 4" w:semiHidden="0" w:uiPriority="73" w:unhideWhenUsed="0"/>
+    <w:lsdException w:name="Light Shading Accent 5" w:semiHidden="0" w:uiPriority="60" w:unhideWhenUsed="0"/>
+    <w:lsdException w:name="Light List Accent 5" w:semiHidden="0" w:uiPriority="61" w:unhideWhenUsed="0"/>
+    <w:lsdException w:name="Light Grid Accent 5" w:semiHidden="0" w:uiPriority="62" w:unhideWhenUsed="0"/>
+    <w:lsdException w:name="Medium Shading 1 Accent 5" w:semiHidden="0" w:uiPriority="63" w:unhideWhenUsed="0"/>
+    <w:lsdException w:name="Medium Shading 2 Accent 5" w:semiHidden="0" w:uiPriority="64" w:unhideWhenUsed="0"/>
+    <w:lsdException w:name="Medium List 1 Accent 5" w:semiHidden="0" w:uiPriority="65" w:unhideWhenUsed="0"/>
+    <w:lsdException w:name="Medium List 2 Accent 5" w:semiHidden="0" w:uiPriority="66" w:unhideWhenUsed="0"/>
+    <w:lsdException w:name="Medium Grid 1 Accent 5" w:semiHidden="0" w:uiPriority="67" w:unhideWhenUsed="0"/>
+    <w:lsdException w:name="Medium Grid 2 Accent 5" w:semiHidden="0" w:uiPriority="68" w:unhideWhenUsed="0"/>
+    <w:lsdException w:name="Medium Grid 3 Accent 5" w:semiHidden="0" w:uiPriority="69" w:unhideWhenUsed="0"/>
+    <w:lsdException w:name="Dark List Accent 5" w:semiHidden="0" w:uiPriority="70" w:unhideWhenUsed="0"/>
+    <w:lsdException w:name="Colorful Shading Accent 5" w:semiHidden="0" w:uiPriority="71" w:unhideWhenUsed="0"/>
+    <w:lsdException w:name="Colorful List Accent 5" w:semiHidden="0" w:uiPriority="72" w:unhideWhenUsed="0"/>
+    <w:lsdException w:name="Colorful Grid Accent 5" w:semiHidden="0" w:uiPriority="73" w:unhideWhenUsed="0"/>
+    <w:lsdException w:name="Light Shading Accent 6" w:semiHidden="0" w:uiPriority="60" w:unhideWhenUsed="0"/>
+    <w:lsdException w:name="Light List Accent 6" w:semiHidden="0" w:uiPriority="61" w:unhideWhenUsed="0"/>
+    <w:lsdException w:name="Light Grid Accent 6" w:semiHidden="0" w:uiPriority="62" w:unhideWhenUsed="0"/>
+    <w:lsdException w:name="Medium Shading 1 Accent 6" w:semiHidden="0" w:uiPriority="63" w:unhideWhenUsed="0"/>
+    <w:lsdException w:name="Medium Shading 2 Accent 6" w:semiHidden="0" w:uiPriority="64" w:unhideWhenUsed="0"/>
+    <w:lsdException w:name="Medium List 1 Accent 6" w:semiHidden="0" w:uiPriority="65" w:unhideWhenUsed="0"/>
+    <w:lsdException w:name="Medium List 2 Accent 6" w:semiHidden="0" w:uiPriority="66" w:unhideWhenUsed="0"/>
+    <w:lsdException w:name="Medium Grid 1 Accent 6" w:semiHidden="0" w:uiPriority="67" w:unhideWhenUsed="0"/>
+    <w:lsdException w:name="Medium Grid 2 Accent 6" w:semiHidden="0" w:uiPriority="68" w:unhideWhenUsed="0"/>
+    <w:lsdException w:name="Medium Grid 3 Accent 6" w:semiHidden="0" w:uiPriority="69" w:unhideWhenUsed="0"/>
+    <w:lsdException w:name="Dark List Accent 6" w:semiHidden="0" w:uiPriority="70" w:unhideWhenUsed="0"/>
+    <w:lsdException w:name="Colorful Shading Accent 6" w:semiHidden="0" w:uiPriority="71" w:unhideWhenUsed="0"/>
+    <w:lsdException w:name="Colorful List Accent 6" w:semiHidden="0" w:uiPriority="72" w:unhideWhenUsed="0"/>
+    <w:lsdException w:name="Colorful Grid Accent 6" w:semiHidden="0" w:uiPriority="73" w:unhideWhenUsed="0"/>
+    <w:lsdException w:name="Subtle Emphasis" w:semiHidden="0" w:uiPriority="19" w:unhideWhenUsed="0" w:qFormat="1"/>
+    <w:lsdException w:name="Intense Emphasis" w:semiHidden="0" w:uiPriority="21" w:unhideWhenUsed="0" w:qFormat="1"/>
+    <w:lsdException w:name="Subtle Reference" w:semiHidden="0" w:uiPriority="31" w:unhideWhenUsed="0" w:qFormat="1"/>
+    <w:lsdException w:name="Intense Reference" w:semiHidden="0" w:uiPriority="32" w:unhideWhenUsed="0" w:qFormat="1"/>
+    <w:lsdException w:name="Book Title" w:semiHidden="0" w:uiPriority="33" w:unhideWhenUsed="0" w:qFormat="1"/>
+    <w:lsdException w:name="Bibliography" w:uiPriority="37"/>
+    <w:lsdException w:name="TOC Heading" w:uiPriority="39" w:qFormat="1"/>
+  </w:latentStyles>
+  <w:style w:type="paragraph" w:default="1" w:styleId="Normal">
+    <w:name w:val="Normal"/>
+    <w:qFormat/>
+  </w:style>
+  <w:style w:type="character" w:default="1" w:styleId="DefaultParagraphFont">
+    <w:name w:val="Default Paragraph Font"/>
+    <w:uiPriority w:val="1"/>
+    <w:semiHidden/>
+    <w:unhideWhenUsed/>
+  </w:style>
+  <w:style w:type="table" w:default="1" w:styleId="TableNormal">
+    <w:name w:val="Normal Table"/>
+    <w:uiPriority w:val="99"/>
+    <w:semiHidden/>
+    <w:unhideWhenUsed/>
+    <w:tblPr>
+      <w:tblInd w:w="0" w:type="dxa"/>
+      <w:tblCellMar>
+        <w:top w:w="0" w:type="dxa"/>
+        <w:left w:w="108" w:type="dxa"/>
+        <w:bottom w:w="0" w:type="dxa"/>
+        <w:right w:w="108" w:type="dxa"/>
+      </w:tblCellMar>
+    </w:tblPr>
+  </w:style>
+  <w:style w:type="numbering" w:default="1" w:styleId="NoList">
+    <w:name w:val="No List"/>
+    <w:uiPriority w:val="99"/>
+    <w:semiHidden/>
+    <w:unhideWhenUsed/>
+  </w:style>
+  <w:style w:type="paragraph" w:customStyle="1" w:styleId="E86CC6D30A0AB94D886588C0B020E8E7">
+    <w:name w:val="E86CC6D30A0AB94D886588C0B020E8E7"/>
+    <w:rsid w:val="00E67E9E"/>
+  </w:style>
+  <w:style w:type="paragraph" w:customStyle="1" w:styleId="20828B2ED72573478C7FB07746F20A80">
+    <w:name w:val="20828B2ED72573478C7FB07746F20A80"/>
+    <w:rsid w:val="00E67E9E"/>
+  </w:style>
+  <w:style w:type="paragraph" w:customStyle="1" w:styleId="85972F07F47C944383669E5F0FA4AE4E">
+    <w:name w:val="85972F07F47C944383669E5F0FA4AE4E"/>
+    <w:rsid w:val="00E67E9E"/>
+  </w:style>
+  <w:style w:type="paragraph" w:customStyle="1" w:styleId="76979E5E30E25147828577D6E88B1640">
+    <w:name w:val="76979E5E30E25147828577D6E88B1640"/>
+    <w:rsid w:val="00E67E9E"/>
+  </w:style>
+  <w:style w:type="paragraph" w:customStyle="1" w:styleId="EE4091247442684FB768BF8C3AE1E564">
+    <w:name w:val="EE4091247442684FB768BF8C3AE1E564"/>
+    <w:rsid w:val="00E67E9E"/>
+  </w:style>
+  <w:style w:type="paragraph" w:customStyle="1" w:styleId="5A91519041D8D64E99BDC9B332165D84">
+    <w:name w:val="5A91519041D8D64E99BDC9B332165D84"/>
+    <w:rsid w:val="00E67E9E"/>
+  </w:style>
+</w:styles>
+</file>
+
+<file path=word/glossary/stylesWithEffects.xml><?xml version="1.0" encoding="utf-8"?>
+<w:styles xmlns:wpc="http://schemas.microsoft.com/office/word/2010/wordprocessingCanvas" xmlns:mo="http://schemas.microsoft.com/office/mac/office/2008/main" xmlns:mc="http://schemas.openxmlformats.org/markup-compatibility/2006" xmlns:mv="urn:schemas-microsoft-com:mac:vml" xmlns:o="urn:schemas-microsoft-com:office:office" xmlns:r="http://schemas.openxmlformats.org/officeDocument/2006/relationships" xmlns:m="http://schemas.openxmlformats.org/officeDocument/2006/math" xmlns:v="urn:schemas-microsoft-com:vml" xmlns:wp14="http://schemas.microsoft.com/office/word/2010/wordprocessingDrawing" xmlns:wp="http://schemas.openxmlformats.org/drawingml/2006/wordprocessingDrawing" xmlns:w10="urn:schemas-microsoft-com:office:word" xmlns:w="http://schemas.openxmlformats.org/wordprocessingml/2006/main" xmlns:w14="http://schemas.microsoft.com/office/word/2010/wordml" xmlns:wpg="http://schemas.microsoft.com/office/word/2010/wordprocessingGroup" xmlns:wpi="http://schemas.microsoft.com/office/word/2010/wordprocessingInk" xmlns:wne="http://schemas.microsoft.com/office/word/2006/wordml" xmlns:wps="http://schemas.microsoft.com/office/word/2010/wordprocessingShape" mc:Ignorable="w14 wp14">
+  <w:docDefaults>
+    <w:rPrDefault>
+      <w:rPr>
+        <w:rFonts w:asciiTheme="minorHAnsi" w:eastAsiaTheme="minorEastAsia" w:hAnsiTheme="minorHAnsi" w:cstheme="minorBidi"/>
+        <w:sz w:val="24"/>
+        <w:szCs w:val="24"/>
+        <w:lang w:val="en-US" w:eastAsia="ja-JP" w:bidi="ar-SA"/>
+      </w:rPr>
+    </w:rPrDefault>
+    <w:pPrDefault/>
+  </w:docDefaults>
+  <w:latentStyles w:defLockedState="0" w:defUIPriority="99" w:defSemiHidden="1" w:defUnhideWhenUsed="1" w:defQFormat="0" w:count="276">
+    <w:lsdException w:name="Normal" w:semiHidden="0" w:uiPriority="0" w:unhideWhenUsed="0" w:qFormat="1"/>
+    <w:lsdException w:name="heading 1" w:semiHidden="0" w:uiPriority="9" w:unhideWhenUsed="0" w:qFormat="1"/>
+    <w:lsdException w:name="heading 2" w:uiPriority="9" w:qFormat="1"/>
+    <w:lsdException w:name="heading 3" w:uiPriority="9" w:qFormat="1"/>
+    <w:lsdException w:name="heading 4" w:uiPriority="9" w:qFormat="1"/>
+    <w:lsdException w:name="heading 5" w:uiPriority="9" w:qFormat="1"/>
+    <w:lsdException w:name="heading 6" w:uiPriority="9" w:qFormat="1"/>
+    <w:lsdException w:name="heading 7" w:uiPriority="9" w:qFormat="1"/>
+    <w:lsdException w:name="heading 8" w:uiPriority="9" w:qFormat="1"/>
+    <w:lsdException w:name="heading 9" w:uiPriority="9" w:qFormat="1"/>
+    <w:lsdException w:name="toc 1" w:uiPriority="39"/>
+    <w:lsdException w:name="toc 2" w:uiPriority="39"/>
+    <w:lsdException w:name="toc 3" w:uiPriority="39"/>
+    <w:lsdException w:name="toc 4" w:uiPriority="39"/>
+    <w:lsdException w:name="toc 5" w:uiPriority="39"/>
+    <w:lsdException w:name="toc 6" w:uiPriority="39"/>
+    <w:lsdException w:name="toc 7" w:uiPriority="39"/>
+    <w:lsdException w:name="toc 8" w:uiPriority="39"/>
+    <w:lsdException w:name="toc 9" w:uiPriority="39"/>
+    <w:lsdException w:name="caption" w:uiPriority="35" w:qFormat="1"/>
+    <w:lsdException w:name="Title" w:semiHidden="0" w:uiPriority="10" w:unhideWhenUsed="0" w:qFormat="1"/>
+    <w:lsdException w:name="Default Paragraph Font" w:uiPriority="1"/>
+    <w:lsdException w:name="Subtitle" w:semiHidden="0" w:uiPriority="11" w:unhideWhenUsed="0" w:qFormat="1"/>
+    <w:lsdException w:name="Strong" w:semiHidden="0" w:uiPriority="22" w:unhideWhenUsed="0" w:qFormat="1"/>
+    <w:lsdException w:name="Emphasis" w:semiHidden="0" w:uiPriority="20" w:unhideWhenUsed="0" w:qFormat="1"/>
+    <w:lsdException w:name="Table Grid" w:semiHidden="0" w:uiPriority="59" w:unhideWhenUsed="0"/>
+    <w:lsdException w:name="Placeholder Text" w:unhideWhenUsed="0"/>
+    <w:lsdException w:name="No Spacing" w:semiHidden="0" w:uiPriority="1" w:unhideWhenUsed="0" w:qFormat="1"/>
+    <w:lsdException w:name="Light Shading" w:semiHidden="0" w:uiPriority="60" w:unhideWhenUsed="0"/>
+    <w:lsdException w:name="Light List" w:semiHidden="0" w:uiPriority="61" w:unhideWhenUsed="0"/>
+    <w:lsdException w:name="Light Grid" w:semiHidden="0" w:uiPriority="62" w:unhideWhenUsed="0"/>
+    <w:lsdException w:name="Medium Shading 1" w:semiHidden="0" w:uiPriority="63" w:unhideWhenUsed="0"/>
+    <w:lsdException w:name="Medium Shading 2" w:semiHidden="0" w:uiPriority="64" w:unhideWhenUsed="0"/>
+    <w:lsdException w:name="Medium List 1" w:semiHidden="0" w:uiPriority="65" w:unhideWhenUsed="0"/>
+    <w:lsdException w:name="Medium List 2" w:semiHidden="0" w:uiPriority="66" w:unhideWhenUsed="0"/>
+    <w:lsdException w:name="Medium Grid 1" w:semiHidden="0" w:uiPriority="67" w:unhideWhenUsed="0"/>
+    <w:lsdException w:name="Medium Grid 2" w:semiHidden="0" w:uiPriority="68" w:unhideWhenUsed="0"/>
+    <w:lsdException w:name="Medium Grid 3" w:semiHidden="0" w:uiPriority="69" w:unhideWhenUsed="0"/>
+    <w:lsdException w:name="Dark List" w:semiHidden="0" w:uiPriority="70" w:unhideWhenUsed="0"/>
+    <w:lsdException w:name="Colorful Shading" w:semiHidden="0" w:uiPriority="71" w:unhideWhenUsed="0"/>
+    <w:lsdException w:name="Colorful List" w:semiHidden="0" w:uiPriority="72" w:unhideWhenUsed="0"/>
+    <w:lsdException w:name="Colorful Grid" w:semiHidden="0" w:uiPriority="73" w:unhideWhenUsed="0"/>
+    <w:lsdException w:name="Light Shading Accent 1" w:semiHidden="0" w:uiPriority="60" w:unhideWhenUsed="0"/>
+    <w:lsdException w:name="Light List Accent 1" w:semiHidden="0" w:uiPriority="61" w:unhideWhenUsed="0"/>
+    <w:lsdException w:name="Light Grid Accent 1" w:semiHidden="0" w:uiPriority="62" w:unhideWhenUsed="0"/>
+    <w:lsdException w:name="Medium Shading 1 Accent 1" w:semiHidden="0" w:uiPriority="63" w:unhideWhenUsed="0"/>
+    <w:lsdException w:name="Medium Shading 2 Accent 1" w:semiHidden="0" w:uiPriority="64" w:unhideWhenUsed="0"/>
+    <w:lsdException w:name="Medium List 1 Accent 1" w:semiHidden="0" w:uiPriority="65" w:unhideWhenUsed="0"/>
+    <w:lsdException w:name="Revision" w:unhideWhenUsed="0"/>
+    <w:lsdException w:name="List Paragraph" w:semiHidden="0" w:uiPriority="34" w:unhideWhenUsed="0" w:qFormat="1"/>
+    <w:lsdException w:name="Quote" w:semiHidden="0" w:uiPriority="29" w:unhideWhenUsed="0" w:qFormat="1"/>
+    <w:lsdException w:name="Intense Quote" w:semiHidden="0" w:uiPriority="30" w:unhideWhenUsed="0" w:qFormat="1"/>
+    <w:lsdException w:name="Medium List 2 Accent 1" w:semiHidden="0" w:uiPriority="66" w:unhideWhenUsed="0"/>
+    <w:lsdException w:name="Medium Grid 1 Accent 1" w:semiHidden="0" w:uiPriority="67" w:unhideWhenUsed="0"/>
+    <w:lsdException w:name="Medium Grid 2 Accent 1" w:semiHidden="0" w:uiPriority="68" w:unhideWhenUsed="0"/>
+    <w:lsdException w:name="Medium Grid 3 Accent 1" w:semiHidden="0" w:uiPriority="69" w:unhideWhenUsed="0"/>
+    <w:lsdException w:name="Dark List Accent 1" w:semiHidden="0" w:uiPriority="70" w:unhideWhenUsed="0"/>
+    <w:lsdException w:name="Colorful Shading Accent 1" w:semiHidden="0" w:uiPriority="71" w:unhideWhenUsed="0"/>
+    <w:lsdException w:name="Colorful List Accent 1" w:semiHidden="0" w:uiPriority="72" w:unhideWhenUsed="0"/>
+    <w:lsdException w:name="Colorful Grid Accent 1" w:semiHidden="0" w:uiPriority="73" w:unhideWhenUsed="0"/>
+    <w:lsdException w:name="Light Shading Accent 2" w:semiHidden="0" w:uiPriority="60" w:unhideWhenUsed="0"/>
+    <w:lsdException w:name="Light List Accent 2" w:semiHidden="0" w:uiPriority="61" w:unhideWhenUsed="0"/>
+    <w:lsdException w:name="Light Grid Accent 2" w:semiHidden="0" w:uiPriority="62" w:unhideWhenUsed="0"/>
+    <w:lsdException w:name="Medium Shading 1 Accent 2" w:semiHidden="0" w:uiPriority="63" w:unhideWhenUsed="0"/>
+    <w:lsdException w:name="Medium Shading 2 Accent 2" w:semiHidden="0" w:uiPriority="64" w:unhideWhenUsed="0"/>
+    <w:lsdException w:name="Medium List 1 Accent 2" w:semiHidden="0" w:uiPriority="65" w:unhideWhenUsed="0"/>
+    <w:lsdException w:name="Medium List 2 Accent 2" w:semiHidden="0" w:uiPriority="66" w:unhideWhenUsed="0"/>
+    <w:lsdException w:name="Medium Grid 1 Accent 2" w:semiHidden="0" w:uiPriority="67" w:unhideWhenUsed="0"/>
+    <w:lsdException w:name="Medium Grid 2 Accent 2" w:semiHidden="0" w:uiPriority="68" w:unhideWhenUsed="0"/>
+    <w:lsdException w:name="Medium Grid 3 Accent 2" w:semiHidden="0" w:uiPriority="69" w:unhideWhenUsed="0"/>
+    <w:lsdException w:name="Dark List Accent 2" w:semiHidden="0" w:uiPriority="70" w:unhideWhenUsed="0"/>
+    <w:lsdException w:name="Colorful Shading Accent 2" w:semiHidden="0" w:uiPriority="71" w:unhideWhenUsed="0"/>
+    <w:lsdException w:name="Colorful List Accent 2" w:semiHidden="0" w:uiPriority="72" w:unhideWhenUsed="0"/>
+    <w:lsdException w:name="Colorful Grid Accent 2" w:semiHidden="0" w:uiPriority="73" w:unhideWhenUsed="0"/>
+    <w:lsdException w:name="Light Shading Accent 3" w:semiHidden="0" w:uiPriority="60" w:unhideWhenUsed="0"/>
+    <w:lsdException w:name="Light List Accent 3" w:semiHidden="0" w:uiPriority="61" w:unhideWhenUsed="0"/>
+    <w:lsdException w:name="Light Grid Accent 3" w:semiHidden="0" w:uiPriority="62" w:unhideWhenUsed="0"/>
+    <w:lsdException w:name="Medium Shading 1 Accent 3" w:semiHidden="0" w:uiPriority="63" w:unhideWhenUsed="0"/>
+    <w:lsdException w:name="Medium Shading 2 Accent 3" w:semiHidden="0" w:uiPriority="64" w:unhideWhenUsed="0"/>
+    <w:lsdException w:name="Medium List 1 Accent 3" w:semiHidden="0" w:uiPriority="65" w:unhideWhenUsed="0"/>
+    <w:lsdException w:name="Medium List 2 Accent 3" w:semiHidden="0" w:uiPriority="66" w:unhideWhenUsed="0"/>
+    <w:lsdException w:name="Medium Grid 1 Accent 3" w:semiHidden="0" w:uiPriority="67" w:unhideWhenUsed="0"/>
+    <w:lsdException w:name="Medium Grid 2 Accent 3" w:semiHidden="0" w:uiPriority="68" w:unhideWhenUsed="0"/>
+    <w:lsdException w:name="Medium Grid 3 Accent 3" w:semiHidden="0" w:uiPriority="69" w:unhideWhenUsed="0"/>
+    <w:lsdException w:name="Dark List Accent 3" w:semiHidden="0" w:uiPriority="70" w:unhideWhenUsed="0"/>
+    <w:lsdException w:name="Colorful Shading Accent 3" w:semiHidden="0" w:uiPriority="71" w:unhideWhenUsed="0"/>
+    <w:lsdException w:name="Colorful List Accent 3" w:semiHidden="0" w:uiPriority="72" w:unhideWhenUsed="0"/>
+    <w:lsdException w:name="Colorful Grid Accent 3" w:semiHidden="0" w:uiPriority="73" w:unhideWhenUsed="0"/>
+    <w:lsdException w:name="Light Shading Accent 4" w:semiHidden="0" w:uiPriority="60" w:unhideWhenUsed="0"/>
+    <w:lsdException w:name="Light List Accent 4" w:semiHidden="0" w:uiPriority="61" w:unhideWhenUsed="0"/>
+    <w:lsdException w:name="Light Grid Accent 4" w:semiHidden="0" w:uiPriority="62" w:unhideWhenUsed="0"/>
+    <w:lsdException w:name="Medium Shading 1 Accent 4" w:semiHidden="0" w:uiPriority="63" w:unhideWhenUsed="0"/>
+    <w:lsdException w:name="Medium Shading 2 Accent 4" w:semiHidden="0" w:uiPriority="64" w:unhideWhenUsed="0"/>
+    <w:lsdException w:name="Medium List 1 Accent 4" w:semiHidden="0" w:uiPriority="65" w:unhideWhenUsed="0"/>
+    <w:lsdException w:name="Medium List 2 Accent 4" w:semiHidden="0" w:uiPriority="66" w:unhideWhenUsed="0"/>
+    <w:lsdException w:name="Medium Grid 1 Accent 4" w:semiHidden="0" w:uiPriority="67" w:unhideWhenUsed="0"/>
+    <w:lsdException w:name="Medium Grid 2 Accent 4" w:semiHidden="0" w:uiPriority="68" w:unhideWhenUsed="0"/>
+    <w:lsdException w:name="Medium Grid 3 Accent 4" w:semiHidden="0" w:uiPriority="69" w:unhideWhenUsed="0"/>
+    <w:lsdException w:name="Dark List Accent 4" w:semiHidden="0" w:uiPriority="70" w:unhideWhenUsed="0"/>
+    <w:lsdException w:name="Colorful Shading Accent 4" w:semiHidden="0" w:uiPriority="71" w:unhideWhenUsed="0"/>
+    <w:lsdException w:name="Colorful List Accent 4" w:semiHidden="0" w:uiPriority="72" w:unhideWhenUsed="0"/>
+    <w:lsdException w:name="Colorful Grid Accent 4" w:semiHidden="0" w:uiPriority="73" w:unhideWhenUsed="0"/>
+    <w:lsdException w:name="Light Shading Accent 5" w:semiHidden="0" w:uiPriority="60" w:unhideWhenUsed="0"/>
+    <w:lsdException w:name="Light List Accent 5" w:semiHidden="0" w:uiPriority="61" w:unhideWhenUsed="0"/>
+    <w:lsdException w:name="Light Grid Accent 5" w:semiHidden="0" w:uiPriority="62" w:unhideWhenUsed="0"/>
+    <w:lsdException w:name="Medium Shading 1 Accent 5" w:semiHidden="0" w:uiPriority="63" w:unhideWhenUsed="0"/>
+    <w:lsdException w:name="Medium Shading 2 Accent 5" w:semiHidden="0" w:uiPriority="64" w:unhideWhenUsed="0"/>
+    <w:lsdException w:name="Medium List 1 Accent 5" w:semiHidden="0" w:uiPriority="65" w:unhideWhenUsed="0"/>
+    <w:lsdException w:name="Medium List 2 Accent 5" w:semiHidden="0" w:uiPriority="66" w:unhideWhenUsed="0"/>
+    <w:lsdException w:name="Medium Grid 1 Accent 5" w:semiHidden="0" w:uiPriority="67" w:unhideWhenUsed="0"/>
+    <w:lsdException w:name="Medium Grid 2 Accent 5" w:semiHidden="0" w:uiPriority="68" w:unhideWhenUsed="0"/>
+    <w:lsdException w:name="Medium Grid 3 Accent 5" w:semiHidden="0" w:uiPriority="69" w:unhideWhenUsed="0"/>
+    <w:lsdException w:name="Dark List Accent 5" w:semiHidden="0" w:uiPriority="70" w:unhideWhenUsed="0"/>
+    <w:lsdException w:name="Colorful Shading Accent 5" w:semiHidden="0" w:uiPriority="71" w:unhideWhenUsed="0"/>
+    <w:lsdException w:name="Colorful List Accent 5" w:semiHidden="0" w:uiPriority="72" w:unhideWhenUsed="0"/>
+    <w:lsdException w:name="Colorful Grid Accent 5" w:semiHidden="0" w:uiPriority="73" w:unhideWhenUsed="0"/>
+    <w:lsdException w:name="Light Shading Accent 6" w:semiHidden="0" w:uiPriority="60" w:unhideWhenUsed="0"/>
+    <w:lsdException w:name="Light List Accent 6" w:semiHidden="0" w:uiPriority="61" w:unhideWhenUsed="0"/>
+    <w:lsdException w:name="Light Grid Accent 6" w:semiHidden="0" w:uiPriority="62" w:unhideWhenUsed="0"/>
+    <w:lsdException w:name="Medium Shading 1 Accent 6" w:semiHidden="0" w:uiPriority="63" w:unhideWhenUsed="0"/>
+    <w:lsdException w:name="Medium Shading 2 Accent 6" w:semiHidden="0" w:uiPriority="64" w:unhideWhenUsed="0"/>
+    <w:lsdException w:name="Medium List 1 Accent 6" w:semiHidden="0" w:uiPriority="65" w:unhideWhenUsed="0"/>
+    <w:lsdException w:name="Medium List 2 Accent 6" w:semiHidden="0" w:uiPriority="66" w:unhideWhenUsed="0"/>
+    <w:lsdException w:name="Medium Grid 1 Accent 6" w:semiHidden="0" w:uiPriority="67" w:unhideWhenUsed="0"/>
+    <w:lsdException w:name="Medium Grid 2 Accent 6" w:semiHidden="0" w:uiPriority="68" w:unhideWhenUsed="0"/>
+    <w:lsdException w:name="Medium Grid 3 Accent 6" w:semiHidden="0" w:uiPriority="69" w:unhideWhenUsed="0"/>
+    <w:lsdException w:name="Dark List Accent 6" w:semiHidden="0" w:uiPriority="70" w:unhideWhenUsed="0"/>
+    <w:lsdException w:name="Colorful Shading Accent 6" w:semiHidden="0" w:uiPriority="71" w:unhideWhenUsed="0"/>
+    <w:lsdException w:name="Colorful List Accent 6" w:semiHidden="0" w:uiPriority="72" w:unhideWhenUsed="0"/>
+    <w:lsdException w:name="Colorful Grid Accent 6" w:semiHidden="0" w:uiPriority="73" w:unhideWhenUsed="0"/>
+    <w:lsdException w:name="Subtle Emphasis" w:semiHidden="0" w:uiPriority="19" w:unhideWhenUsed="0" w:qFormat="1"/>
+    <w:lsdException w:name="Intense Emphasis" w:semiHidden="0" w:uiPriority="21" w:unhideWhenUsed="0" w:qFormat="1"/>
+    <w:lsdException w:name="Subtle Reference" w:semiHidden="0" w:uiPriority="31" w:unhideWhenUsed="0" w:qFormat="1"/>
+    <w:lsdException w:name="Intense Reference" w:semiHidden="0" w:uiPriority="32" w:unhideWhenUsed="0" w:qFormat="1"/>
+    <w:lsdException w:name="Book Title" w:semiHidden="0" w:uiPriority="33" w:unhideWhenUsed="0" w:qFormat="1"/>
+    <w:lsdException w:name="Bibliography" w:uiPriority="37"/>
+    <w:lsdException w:name="TOC Heading" w:uiPriority="39" w:qFormat="1"/>
+  </w:latentStyles>
+  <w:style w:type="paragraph" w:default="1" w:styleId="Normal">
+    <w:name w:val="Normal"/>
+    <w:qFormat/>
+  </w:style>
+  <w:style w:type="character" w:default="1" w:styleId="DefaultParagraphFont">
+    <w:name w:val="Default Paragraph Font"/>
+    <w:uiPriority w:val="1"/>
+    <w:semiHidden/>
+    <w:unhideWhenUsed/>
+  </w:style>
+  <w:style w:type="table" w:default="1" w:styleId="TableNormal">
+    <w:name w:val="Normal Table"/>
+    <w:uiPriority w:val="99"/>
+    <w:semiHidden/>
+    <w:unhideWhenUsed/>
+    <w:tblPr>
+      <w:tblInd w:w="0" w:type="dxa"/>
+      <w:tblCellMar>
+        <w:top w:w="0" w:type="dxa"/>
+        <w:left w:w="108" w:type="dxa"/>
+        <w:bottom w:w="0" w:type="dxa"/>
+        <w:right w:w="108" w:type="dxa"/>
+      </w:tblCellMar>
+    </w:tblPr>
+  </w:style>
+  <w:style w:type="numbering" w:default="1" w:styleId="NoList">
+    <w:name w:val="No List"/>
+    <w:uiPriority w:val="99"/>
+    <w:semiHidden/>
+    <w:unhideWhenUsed/>
+  </w:style>
+  <w:style w:type="paragraph" w:customStyle="1" w:styleId="E86CC6D30A0AB94D886588C0B020E8E7">
+    <w:name w:val="E86CC6D30A0AB94D886588C0B020E8E7"/>
+    <w:rsid w:val="00E67E9E"/>
+  </w:style>
+  <w:style w:type="paragraph" w:customStyle="1" w:styleId="20828B2ED72573478C7FB07746F20A80">
+    <w:name w:val="20828B2ED72573478C7FB07746F20A80"/>
+    <w:rsid w:val="00E67E9E"/>
+  </w:style>
+  <w:style w:type="paragraph" w:customStyle="1" w:styleId="85972F07F47C944383669E5F0FA4AE4E">
+    <w:name w:val="85972F07F47C944383669E5F0FA4AE4E"/>
+    <w:rsid w:val="00E67E9E"/>
+  </w:style>
+  <w:style w:type="paragraph" w:customStyle="1" w:styleId="76979E5E30E25147828577D6E88B1640">
+    <w:name w:val="76979E5E30E25147828577D6E88B1640"/>
+    <w:rsid w:val="00E67E9E"/>
+  </w:style>
+  <w:style w:type="paragraph" w:customStyle="1" w:styleId="EE4091247442684FB768BF8C3AE1E564">
+    <w:name w:val="EE4091247442684FB768BF8C3AE1E564"/>
+    <w:rsid w:val="00E67E9E"/>
+  </w:style>
+  <w:style w:type="paragraph" w:customStyle="1" w:styleId="5A91519041D8D64E99BDC9B332165D84">
+    <w:name w:val="5A91519041D8D64E99BDC9B332165D84"/>
+    <w:rsid w:val="00E67E9E"/>
+  </w:style>
+</w:styles>
+</file>
+
+<file path=word/glossary/webSettings.xml><?xml version="1.0" encoding="utf-8"?>
+<w:webSettings xmlns:mc="http://schemas.openxmlformats.org/markup-compatibility/2006" xmlns:r="http://schemas.openxmlformats.org/officeDocument/2006/relationships" xmlns:w="http://schemas.openxmlformats.org/wordprocessingml/2006/main" xmlns:w14="http://schemas.microsoft.com/office/word/2010/wordml" mc:Ignorable="w14">
+  <w:allowPNG/>
+  <w:doNotSaveAsSingleFile/>
+</w:webSettings>
 </file>
 
 <file path=word/theme/theme1.xml><?xml version="1.0" encoding="utf-8"?>
@@ -2861,7 +5755,7 @@
     </a:clrScheme>
     <a:fontScheme name="Office">
       <a:majorFont>
-        <a:latin typeface="Calibri Light" panose="020F0302020204030204"/>
+        <a:latin typeface="Calibri Light"/>
         <a:ea typeface=""/>
         <a:cs typeface=""/>
         <a:font script="Jpan" typeface="游ゴシック Light"/>
@@ -2896,7 +5790,7 @@
         <a:font script="Geor" typeface="Sylfaen"/>
       </a:majorFont>
       <a:minorFont>
-        <a:latin typeface="Calibri" panose="020F0502020204030204"/>
+        <a:latin typeface="Calibri"/>
         <a:ea typeface=""/>
         <a:cs typeface=""/>
         <a:font script="Jpan" typeface="游明朝"/>
@@ -3073,8 +5967,20 @@
   <a:extraClrSchemeLst/>
   <a:extLst>
     <a:ext uri="{05A4C25C-085E-4340-85A3-A5531E510DB2}">
-      <thm15:themeFamily xmlns:thm15="http://schemas.microsoft.com/office/thememl/2012/main" name="Office Theme" id="{62F939B6-93AF-4DB8-9C6B-D6C7DFDC589F}" vid="{4A3C46E8-61CC-4603-A589-7422A47A8E4A}"/>
+      <thm15:themeFamily xmlns:thm15="http://schemas.microsoft.com/office/thememl/2012/main" xmlns="" name="Office Theme" id="{62F939B6-93AF-4DB8-9C6B-D6C7DFDC589F}" vid="{4A3C46E8-61CC-4603-A589-7422A47A8E4A}"/>
     </a:ext>
   </a:extLst>
 </a:theme>
+</file>
+
+<file path=customXml/item1.xml><?xml version="1.0" encoding="utf-8"?>
+<b:Sources xmlns:b="http://schemas.openxmlformats.org/officeDocument/2006/bibliography" xmlns="http://schemas.openxmlformats.org/officeDocument/2006/bibliography" SelectedStyle="/APA.XSL" StyleName="APA"/>
+</file>
+
+<file path=customXml/itemProps1.xml><?xml version="1.0" encoding="utf-8"?>
+<ds:datastoreItem xmlns:ds="http://schemas.openxmlformats.org/officeDocument/2006/customXml" ds:itemID="{C8C3BD38-44C3-9540-939B-268C3B220F86}">
+  <ds:schemaRefs>
+    <ds:schemaRef ds:uri="http://schemas.openxmlformats.org/officeDocument/2006/bibliography"/>
+  </ds:schemaRefs>
+</ds:datastoreItem>
 </file>
</xml_diff>